<commit_message>
edit: fix font size
修正成果圖片介紹文字不合整體性的問題
</commit_message>
<xml_diff>
--- a/文件/0504專題_.docx
+++ b/文件/0504專題_.docx
@@ -1,22 +1,22 @@
 
 <file path=word/document.xml><?xml version="1.0" encoding="utf-8"?>
-<w:document xmlns:wpc="http://schemas.microsoft.com/office/word/2010/wordprocessingCanvas" xmlns:cx="http://schemas.microsoft.com/office/drawing/2014/chartex" xmlns:mc="http://schemas.openxmlformats.org/markup-compatibility/2006" xmlns:o="urn:schemas-microsoft-com:office:office" xmlns:r="http://schemas.openxmlformats.org/officeDocument/2006/relationships" xmlns:m="http://schemas.openxmlformats.org/officeDocument/2006/math" xmlns:v="urn:schemas-microsoft-com:vml" xmlns:wp14="http://schemas.microsoft.com/office/word/2010/wordprocessingDrawing" xmlns:wp="http://schemas.openxmlformats.org/drawingml/2006/wordprocessingDrawing" xmlns:w10="urn:schemas-microsoft-com:office:word" xmlns:w="http://schemas.openxmlformats.org/wordprocessingml/2006/main" xmlns:w14="http://schemas.microsoft.com/office/word/2010/wordml" xmlns:w15="http://schemas.microsoft.com/office/word/2012/wordml" xmlns:w16se="http://schemas.microsoft.com/office/word/2015/wordml/symex" xmlns:wpg="http://schemas.microsoft.com/office/word/2010/wordprocessingGroup" xmlns:wpi="http://schemas.microsoft.com/office/word/2010/wordprocessingInk" xmlns:wne="http://schemas.microsoft.com/office/word/2006/wordml" xmlns:wps="http://schemas.microsoft.com/office/word/2010/wordprocessingShape" xmlns:a="http://schemas.openxmlformats.org/drawingml/2006/main" xmlns:pic="http://schemas.openxmlformats.org/drawingml/2006/picture" xmlns:a14="http://schemas.microsoft.com/office/drawing/2010/main" mc:Ignorable="w14 w15 w16se wp14">
+<w:document xmlns:wpc="http://schemas.microsoft.com/office/word/2010/wordprocessingCanvas" xmlns:mc="http://schemas.openxmlformats.org/markup-compatibility/2006" xmlns:o="urn:schemas-microsoft-com:office:office" xmlns:r="http://schemas.openxmlformats.org/officeDocument/2006/relationships" xmlns:m="http://schemas.openxmlformats.org/officeDocument/2006/math" xmlns:v="urn:schemas-microsoft-com:vml" xmlns:wp14="http://schemas.microsoft.com/office/word/2010/wordprocessingDrawing" xmlns:wp="http://schemas.openxmlformats.org/drawingml/2006/wordprocessingDrawing" xmlns:w10="urn:schemas-microsoft-com:office:word" xmlns:w="http://schemas.openxmlformats.org/wordprocessingml/2006/main" xmlns:w14="http://schemas.microsoft.com/office/word/2010/wordml" xmlns:wpg="http://schemas.microsoft.com/office/word/2010/wordprocessingGroup" xmlns:wpi="http://schemas.microsoft.com/office/word/2010/wordprocessingInk" xmlns:wne="http://schemas.microsoft.com/office/word/2006/wordml" xmlns:wps="http://schemas.microsoft.com/office/word/2010/wordprocessingShape" mc:Ignorable="w14 wp14">
   <w:body>
-    <w:p xmlns:wp14="http://schemas.microsoft.com/office/word/2010/wordml" wp14:textId="77777777">
+    <w:p>
       <w:pPr>
         <w:pStyle w:val="a3"/>
         <w:tabs>
           <w:tab w:val="left" w:pos="3120"/>
         </w:tabs>
         <w:rPr>
-          <w:rFonts w:ascii="Arial" w:hAnsi="Arial" w:eastAsia="標楷體"/>
+          <w:rFonts w:ascii="Arial" w:eastAsia="標楷體" w:hAnsi="Arial"/>
           <w:sz w:val="52"/>
           <w:szCs w:val="52"/>
         </w:rPr>
       </w:pPr>
       <w:r>
         <w:rPr>
-          <w:rFonts w:ascii="Arial" w:hAnsi="Arial" w:eastAsia="標楷體"/>
+          <w:rFonts w:ascii="Arial" w:eastAsia="標楷體" w:hAnsi="Arial"/>
           <w:sz w:val="52"/>
           <w:szCs w:val="52"/>
         </w:rPr>
@@ -24,7 +24,7 @@
       </w:r>
       <w:r>
         <w:rPr>
-          <w:rFonts w:ascii="Arial" w:hAnsi="Arial" w:eastAsia="標楷體"/>
+          <w:rFonts w:ascii="Arial" w:eastAsia="標楷體" w:hAnsi="Arial"/>
           <w:sz w:val="52"/>
           <w:szCs w:val="52"/>
         </w:rPr>
@@ -32,25 +32,25 @@
       </w:r>
       <w:r>
         <w:rPr>
-          <w:rFonts w:ascii="Arial" w:hAnsi="Arial" w:eastAsia="標楷體"/>
+          <w:rFonts w:ascii="Arial" w:eastAsia="標楷體" w:hAnsi="Arial"/>
           <w:sz w:val="52"/>
           <w:szCs w:val="52"/>
         </w:rPr>
         <w:t>資訊工程系</w:t>
       </w:r>
     </w:p>
-    <w:p xmlns:wp14="http://schemas.microsoft.com/office/word/2010/wordml" wp14:textId="77777777">
+    <w:p>
       <w:pPr>
         <w:pStyle w:val="a3"/>
         <w:rPr>
-          <w:rFonts w:ascii="Arial" w:hAnsi="Arial" w:eastAsia="標楷體"/>
+          <w:rFonts w:ascii="Arial" w:eastAsia="標楷體" w:hAnsi="Arial"/>
           <w:sz w:val="52"/>
           <w:szCs w:val="52"/>
         </w:rPr>
       </w:pPr>
       <w:r>
         <w:rPr>
-          <w:rFonts w:ascii="Arial" w:hAnsi="Arial" w:eastAsia="標楷體"/>
+          <w:rFonts w:ascii="Arial" w:eastAsia="標楷體" w:hAnsi="Arial"/>
           <w:sz w:val="52"/>
           <w:szCs w:val="52"/>
         </w:rPr>
@@ -58,7 +58,7 @@
       </w:r>
       <w:r>
         <w:rPr>
-          <w:rFonts w:hint="eastAsia" w:ascii="Arial" w:hAnsi="Arial" w:eastAsia="標楷體"/>
+          <w:rFonts w:ascii="Arial" w:eastAsia="標楷體" w:hAnsi="Arial" w:hint="eastAsia"/>
           <w:sz w:val="52"/>
           <w:szCs w:val="52"/>
         </w:rPr>
@@ -66,7 +66,7 @@
       </w:r>
       <w:r>
         <w:rPr>
-          <w:rFonts w:hint="eastAsia" w:ascii="Arial" w:hAnsi="Arial" w:eastAsia="標楷體"/>
+          <w:rFonts w:ascii="Arial" w:eastAsia="標楷體" w:hAnsi="Arial" w:hint="eastAsia"/>
           <w:sz w:val="52"/>
           <w:szCs w:val="52"/>
         </w:rPr>
@@ -74,20 +74,20 @@
       </w:r>
       <w:r>
         <w:rPr>
-          <w:rFonts w:hint="eastAsia" w:ascii="Arial" w:hAnsi="Arial" w:eastAsia="標楷體"/>
+          <w:rFonts w:ascii="Arial" w:eastAsia="標楷體" w:hAnsi="Arial" w:hint="eastAsia"/>
           <w:sz w:val="52"/>
           <w:szCs w:val="52"/>
         </w:rPr>
         <w:t>)</w:t>
       </w:r>
     </w:p>
-    <w:p xmlns:wp14="http://schemas.microsoft.com/office/word/2010/wordml" wp14:textId="77777777">
+    <w:p>
       <w:pPr>
         <w:pStyle w:val="a3"/>
         <w:spacing w:before="3"/>
         <w:jc w:val="left"/>
         <w:rPr>
-          <w:rFonts w:ascii="Arial" w:hAnsi="Arial" w:eastAsia="標楷體"/>
+          <w:rFonts w:ascii="Arial" w:eastAsia="標楷體" w:hAnsi="Arial"/>
           <w:sz w:val="32"/>
           <w:szCs w:val="32"/>
         </w:rPr>
@@ -95,16 +95,16 @@
     </w:p>
     <w:tbl>
       <w:tblPr>
-        <w:tblStyle w:val="TableNormal"/>
+        <w:tblStyle w:val="NormalTable0"/>
         <w:tblW w:w="9938" w:type="dxa"/>
         <w:tblInd w:w="124" w:type="dxa"/>
         <w:tblBorders>
-          <w:top w:val="single" w:color="000000" w:themeColor="text1" w:sz="4" w:space="0"/>
-          <w:left w:val="single" w:color="000000" w:themeColor="text1" w:sz="4" w:space="0"/>
-          <w:bottom w:val="single" w:color="000000" w:themeColor="text1" w:sz="4" w:space="0"/>
-          <w:right w:val="single" w:color="000000" w:themeColor="text1" w:sz="4" w:space="0"/>
-          <w:insideH w:val="single" w:color="000000" w:themeColor="text1" w:sz="4" w:space="0"/>
-          <w:insideV w:val="single" w:color="000000" w:themeColor="text1" w:sz="4" w:space="0"/>
+          <w:top w:val="single" w:sz="4" w:space="0" w:color="000000" w:themeColor="text1"/>
+          <w:left w:val="single" w:sz="4" w:space="0" w:color="000000" w:themeColor="text1"/>
+          <w:bottom w:val="single" w:sz="4" w:space="0" w:color="000000" w:themeColor="text1"/>
+          <w:right w:val="single" w:sz="4" w:space="0" w:color="000000" w:themeColor="text1"/>
+          <w:insideH w:val="single" w:sz="4" w:space="0" w:color="000000" w:themeColor="text1"/>
+          <w:insideV w:val="single" w:sz="4" w:space="0" w:color="000000" w:themeColor="text1"/>
         </w:tblBorders>
         <w:tblLayout w:type="fixed"/>
         <w:tblLook w:val="01E0" w:firstRow="1" w:lastRow="1" w:firstColumn="1" w:lastColumn="1" w:noHBand="0" w:noVBand="0"/>
@@ -113,49 +113,48 @@
         <w:gridCol w:w="2040"/>
         <w:gridCol w:w="7898"/>
       </w:tblGrid>
-      <w:tr xmlns:wp14="http://schemas.microsoft.com/office/word/2010/wordml" wp14:textId="77777777">
+      <w:tr>
         <w:tc>
           <w:tcPr>
             <w:tcW w:w="2040" w:type="dxa"/>
-            <w:tcMar/>
             <w:vAlign w:val="center"/>
           </w:tcPr>
-          <w:p wp14:textId="77777777">
+          <w:p>
             <w:pPr>
               <w:pStyle w:val="TableParagraph"/>
               <w:spacing w:line="240" w:lineRule="atLeast"/>
               <w:ind w:left="108"/>
               <w:jc w:val="both"/>
               <w:rPr>
-                <w:rFonts w:ascii="Arial" w:hAnsi="Arial" w:eastAsia="標楷體"/>
-                <w:sz w:val="32"/>
-                <w:szCs w:val="32"/>
-              </w:rPr>
-            </w:pPr>
-            <w:r>
-              <w:rPr>
-                <w:rFonts w:ascii="Arial" w:hAnsi="Arial" w:eastAsia="標楷體"/>
+                <w:rFonts w:ascii="Arial" w:eastAsia="標楷體" w:hAnsi="Arial"/>
+                <w:sz w:val="32"/>
+                <w:szCs w:val="32"/>
+              </w:rPr>
+            </w:pPr>
+            <w:r>
+              <w:rPr>
+                <w:rFonts w:ascii="Arial" w:eastAsia="標楷體" w:hAnsi="Arial"/>
                 <w:sz w:val="32"/>
                 <w:szCs w:val="32"/>
               </w:rPr>
               <w:t>組員</w:t>
             </w:r>
           </w:p>
-          <w:p wp14:textId="77777777">
+          <w:p>
             <w:pPr>
               <w:pStyle w:val="TableParagraph"/>
               <w:spacing w:line="240" w:lineRule="atLeast"/>
               <w:ind w:left="108"/>
               <w:jc w:val="both"/>
               <w:rPr>
-                <w:rFonts w:ascii="Arial" w:hAnsi="Arial" w:eastAsia="標楷體"/>
-                <w:sz w:val="32"/>
-                <w:szCs w:val="32"/>
-              </w:rPr>
-            </w:pPr>
-            <w:r>
-              <w:rPr>
-                <w:rFonts w:hint="eastAsia" w:ascii="Arial" w:hAnsi="Arial" w:eastAsia="標楷體"/>
+                <w:rFonts w:ascii="Arial" w:eastAsia="標楷體" w:hAnsi="Arial"/>
+                <w:sz w:val="32"/>
+                <w:szCs w:val="32"/>
+              </w:rPr>
+            </w:pPr>
+            <w:r>
+              <w:rPr>
+                <w:rFonts w:ascii="Arial" w:eastAsia="標楷體" w:hAnsi="Arial" w:hint="eastAsia"/>
                 <w:sz w:val="32"/>
                 <w:szCs w:val="32"/>
               </w:rPr>
@@ -163,7 +162,7 @@
             </w:r>
             <w:r>
               <w:rPr>
-                <w:rFonts w:ascii="Arial" w:hAnsi="Arial" w:eastAsia="標楷體"/>
+                <w:rFonts w:ascii="Arial" w:eastAsia="標楷體" w:hAnsi="Arial"/>
                 <w:spacing w:val="-40"/>
                 <w:sz w:val="32"/>
                 <w:szCs w:val="32"/>
@@ -172,7 +171,7 @@
             </w:r>
             <w:r>
               <w:rPr>
-                <w:rFonts w:hint="eastAsia" w:ascii="Arial" w:hAnsi="Arial" w:eastAsia="標楷體"/>
+                <w:rFonts w:ascii="Arial" w:eastAsia="標楷體" w:hAnsi="Arial" w:hint="eastAsia"/>
                 <w:sz w:val="32"/>
                 <w:szCs w:val="32"/>
               </w:rPr>
@@ -183,63 +182,96 @@
         <w:tc>
           <w:tcPr>
             <w:tcW w:w="7898" w:type="dxa"/>
-            <w:tcMar/>
           </w:tcPr>
           <w:p>
             <w:pPr>
               <w:pStyle w:val="TableParagraph"/>
               <w:ind w:left="0"/>
               <w:rPr>
-                <w:rFonts w:ascii="Arial" w:hAnsi="Arial" w:eastAsia="標楷體"/>
-                <w:sz w:val="32"/>
-                <w:szCs w:val="32"/>
-              </w:rPr>
-            </w:pPr>
-            <w:r>
-              <w:rPr>
-                <w:rFonts w:ascii="Arial" w:hAnsi="Arial" w:eastAsia="標楷體"/>
-                <w:sz w:val="32"/>
-                <w:szCs w:val="32"/>
-              </w:rPr>
-              <w:t>B08170018陳柏樺</w:t>
-            </w:r>
-          </w:p>
-          <w:p wp14:textId="192FFC07">
+                <w:rFonts w:ascii="Arial" w:eastAsia="標楷體" w:hAnsi="Arial"/>
+                <w:sz w:val="32"/>
+                <w:szCs w:val="32"/>
+              </w:rPr>
+            </w:pPr>
+            <w:r>
+              <w:rPr>
+                <w:rFonts w:ascii="Arial" w:eastAsia="標楷體" w:hAnsi="Arial"/>
+                <w:sz w:val="32"/>
+                <w:szCs w:val="32"/>
+              </w:rPr>
+              <w:t>B08170018</w:t>
+            </w:r>
+            <w:r>
+              <w:rPr>
+                <w:rFonts w:ascii="Arial" w:eastAsia="標楷體" w:hAnsi="Arial"/>
+                <w:sz w:val="32"/>
+                <w:szCs w:val="32"/>
+              </w:rPr>
+              <w:t>陳柏樺</w:t>
+            </w:r>
+          </w:p>
+          <w:p>
             <w:pPr>
               <w:pStyle w:val="TableParagraph"/>
               <w:ind w:left="0"/>
               <w:rPr>
-                <w:rFonts w:ascii="Arial" w:hAnsi="Arial" w:eastAsia="標楷體"/>
-                <w:sz w:val="32"/>
-                <w:szCs w:val="32"/>
-              </w:rPr>
-            </w:pPr>
-            <w:r>
-              <w:rPr>
-                <w:rFonts w:ascii="Arial" w:hAnsi="Arial" w:eastAsia="標楷體"/>
-                <w:sz w:val="32"/>
-                <w:szCs w:val="32"/>
-              </w:rPr>
-              <w:t>B08170068李易昇</w:t>
-            </w:r>
-          </w:p>
-          <w:p wp14:textId="64875F4B">
+                <w:rFonts w:ascii="Arial" w:eastAsia="標楷體" w:hAnsi="Arial"/>
+                <w:sz w:val="32"/>
+                <w:szCs w:val="32"/>
+              </w:rPr>
+            </w:pPr>
+            <w:r>
+              <w:rPr>
+                <w:rFonts w:ascii="Arial" w:eastAsia="標楷體" w:hAnsi="Arial"/>
+                <w:sz w:val="32"/>
+                <w:szCs w:val="32"/>
+              </w:rPr>
+              <w:t>B08170068</w:t>
+            </w:r>
+            <w:r>
+              <w:rPr>
+                <w:rFonts w:ascii="Arial" w:eastAsia="標楷體" w:hAnsi="Arial"/>
+                <w:sz w:val="32"/>
+                <w:szCs w:val="32"/>
+              </w:rPr>
+              <w:t>李易</w:t>
+            </w:r>
+            <w:proofErr w:type="gramStart"/>
+            <w:r>
+              <w:rPr>
+                <w:rFonts w:ascii="Arial" w:eastAsia="標楷體" w:hAnsi="Arial"/>
+                <w:sz w:val="32"/>
+                <w:szCs w:val="32"/>
+              </w:rPr>
+              <w:t>昇</w:t>
+            </w:r>
+            <w:proofErr w:type="gramEnd"/>
+          </w:p>
+          <w:p>
             <w:pPr>
               <w:pStyle w:val="TableParagraph"/>
               <w:ind w:left="0"/>
               <w:rPr>
-                <w:rFonts w:ascii="Arial" w:hAnsi="Arial" w:eastAsia="標楷體"/>
-                <w:sz w:val="32"/>
-                <w:szCs w:val="32"/>
-              </w:rPr>
-            </w:pPr>
-            <w:r>
-              <w:rPr>
-                <w:rFonts w:ascii="Arial" w:hAnsi="Arial" w:eastAsia="標楷體"/>
-                <w:sz w:val="32"/>
-                <w:szCs w:val="32"/>
-              </w:rPr>
-              <w:t>B08170076沈政宇</w:t>
+                <w:rFonts w:ascii="Arial" w:eastAsia="標楷體" w:hAnsi="Arial"/>
+                <w:sz w:val="32"/>
+                <w:szCs w:val="32"/>
+              </w:rPr>
+            </w:pPr>
+            <w:r>
+              <w:rPr>
+                <w:rFonts w:ascii="Arial" w:eastAsia="標楷體" w:hAnsi="Arial"/>
+                <w:sz w:val="32"/>
+                <w:szCs w:val="32"/>
+              </w:rPr>
+              <w:t>B08170076</w:t>
+            </w:r>
+            <w:r>
+              <w:rPr>
+                <w:rFonts w:ascii="Arial" w:eastAsia="標楷體" w:hAnsi="Arial"/>
+                <w:sz w:val="32"/>
+                <w:szCs w:val="32"/>
+              </w:rPr>
+              <w:t>沈政宇</w:t>
             </w:r>
           </w:p>
           <w:p>
@@ -247,45 +279,59 @@
               <w:pStyle w:val="TableParagraph"/>
               <w:ind w:left="0"/>
               <w:rPr>
-                <w:rFonts w:ascii="Noto Sans CJK JP Regular" w:hAnsi="Noto Sans CJK JP Regular" w:eastAsia="Noto Sans CJK JP Regular" w:cs="Noto Sans CJK JP Regular"/>
-                <w:sz w:val="32"/>
-                <w:szCs w:val="32"/>
-              </w:rPr>
-            </w:pPr>
-            <w:r>
-              <w:rPr>
-                <w:rFonts w:ascii="Arial" w:hAnsi="Arial" w:eastAsia="標楷體" w:cs="Noto Sans CJK JP Regular"/>
-                <w:sz w:val="32"/>
-                <w:szCs w:val="32"/>
-              </w:rPr>
-              <w:t>B08170090曾禎泰</w:t>
-            </w:r>
-          </w:p>
-          <w:p wp14:textId="26181F70">
+                <w:sz w:val="32"/>
+                <w:szCs w:val="32"/>
+              </w:rPr>
+            </w:pPr>
+            <w:r>
+              <w:rPr>
+                <w:rFonts w:ascii="Arial" w:eastAsia="標楷體" w:hAnsi="Arial"/>
+                <w:sz w:val="32"/>
+                <w:szCs w:val="32"/>
+              </w:rPr>
+              <w:t>B08170090</w:t>
+            </w:r>
+            <w:r>
+              <w:rPr>
+                <w:rFonts w:ascii="Arial" w:eastAsia="標楷體" w:hAnsi="Arial"/>
+                <w:sz w:val="32"/>
+                <w:szCs w:val="32"/>
+              </w:rPr>
+              <w:t>曾禎泰</w:t>
+            </w:r>
+          </w:p>
+          <w:p>
             <w:pPr>
               <w:pStyle w:val="TableParagraph"/>
               <w:ind w:left="0"/>
               <w:rPr>
-                <w:rFonts w:ascii="Arial" w:hAnsi="Arial" w:eastAsia="標楷體"/>
-                <w:sz w:val="32"/>
-                <w:szCs w:val="32"/>
-              </w:rPr>
-            </w:pPr>
-            <w:r>
-              <w:rPr>
-                <w:rFonts w:ascii="Arial" w:hAnsi="Arial" w:eastAsia="標楷體"/>
-                <w:sz w:val="32"/>
-                <w:szCs w:val="32"/>
-              </w:rPr>
-              <w:t>B08170124李慈欣</w:t>
-            </w:r>
-          </w:p>
-          <w:p wp14:textId="1EDE0ADC">
+                <w:rFonts w:ascii="Arial" w:eastAsia="標楷體" w:hAnsi="Arial"/>
+                <w:sz w:val="32"/>
+                <w:szCs w:val="32"/>
+              </w:rPr>
+            </w:pPr>
+            <w:r>
+              <w:rPr>
+                <w:rFonts w:ascii="Arial" w:eastAsia="標楷體" w:hAnsi="Arial"/>
+                <w:sz w:val="32"/>
+                <w:szCs w:val="32"/>
+              </w:rPr>
+              <w:t>B08170124</w:t>
+            </w:r>
+            <w:r>
+              <w:rPr>
+                <w:rFonts w:ascii="Arial" w:eastAsia="標楷體" w:hAnsi="Arial"/>
+                <w:sz w:val="32"/>
+                <w:szCs w:val="32"/>
+              </w:rPr>
+              <w:t>李慈欣</w:t>
+            </w:r>
+          </w:p>
+          <w:p>
             <w:pPr>
               <w:pStyle w:val="TableParagraph"/>
               <w:ind w:left="0"/>
               <w:rPr>
-                <w:rFonts w:ascii="Noto Sans CJK JP Regular" w:hAnsi="Noto Sans CJK JP Regular" w:eastAsia="Noto Sans CJK JP Regular" w:cs="Noto Sans CJK JP Regular"/>
                 <w:sz w:val="32"/>
                 <w:szCs w:val="32"/>
               </w:rPr>
@@ -293,30 +339,29 @@
           </w:p>
         </w:tc>
       </w:tr>
-      <w:tr xmlns:wp14="http://schemas.microsoft.com/office/word/2010/wordml" wp14:textId="77777777">
+      <w:tr>
         <w:trPr>
           <w:trHeight w:val="450"/>
         </w:trPr>
         <w:tc>
           <w:tcPr>
             <w:tcW w:w="2040" w:type="dxa"/>
-            <w:tcMar/>
           </w:tcPr>
-          <w:p wp14:textId="77777777">
+          <w:p>
             <w:pPr>
               <w:pStyle w:val="TableParagraph"/>
               <w:spacing w:line="240" w:lineRule="atLeast"/>
               <w:ind w:left="108"/>
               <w:jc w:val="both"/>
               <w:rPr>
-                <w:rFonts w:ascii="Arial" w:hAnsi="Arial" w:eastAsia="標楷體"/>
-                <w:sz w:val="32"/>
-                <w:szCs w:val="32"/>
-              </w:rPr>
-            </w:pPr>
-            <w:r>
-              <w:rPr>
-                <w:rFonts w:ascii="Arial" w:hAnsi="Arial" w:eastAsia="標楷體"/>
+                <w:rFonts w:ascii="Arial" w:eastAsia="標楷體" w:hAnsi="Arial"/>
+                <w:sz w:val="32"/>
+                <w:szCs w:val="32"/>
+              </w:rPr>
+            </w:pPr>
+            <w:r>
+              <w:rPr>
+                <w:rFonts w:ascii="Arial" w:eastAsia="標楷體" w:hAnsi="Arial"/>
                 <w:sz w:val="32"/>
                 <w:szCs w:val="32"/>
               </w:rPr>
@@ -327,23 +372,22 @@
         <w:tc>
           <w:tcPr>
             <w:tcW w:w="7898" w:type="dxa"/>
-            <w:tcMar/>
             <w:vAlign w:val="center"/>
           </w:tcPr>
-          <w:p wp14:textId="1EB656D9">
+          <w:p>
             <w:pPr>
               <w:pStyle w:val="TableParagraph"/>
               <w:ind w:left="0"/>
               <w:jc w:val="both"/>
               <w:rPr>
-                <w:rFonts w:ascii="Arial" w:hAnsi="Arial" w:eastAsia="標楷體"/>
-                <w:sz w:val="32"/>
-                <w:szCs w:val="32"/>
-              </w:rPr>
-            </w:pPr>
-            <w:r>
-              <w:rPr>
-                <w:rFonts w:ascii="Arial" w:hAnsi="Arial" w:eastAsia="標楷體"/>
+                <w:rFonts w:ascii="Arial" w:eastAsia="標楷體" w:hAnsi="Arial"/>
+                <w:sz w:val="32"/>
+                <w:szCs w:val="32"/>
+              </w:rPr>
+            </w:pPr>
+            <w:r>
+              <w:rPr>
+                <w:rFonts w:ascii="Arial" w:eastAsia="標楷體" w:hAnsi="Arial"/>
                 <w:sz w:val="32"/>
                 <w:szCs w:val="32"/>
               </w:rPr>
@@ -352,27 +396,26 @@
           </w:p>
         </w:tc>
       </w:tr>
-      <w:tr xmlns:wp14="http://schemas.microsoft.com/office/word/2010/wordml" wp14:textId="77777777">
+      <w:tr>
         <w:tc>
           <w:tcPr>
             <w:tcW w:w="2040" w:type="dxa"/>
-            <w:tcMar/>
           </w:tcPr>
-          <w:p wp14:textId="77777777">
+          <w:p>
             <w:pPr>
               <w:pStyle w:val="TableParagraph"/>
               <w:spacing w:line="240" w:lineRule="atLeast"/>
               <w:ind w:left="108"/>
               <w:jc w:val="both"/>
               <w:rPr>
-                <w:rFonts w:ascii="Arial" w:hAnsi="Arial" w:eastAsia="標楷體"/>
-                <w:sz w:val="32"/>
-                <w:szCs w:val="32"/>
-              </w:rPr>
-            </w:pPr>
-            <w:r>
-              <w:rPr>
-                <w:rFonts w:hint="eastAsia" w:ascii="Arial" w:hAnsi="Arial" w:eastAsia="標楷體"/>
+                <w:rFonts w:ascii="Arial" w:eastAsia="標楷體" w:hAnsi="Arial"/>
+                <w:sz w:val="32"/>
+                <w:szCs w:val="32"/>
+              </w:rPr>
+            </w:pPr>
+            <w:r>
+              <w:rPr>
+                <w:rFonts w:ascii="Arial" w:eastAsia="標楷體" w:hAnsi="Arial" w:hint="eastAsia"/>
                 <w:sz w:val="32"/>
                 <w:szCs w:val="32"/>
               </w:rPr>
@@ -380,7 +423,7 @@
             </w:r>
             <w:r>
               <w:rPr>
-                <w:rFonts w:ascii="Arial" w:hAnsi="Arial" w:eastAsia="標楷體"/>
+                <w:rFonts w:ascii="Arial" w:eastAsia="標楷體" w:hAnsi="Arial"/>
                 <w:sz w:val="32"/>
                 <w:szCs w:val="32"/>
               </w:rPr>
@@ -391,55 +434,79 @@
         <w:tc>
           <w:tcPr>
             <w:tcW w:w="7898" w:type="dxa"/>
-            <w:tcMar/>
             <w:vAlign w:val="center"/>
           </w:tcPr>
-          <w:p wp14:textId="196447A3">
+          <w:p>
             <w:pPr>
               <w:pStyle w:val="TableParagraph"/>
               <w:ind w:left="0"/>
               <w:jc w:val="both"/>
               <w:rPr>
-                <w:rFonts w:ascii="Arial" w:hAnsi="Arial" w:eastAsia="標楷體"/>
-                <w:sz w:val="32"/>
-                <w:szCs w:val="32"/>
-              </w:rPr>
-            </w:pPr>
-            <w:r>
-              <w:rPr>
-                <w:rFonts w:ascii="Arial" w:hAnsi="Arial" w:eastAsia="標楷體"/>
-                <w:sz w:val="32"/>
-                <w:szCs w:val="32"/>
-              </w:rPr>
-              <w:t>遊戲顧問機器人(流亡黯道)</w:t>
+                <w:rFonts w:ascii="Arial" w:eastAsia="標楷體" w:hAnsi="Arial"/>
+                <w:sz w:val="32"/>
+                <w:szCs w:val="32"/>
+              </w:rPr>
+            </w:pPr>
+            <w:r>
+              <w:rPr>
+                <w:rFonts w:ascii="Arial" w:eastAsia="標楷體" w:hAnsi="Arial"/>
+                <w:sz w:val="32"/>
+                <w:szCs w:val="32"/>
+              </w:rPr>
+              <w:t>遊戲顧問機器人</w:t>
+            </w:r>
+            <w:r>
+              <w:rPr>
+                <w:rFonts w:ascii="Arial" w:eastAsia="標楷體" w:hAnsi="Arial"/>
+                <w:sz w:val="32"/>
+                <w:szCs w:val="32"/>
+              </w:rPr>
+              <w:t>(</w:t>
+            </w:r>
+            <w:proofErr w:type="gramStart"/>
+            <w:r>
+              <w:rPr>
+                <w:rFonts w:ascii="Arial" w:eastAsia="標楷體" w:hAnsi="Arial"/>
+                <w:sz w:val="32"/>
+                <w:szCs w:val="32"/>
+              </w:rPr>
+              <w:t>流亡黯道</w:t>
+            </w:r>
+            <w:proofErr w:type="gramEnd"/>
+            <w:r>
+              <w:rPr>
+                <w:rFonts w:ascii="Arial" w:eastAsia="標楷體" w:hAnsi="Arial"/>
+                <w:sz w:val="32"/>
+                <w:szCs w:val="32"/>
+              </w:rPr>
+              <w:t>)</w:t>
             </w:r>
           </w:p>
         </w:tc>
       </w:tr>
-      <w:tr xmlns:wp14="http://schemas.microsoft.com/office/word/2010/wordml" wp14:textId="77777777">
+      <w:tr>
         <w:trPr>
           <w:trHeight w:val="3255"/>
         </w:trPr>
         <w:tc>
           <w:tcPr>
             <w:tcW w:w="2040" w:type="dxa"/>
-            <w:tcMar/>
           </w:tcPr>
-          <w:p wp14:textId="77777777">
+          <w:p>
             <w:pPr>
               <w:pStyle w:val="TableParagraph"/>
               <w:spacing w:line="240" w:lineRule="atLeast"/>
               <w:ind w:left="108"/>
               <w:jc w:val="both"/>
               <w:rPr>
-                <w:rFonts w:ascii="Arial" w:hAnsi="Arial" w:eastAsia="標楷體"/>
-                <w:sz w:val="32"/>
-                <w:szCs w:val="32"/>
-              </w:rPr>
-            </w:pPr>
-            <w:r>
-              <w:rPr>
-                <w:rFonts w:hint="eastAsia" w:ascii="Arial" w:hAnsi="Arial" w:eastAsia="標楷體"/>
+                <w:rFonts w:ascii="Arial" w:eastAsia="標楷體" w:hAnsi="Arial"/>
+                <w:sz w:val="32"/>
+                <w:szCs w:val="32"/>
+              </w:rPr>
+            </w:pPr>
+            <w:r>
+              <w:rPr>
+                <w:rFonts w:ascii="Arial" w:eastAsia="標楷體" w:hAnsi="Arial" w:hint="eastAsia"/>
                 <w:sz w:val="32"/>
                 <w:szCs w:val="32"/>
               </w:rPr>
@@ -450,75 +517,105 @@
         <w:tc>
           <w:tcPr>
             <w:tcW w:w="7898" w:type="dxa"/>
-            <w:tcMar/>
             <w:vAlign w:val="center"/>
           </w:tcPr>
-          <w:p wp14:textId="495919D1">
+          <w:p>
             <w:pPr>
               <w:pStyle w:val="TableParagraph"/>
               <w:ind w:left="0"/>
               <w:jc w:val="both"/>
               <w:rPr>
-                <w:rFonts w:ascii="Arial" w:hAnsi="Arial" w:eastAsia="標楷體"/>
-                <w:sz w:val="32"/>
-                <w:szCs w:val="32"/>
-              </w:rPr>
-            </w:pPr>
-            <w:r>
-              <w:rPr>
-                <w:rFonts w:ascii="Arial" w:hAnsi="Arial" w:eastAsia="標楷體"/>
-                <w:sz w:val="32"/>
-                <w:szCs w:val="32"/>
-              </w:rPr>
-              <w:t>近幾年來discord是較熱門的語音交流軟體，可在裡面加入多個文字頻道或是語音頻道，也可在裡面加入多種的機器人，在目前大部分的遊戲玩家都有在使用,為了讓所有玩家能更方便獲得想要的資訊，所以我們想在這平台上開發出以遊戲為主的自然語言聊天互動機器人及專精一種遊戲的遊戲顧問。</w:t>
-            </w:r>
-            <w:bookmarkStart w:name="_GoBack" w:id="0"/>
-            <w:bookmarkEnd w:id="0"/>
+                <w:rFonts w:ascii="Arial" w:eastAsia="標楷體" w:hAnsi="Arial"/>
+                <w:sz w:val="32"/>
+                <w:szCs w:val="32"/>
+              </w:rPr>
+            </w:pPr>
+            <w:proofErr w:type="gramStart"/>
+            <w:r>
+              <w:rPr>
+                <w:rFonts w:ascii="Arial" w:eastAsia="標楷體" w:hAnsi="Arial"/>
+                <w:sz w:val="32"/>
+                <w:szCs w:val="32"/>
+              </w:rPr>
+              <w:t>近幾年來</w:t>
+            </w:r>
+            <w:proofErr w:type="gramEnd"/>
+            <w:r>
+              <w:rPr>
+                <w:rFonts w:ascii="Arial" w:eastAsia="標楷體" w:hAnsi="Arial"/>
+                <w:sz w:val="32"/>
+                <w:szCs w:val="32"/>
+              </w:rPr>
+              <w:t>discord</w:t>
+            </w:r>
+            <w:r>
+              <w:rPr>
+                <w:rFonts w:ascii="Arial" w:eastAsia="標楷體" w:hAnsi="Arial"/>
+                <w:sz w:val="32"/>
+                <w:szCs w:val="32"/>
+              </w:rPr>
+              <w:t>是較熱門的語音交流軟體，可在裡面加入多個文字頻道或是語音頻道，也可在裡面加入多種的機器人，在目前大部分的遊戲玩家都有在使用</w:t>
+            </w:r>
+            <w:r>
+              <w:rPr>
+                <w:rFonts w:ascii="Arial" w:eastAsia="標楷體" w:hAnsi="Arial"/>
+                <w:sz w:val="32"/>
+                <w:szCs w:val="32"/>
+              </w:rPr>
+              <w:t>,</w:t>
+            </w:r>
+            <w:r>
+              <w:rPr>
+                <w:rFonts w:ascii="Arial" w:eastAsia="標楷體" w:hAnsi="Arial"/>
+                <w:sz w:val="32"/>
+                <w:szCs w:val="32"/>
+              </w:rPr>
+              <w:t>為了讓所有玩家能更方便獲得想要的資訊，所以我們想在這平台上開發出以遊戲為主的自然語言聊天互動機器人及專精一種遊戲的遊戲顧問。</w:t>
+            </w:r>
           </w:p>
         </w:tc>
       </w:tr>
-      <w:tr xmlns:wp14="http://schemas.microsoft.com/office/word/2010/wordml" wp14:textId="77777777">
+      <w:tr>
         <w:tc>
           <w:tcPr>
             <w:tcW w:w="2040" w:type="dxa"/>
-            <w:tcMar/>
           </w:tcPr>
-          <w:p wp14:textId="77777777">
+          <w:p>
             <w:pPr>
               <w:pStyle w:val="TableParagraph"/>
               <w:spacing w:line="240" w:lineRule="atLeast"/>
               <w:ind w:left="108"/>
               <w:jc w:val="both"/>
               <w:rPr>
-                <w:rFonts w:ascii="Arial" w:hAnsi="Arial" w:eastAsia="標楷體"/>
-                <w:sz w:val="32"/>
-                <w:szCs w:val="32"/>
-              </w:rPr>
-            </w:pPr>
-            <w:r>
-              <w:rPr>
-                <w:rFonts w:ascii="Arial" w:hAnsi="Arial" w:eastAsia="標楷體"/>
+                <w:rFonts w:ascii="Arial" w:eastAsia="標楷體" w:hAnsi="Arial"/>
+                <w:sz w:val="32"/>
+                <w:szCs w:val="32"/>
+              </w:rPr>
+            </w:pPr>
+            <w:r>
+              <w:rPr>
+                <w:rFonts w:ascii="Arial" w:eastAsia="標楷體" w:hAnsi="Arial"/>
                 <w:sz w:val="32"/>
                 <w:szCs w:val="32"/>
               </w:rPr>
               <w:t>預期成果</w:t>
             </w:r>
           </w:p>
-          <w:p wp14:textId="77777777">
+          <w:p>
             <w:pPr>
               <w:pStyle w:val="TableParagraph"/>
               <w:spacing w:line="240" w:lineRule="atLeast"/>
               <w:ind w:left="108"/>
               <w:jc w:val="both"/>
               <w:rPr>
-                <w:rFonts w:ascii="Arial" w:hAnsi="Arial" w:eastAsia="標楷體"/>
-                <w:sz w:val="32"/>
-                <w:szCs w:val="32"/>
-              </w:rPr>
-            </w:pPr>
-            <w:r>
-              <w:rPr>
-                <w:rFonts w:hint="eastAsia" w:ascii="Arial" w:hAnsi="Arial" w:eastAsia="標楷體"/>
+                <w:rFonts w:ascii="Arial" w:eastAsia="標楷體" w:hAnsi="Arial"/>
+                <w:sz w:val="32"/>
+                <w:szCs w:val="32"/>
+              </w:rPr>
+            </w:pPr>
+            <w:r>
+              <w:rPr>
+                <w:rFonts w:ascii="Arial" w:eastAsia="標楷體" w:hAnsi="Arial" w:hint="eastAsia"/>
                 <w:sz w:val="32"/>
                 <w:szCs w:val="32"/>
               </w:rPr>
@@ -526,7 +623,7 @@
             </w:r>
             <w:r>
               <w:rPr>
-                <w:rFonts w:hint="eastAsia" w:ascii="Arial" w:hAnsi="Arial" w:eastAsia="標楷體"/>
+                <w:rFonts w:ascii="Arial" w:eastAsia="標楷體" w:hAnsi="Arial" w:hint="eastAsia"/>
                 <w:sz w:val="32"/>
                 <w:szCs w:val="32"/>
               </w:rPr>
@@ -534,7 +631,7 @@
             </w:r>
             <w:r>
               <w:rPr>
-                <w:rFonts w:hint="eastAsia" w:ascii="Arial" w:hAnsi="Arial" w:eastAsia="標楷體"/>
+                <w:rFonts w:ascii="Arial" w:eastAsia="標楷體" w:hAnsi="Arial" w:hint="eastAsia"/>
                 <w:sz w:val="32"/>
                 <w:szCs w:val="32"/>
               </w:rPr>
@@ -545,9 +642,8 @@
         <w:tc>
           <w:tcPr>
             <w:tcW w:w="7898" w:type="dxa"/>
-            <w:tcMar/>
           </w:tcPr>
-          <w:p wp14:textId="7665B177">
+          <w:p>
             <w:pPr>
               <w:pStyle w:val="TableParagraph"/>
               <w:numPr>
@@ -557,21 +653,29 @@
               <w:ind w:left="480"/>
               <w:jc w:val="both"/>
               <w:rPr>
-                <w:rFonts w:ascii="Arial" w:hAnsi="Arial" w:eastAsia="標楷體"/>
-                <w:sz w:val="32"/>
-                <w:szCs w:val="32"/>
-              </w:rPr>
-            </w:pPr>
-            <w:r>
-              <w:rPr>
-                <w:rFonts w:ascii="Arial" w:hAnsi="Arial" w:eastAsia="標楷體"/>
-                <w:sz w:val="32"/>
-                <w:szCs w:val="32"/>
-              </w:rPr>
-              <w:t xml:space="preserve"> 提供模糊查詢，較為人性化的交談</w:t>
-            </w:r>
-          </w:p>
-          <w:p wp14:textId="05A28685">
+                <w:rFonts w:ascii="Arial" w:eastAsia="標楷體" w:hAnsi="Arial"/>
+                <w:sz w:val="32"/>
+                <w:szCs w:val="32"/>
+              </w:rPr>
+            </w:pPr>
+            <w:r>
+              <w:rPr>
+                <w:rFonts w:ascii="Arial" w:eastAsia="標楷體" w:hAnsi="Arial"/>
+                <w:sz w:val="32"/>
+                <w:szCs w:val="32"/>
+              </w:rPr>
+              <w:t xml:space="preserve"> </w:t>
+            </w:r>
+            <w:r>
+              <w:rPr>
+                <w:rFonts w:ascii="Arial" w:eastAsia="標楷體" w:hAnsi="Arial"/>
+                <w:sz w:val="32"/>
+                <w:szCs w:val="32"/>
+              </w:rPr>
+              <w:t>提供模糊查詢，較為人性化的交談</w:t>
+            </w:r>
+          </w:p>
+          <w:p>
             <w:pPr>
               <w:pStyle w:val="TableParagraph"/>
               <w:numPr>
@@ -581,22 +685,103 @@
               <w:ind w:left="480"/>
               <w:jc w:val="both"/>
               <w:rPr>
-                <w:rFonts w:ascii="Arial" w:hAnsi="Arial" w:eastAsia="Arial" w:cs="Arial" w:asciiTheme="minorAscii" w:hAnsiTheme="minorAscii" w:eastAsiaTheme="minorAscii" w:cstheme="minorAscii"/>
-                <w:sz w:val="32"/>
-                <w:szCs w:val="32"/>
-                <w:lang w:eastAsia="zh-TW" w:bidi="zh-TW"/>
-              </w:rPr>
-            </w:pPr>
-            <w:r>
-              <w:rPr>
-                <w:rFonts w:ascii="Arial" w:hAnsi="Arial" w:eastAsia="標楷體" w:cs="Noto Sans CJK JP Regular"/>
-                <w:sz w:val="32"/>
-                <w:szCs w:val="32"/>
-              </w:rPr>
-              <w:t xml:space="preserve"> 可查詢 裝備/流派/價錢/詞綴</w:t>
-            </w:r>
-          </w:p>
-          <w:p wp14:textId="3EEED742">
+                <w:rFonts w:asciiTheme="minorHAnsi" w:eastAsiaTheme="minorEastAsia" w:hAnsiTheme="minorHAnsi" w:cstheme="minorBidi"/>
+                <w:sz w:val="32"/>
+                <w:szCs w:val="32"/>
+              </w:rPr>
+            </w:pPr>
+            <w:r>
+              <w:rPr>
+                <w:rFonts w:ascii="Arial" w:eastAsia="標楷體" w:hAnsi="Arial"/>
+                <w:sz w:val="32"/>
+                <w:szCs w:val="32"/>
+              </w:rPr>
+              <w:t xml:space="preserve"> </w:t>
+            </w:r>
+            <w:r>
+              <w:rPr>
+                <w:rFonts w:ascii="Arial" w:eastAsia="標楷體" w:hAnsi="Arial"/>
+                <w:sz w:val="32"/>
+                <w:szCs w:val="32"/>
+              </w:rPr>
+              <w:t>可查詢</w:t>
+            </w:r>
+            <w:r>
+              <w:rPr>
+                <w:rFonts w:ascii="Arial" w:eastAsia="標楷體" w:hAnsi="Arial"/>
+                <w:sz w:val="32"/>
+                <w:szCs w:val="32"/>
+              </w:rPr>
+              <w:t xml:space="preserve"> </w:t>
+            </w:r>
+            <w:r>
+              <w:rPr>
+                <w:rFonts w:ascii="Arial" w:eastAsia="標楷體" w:hAnsi="Arial"/>
+                <w:sz w:val="32"/>
+                <w:szCs w:val="32"/>
+              </w:rPr>
+              <w:t>裝備</w:t>
+            </w:r>
+            <w:r>
+              <w:rPr>
+                <w:rFonts w:ascii="Arial" w:eastAsia="標楷體" w:hAnsi="Arial"/>
+                <w:sz w:val="32"/>
+                <w:szCs w:val="32"/>
+              </w:rPr>
+              <w:t>/</w:t>
+            </w:r>
+            <w:r>
+              <w:rPr>
+                <w:rFonts w:ascii="Arial" w:eastAsia="標楷體" w:hAnsi="Arial"/>
+                <w:sz w:val="32"/>
+                <w:szCs w:val="32"/>
+              </w:rPr>
+              <w:t>流</w:t>
+            </w:r>
+            <w:bookmarkStart w:id="0" w:name="_GoBack"/>
+            <w:bookmarkEnd w:id="0"/>
+            <w:r>
+              <w:rPr>
+                <w:rFonts w:ascii="Arial" w:eastAsia="標楷體" w:hAnsi="Arial"/>
+                <w:sz w:val="32"/>
+                <w:szCs w:val="32"/>
+              </w:rPr>
+              <w:t>派</w:t>
+            </w:r>
+            <w:r>
+              <w:rPr>
+                <w:rFonts w:ascii="Arial" w:eastAsia="標楷體" w:hAnsi="Arial"/>
+                <w:sz w:val="32"/>
+                <w:szCs w:val="32"/>
+              </w:rPr>
+              <w:t>/</w:t>
+            </w:r>
+            <w:r>
+              <w:rPr>
+                <w:rFonts w:ascii="Arial" w:eastAsia="標楷體" w:hAnsi="Arial"/>
+                <w:sz w:val="32"/>
+                <w:szCs w:val="32"/>
+              </w:rPr>
+              <w:t>價錢</w:t>
+            </w:r>
+            <w:r>
+              <w:rPr>
+                <w:rFonts w:ascii="Arial" w:eastAsia="標楷體" w:hAnsi="Arial"/>
+                <w:sz w:val="32"/>
+                <w:szCs w:val="32"/>
+              </w:rPr>
+              <w:t>/</w:t>
+            </w:r>
+            <w:r>
+              <w:rPr>
+                <w:rFonts w:ascii="Arial" w:eastAsia="標楷體" w:hAnsi="Arial"/>
+                <w:sz w:val="32"/>
+                <w:szCs w:val="32"/>
+              </w:rPr>
+              <w:t>詞綴</w:t>
+            </w:r>
+          </w:p>
+          <w:p>
             <w:pPr>
               <w:pStyle w:val="TableParagraph"/>
               <w:numPr>
@@ -608,12 +793,11 @@
               <w:rPr>
                 <w:sz w:val="32"/>
                 <w:szCs w:val="32"/>
-                <w:lang w:eastAsia="zh-TW" w:bidi="zh-TW"/>
-              </w:rPr>
-            </w:pPr>
-            <w:r>
-              <w:rPr>
-                <w:rFonts w:ascii="Arial" w:hAnsi="Arial" w:eastAsia="標楷體"/>
+              </w:rPr>
+            </w:pPr>
+            <w:r>
+              <w:rPr>
+                <w:rFonts w:ascii="Arial" w:eastAsia="標楷體" w:hAnsi="Arial"/>
                 <w:sz w:val="32"/>
                 <w:szCs w:val="32"/>
               </w:rPr>
@@ -621,15 +805,14 @@
             </w:r>
             <w:r>
               <w:rPr>
-                <w:rFonts w:ascii="Arial" w:hAnsi="Arial" w:eastAsia="標楷體" w:cs="Noto Sans CJK JP Regular"/>
-                <w:sz w:val="32"/>
-                <w:szCs w:val="32"/>
-                <w:lang w:eastAsia="zh-TW" w:bidi="zh-TW"/>
+                <w:rFonts w:ascii="Arial" w:eastAsia="標楷體" w:hAnsi="Arial"/>
+                <w:sz w:val="32"/>
+                <w:szCs w:val="32"/>
               </w:rPr>
               <w:t>具有快速搜尋效果</w:t>
             </w:r>
           </w:p>
-          <w:p wp14:textId="1BBC2BAE">
+          <w:p>
             <w:pPr>
               <w:pStyle w:val="TableParagraph"/>
               <w:numPr>
@@ -641,78 +824,84 @@
               <w:rPr>
                 <w:sz w:val="32"/>
                 <w:szCs w:val="32"/>
-                <w:lang w:eastAsia="zh-TW" w:bidi="zh-TW"/>
-              </w:rPr>
-            </w:pPr>
-            <w:r>
-              <w:rPr>
-                <w:rFonts w:ascii="Arial" w:hAnsi="Arial" w:eastAsia="標楷體" w:cs="Noto Sans CJK JP Regular"/>
-                <w:sz w:val="32"/>
-                <w:szCs w:val="32"/>
-                <w:lang w:eastAsia="zh-TW" w:bidi="zh-TW"/>
-              </w:rPr>
-              <w:t xml:space="preserve"> 提供中文化的交流環境</w:t>
-            </w:r>
-          </w:p>
-          <w:p wp14:textId="51BC556D">
+              </w:rPr>
+            </w:pPr>
+            <w:r>
+              <w:rPr>
+                <w:rFonts w:ascii="Arial" w:eastAsia="標楷體" w:hAnsi="Arial"/>
+                <w:sz w:val="32"/>
+                <w:szCs w:val="32"/>
+              </w:rPr>
+              <w:t xml:space="preserve"> </w:t>
+            </w:r>
+            <w:r>
+              <w:rPr>
+                <w:rFonts w:ascii="Arial" w:eastAsia="標楷體" w:hAnsi="Arial"/>
+                <w:sz w:val="32"/>
+                <w:szCs w:val="32"/>
+              </w:rPr>
+              <w:t>提供中文化的交流環境</w:t>
+            </w:r>
+          </w:p>
+          <w:p>
             <w:pPr>
               <w:pStyle w:val="TableParagraph"/>
               <w:ind w:left="0"/>
               <w:jc w:val="both"/>
               <w:rPr>
-                <w:rFonts w:ascii="Noto Sans CJK JP Regular" w:hAnsi="Noto Sans CJK JP Regular" w:eastAsia="Noto Sans CJK JP Regular" w:cs="Noto Sans CJK JP Regular"/>
-                <w:sz w:val="22"/>
-                <w:szCs w:val="22"/>
-                <w:lang w:eastAsia="zh-TW" w:bidi="zh-TW"/>
-              </w:rPr>
-            </w:pPr>
-            <w:r>
-              <w:rPr>
-                <w:rFonts w:ascii="Noto Sans CJK JP Regular" w:hAnsi="Noto Sans CJK JP Regular" w:eastAsia="Noto Sans CJK JP Regular" w:cs="Noto Sans CJK JP Regular"/>
-                <w:sz w:val="22"/>
-                <w:szCs w:val="22"/>
-                <w:lang w:eastAsia="zh-TW" w:bidi="zh-TW"/>
+                <w:rFonts w:ascii="標楷體" w:eastAsia="標楷體"/>
+                <w:sz w:val="32"/>
+              </w:rPr>
+            </w:pPr>
+            <w:r>
+              <w:rPr>
+                <w:rFonts w:ascii="標楷體" w:eastAsia="標楷體"/>
+                <w:sz w:val="32"/>
               </w:rPr>
               <w:t>裝備查詢</w:t>
             </w:r>
           </w:p>
-          <w:p wp14:textId="35D7544B">
+          <w:p>
             <w:pPr>
               <w:pStyle w:val="TableParagraph"/>
               <w:ind w:left="0"/>
               <w:jc w:val="both"/>
             </w:pPr>
             <w:r>
+              <w:rPr>
+                <w:noProof/>
+                <w:lang w:val="en-US" w:bidi="ar-SA"/>
+              </w:rPr>
               <w:drawing>
-                <wp:inline xmlns:wp14="http://schemas.microsoft.com/office/word/2010/wordprocessingDrawing" wp14:editId="3F601C89" wp14:anchorId="7BB091F7">
+                <wp:inline distT="0" distB="0" distL="0" distR="0" wp14:anchorId="7BB091F7" wp14:editId="3F601C89">
                   <wp:extent cx="3415850" cy="2126762"/>
                   <wp:effectExtent l="0" t="0" r="0" b="0"/>
-                  <wp:docPr id="336019290" name="" title=""/>
+                  <wp:docPr id="336019290" name="圖片 336019290"/>
                   <wp:cNvGraphicFramePr>
-                    <a:graphicFrameLocks noChangeAspect="1"/>
+                    <a:graphicFrameLocks xmlns:a="http://schemas.openxmlformats.org/drawingml/2006/main" noChangeAspect="1"/>
                   </wp:cNvGraphicFramePr>
-                  <a:graphic>
+                  <a:graphic xmlns:a="http://schemas.openxmlformats.org/drawingml/2006/main">
                     <a:graphicData uri="http://schemas.openxmlformats.org/drawingml/2006/picture">
-                      <pic:pic>
+                      <pic:pic xmlns:pic="http://schemas.openxmlformats.org/drawingml/2006/picture">
                         <pic:nvPicPr>
                           <pic:cNvPr id="0" name=""/>
                           <pic:cNvPicPr/>
                         </pic:nvPicPr>
                         <pic:blipFill>
-                          <a:blip r:embed="R809bf1fd3dc841cb">
-                            <a:extLst xmlns:a="http://schemas.openxmlformats.org/drawingml/2006/main">
-                              <a:ext xmlns:a="http://schemas.openxmlformats.org/drawingml/2006/main" uri="{28A0092B-C50C-407E-A947-70E740481C1C}">
+                          <a:blip r:embed="rId8">
+                            <a:extLst>
+                              <a:ext uri="{28A0092B-C50C-407E-A947-70E740481C1C}">
                                 <a14:useLocalDpi xmlns:a14="http://schemas.microsoft.com/office/drawing/2010/main" val="0"/>
                               </a:ext>
                             </a:extLst>
                           </a:blip>
-                          <a:srcRect l="0" t="0" r="22883" b="11016"/>
+                          <a:srcRect r="22883" b="11016"/>
                           <a:stretch>
                             <a:fillRect/>
                           </a:stretch>
                         </pic:blipFill>
                         <pic:spPr>
-                          <a:xfrm rot="0" flipH="0" flipV="0">
+                          <a:xfrm>
                             <a:off x="0" y="0"/>
                             <a:ext cx="3415850" cy="2126762"/>
                           </a:xfrm>
@@ -727,77 +916,68 @@
               </w:drawing>
             </w:r>
           </w:p>
-          <w:p wp14:textId="3DE85D28">
+          <w:p>
             <w:pPr>
               <w:pStyle w:val="TableParagraph"/>
               <w:ind w:left="0"/>
               <w:jc w:val="both"/>
               <w:rPr>
-                <w:rFonts w:ascii="Noto Sans CJK JP Regular" w:hAnsi="Noto Sans CJK JP Regular" w:eastAsia="Noto Sans CJK JP Regular" w:cs="Noto Sans CJK JP Regular"/>
-                <w:b w:val="0"/>
-                <w:bCs w:val="0"/>
-                <w:i w:val="0"/>
-                <w:iCs w:val="0"/>
-                <w:caps w:val="0"/>
-                <w:smallCaps w:val="0"/>
-                <w:noProof w:val="0"/>
-                <w:color w:val="000000" w:themeColor="text1" w:themeTint="FF" w:themeShade="FF"/>
-                <w:lang w:eastAsia="zh-TW"/>
-              </w:rPr>
-            </w:pPr>
-            <w:r>
-              <w:rPr>
-                <w:rFonts w:ascii="Noto Sans CJK JP Regular" w:hAnsi="Noto Sans CJK JP Regular" w:eastAsia="Noto Sans CJK JP Regular" w:cs="Noto Sans CJK JP Regular"/>
-                <w:b w:val="0"/>
-                <w:bCs w:val="0"/>
-                <w:i w:val="0"/>
-                <w:iCs w:val="0"/>
-                <w:caps w:val="0"/>
-                <w:smallCaps w:val="0"/>
-                <w:noProof w:val="0"/>
-                <w:color w:val="000000" w:themeColor="text1" w:themeTint="FF" w:themeShade="FF"/>
-                <w:lang w:eastAsia="zh-TW"/>
+                <w:rFonts w:eastAsia="標楷體"/>
+                <w:color w:val="000000" w:themeColor="text1"/>
+                <w:sz w:val="32"/>
+              </w:rPr>
+            </w:pPr>
+            <w:r>
+              <w:rPr>
+                <w:rFonts w:eastAsia="標楷體"/>
+                <w:color w:val="000000" w:themeColor="text1"/>
+                <w:sz w:val="32"/>
               </w:rPr>
               <w:t>詞綴查詢</w:t>
             </w:r>
           </w:p>
-          <w:p wp14:textId="3CB303D0">
+          <w:p>
             <w:pPr>
               <w:pStyle w:val="TableParagraph"/>
               <w:ind w:left="0"/>
               <w:jc w:val="both"/>
             </w:pPr>
             <w:r>
+              <w:rPr>
+                <w:noProof/>
+                <w:lang w:val="en-US" w:bidi="ar-SA"/>
+              </w:rPr>
+              <w:lastRenderedPageBreak/>
               <w:drawing>
-                <wp:inline xmlns:wp14="http://schemas.microsoft.com/office/word/2010/wordprocessingDrawing" wp14:editId="188A20F6" wp14:anchorId="340C45C3">
+                <wp:inline distT="0" distB="0" distL="0" distR="0" wp14:anchorId="340C45C3" wp14:editId="188A20F6">
                   <wp:extent cx="3449591" cy="1592801"/>
                   <wp:effectExtent l="0" t="0" r="0" b="0"/>
-                  <wp:docPr id="333180383" name="" title=""/>
+                  <wp:docPr id="333180383" name="圖片 333180383"/>
                   <wp:cNvGraphicFramePr>
-                    <a:graphicFrameLocks noChangeAspect="1"/>
+                    <a:graphicFrameLocks xmlns:a="http://schemas.openxmlformats.org/drawingml/2006/main" noChangeAspect="1"/>
                   </wp:cNvGraphicFramePr>
-                  <a:graphic>
+                  <a:graphic xmlns:a="http://schemas.openxmlformats.org/drawingml/2006/main">
                     <a:graphicData uri="http://schemas.openxmlformats.org/drawingml/2006/picture">
-                      <pic:pic>
+                      <pic:pic xmlns:pic="http://schemas.openxmlformats.org/drawingml/2006/picture">
                         <pic:nvPicPr>
                           <pic:cNvPr id="0" name=""/>
                           <pic:cNvPicPr/>
                         </pic:nvPicPr>
                         <pic:blipFill>
-                          <a:blip r:embed="R75d6c0347ed44c86">
-                            <a:extLst xmlns:a="http://schemas.openxmlformats.org/drawingml/2006/main">
-                              <a:ext xmlns:a="http://schemas.openxmlformats.org/drawingml/2006/main" uri="{28A0092B-C50C-407E-A947-70E740481C1C}">
+                          <a:blip r:embed="rId9">
+                            <a:extLst>
+                              <a:ext uri="{28A0092B-C50C-407E-A947-70E740481C1C}">
                                 <a14:useLocalDpi xmlns:a14="http://schemas.microsoft.com/office/drawing/2010/main" val="0"/>
                               </a:ext>
                             </a:extLst>
                           </a:blip>
-                          <a:srcRect l="0" t="0" r="18333" b="17351"/>
+                          <a:srcRect r="18333" b="17351"/>
                           <a:stretch>
                             <a:fillRect/>
                           </a:stretch>
                         </pic:blipFill>
                         <pic:spPr>
-                          <a:xfrm rot="0" flipH="0" flipV="0">
+                          <a:xfrm>
                             <a:off x="0" y="0"/>
                             <a:ext cx="3449591" cy="1592801"/>
                           </a:xfrm>
@@ -812,66 +992,56 @@
               </w:drawing>
             </w:r>
           </w:p>
-          <w:p wp14:textId="34C8F703">
+          <w:p>
             <w:pPr>
               <w:pStyle w:val="TableParagraph"/>
               <w:ind w:left="0"/>
               <w:jc w:val="both"/>
               <w:rPr>
-                <w:rFonts w:ascii="Noto Sans CJK JP Regular" w:hAnsi="Noto Sans CJK JP Regular" w:eastAsia="Noto Sans CJK JP Regular" w:cs="Noto Sans CJK JP Regular"/>
-                <w:b w:val="0"/>
-                <w:bCs w:val="0"/>
-                <w:i w:val="0"/>
-                <w:iCs w:val="0"/>
-                <w:caps w:val="0"/>
-                <w:smallCaps w:val="0"/>
-                <w:noProof w:val="0"/>
-                <w:color w:val="000000" w:themeColor="text1" w:themeTint="FF" w:themeShade="FF"/>
-                <w:lang w:eastAsia="zh-TW"/>
-              </w:rPr>
-            </w:pPr>
-            <w:r>
-              <w:rPr>
-                <w:rFonts w:ascii="Noto Sans CJK JP Regular" w:hAnsi="Noto Sans CJK JP Regular" w:eastAsia="Noto Sans CJK JP Regular" w:cs="Noto Sans CJK JP Regular"/>
-                <w:b w:val="0"/>
-                <w:bCs w:val="0"/>
-                <w:i w:val="0"/>
-                <w:iCs w:val="0"/>
-                <w:caps w:val="0"/>
-                <w:smallCaps w:val="0"/>
-                <w:noProof w:val="0"/>
-                <w:color w:val="000000" w:themeColor="text1" w:themeTint="FF" w:themeShade="FF"/>
-                <w:lang w:eastAsia="zh-TW"/>
+                <w:rFonts w:eastAsia="標楷體"/>
+                <w:color w:val="000000" w:themeColor="text1"/>
+                <w:sz w:val="32"/>
+              </w:rPr>
+            </w:pPr>
+            <w:r>
+              <w:rPr>
+                <w:rFonts w:eastAsia="標楷體"/>
+                <w:color w:val="000000" w:themeColor="text1"/>
+                <w:sz w:val="32"/>
               </w:rPr>
               <w:t>價錢查詢</w:t>
             </w:r>
           </w:p>
-          <w:p wp14:textId="61DB9768">
+          <w:p>
             <w:pPr>
               <w:pStyle w:val="TableParagraph"/>
               <w:ind w:left="0"/>
               <w:jc w:val="both"/>
             </w:pPr>
             <w:r>
+              <w:rPr>
+                <w:noProof/>
+                <w:lang w:val="en-US" w:bidi="ar-SA"/>
+              </w:rPr>
               <w:drawing>
-                <wp:inline xmlns:wp14="http://schemas.microsoft.com/office/word/2010/wordprocessingDrawing" wp14:editId="56237126" wp14:anchorId="6BECE900">
+                <wp:inline distT="0" distB="0" distL="0" distR="0" wp14:anchorId="6BECE900" wp14:editId="56237126">
                   <wp:extent cx="2901384" cy="1819302"/>
                   <wp:effectExtent l="0" t="0" r="0" b="0"/>
-                  <wp:docPr id="1994649926" name="" title=""/>
+                  <wp:docPr id="1994649926" name="圖片 1994649926"/>
                   <wp:cNvGraphicFramePr>
-                    <a:graphicFrameLocks noChangeAspect="1"/>
+                    <a:graphicFrameLocks xmlns:a="http://schemas.openxmlformats.org/drawingml/2006/main" noChangeAspect="1"/>
                   </wp:cNvGraphicFramePr>
-                  <a:graphic>
+                  <a:graphic xmlns:a="http://schemas.openxmlformats.org/drawingml/2006/main">
                     <a:graphicData uri="http://schemas.openxmlformats.org/drawingml/2006/picture">
-                      <pic:pic>
+                      <pic:pic xmlns:pic="http://schemas.openxmlformats.org/drawingml/2006/picture">
                         <pic:nvPicPr>
                           <pic:cNvPr id="0" name=""/>
                           <pic:cNvPicPr/>
                         </pic:nvPicPr>
                         <pic:blipFill>
-                          <a:blip r:embed="Rca69e8c122cf4390">
-                            <a:extLst xmlns:a="http://schemas.openxmlformats.org/drawingml/2006/main">
-                              <a:ext xmlns:a="http://schemas.openxmlformats.org/drawingml/2006/main" uri="{28A0092B-C50C-407E-A947-70E740481C1C}">
+                          <a:blip r:embed="rId10">
+                            <a:extLst>
+                              <a:ext uri="{28A0092B-C50C-407E-A947-70E740481C1C}">
                                 <a14:useLocalDpi xmlns:a14="http://schemas.microsoft.com/office/drawing/2010/main" val="0"/>
                               </a:ext>
                             </a:extLst>
@@ -882,7 +1052,7 @@
                           </a:stretch>
                         </pic:blipFill>
                         <pic:spPr>
-                          <a:xfrm rot="0" flipH="0" flipV="0">
+                          <a:xfrm>
                             <a:off x="0" y="0"/>
                             <a:ext cx="2901384" cy="1819302"/>
                           </a:xfrm>
@@ -897,78 +1067,59 @@
               </w:drawing>
             </w:r>
           </w:p>
-          <w:p wp14:textId="53EA02BC">
+          <w:p>
             <w:pPr>
               <w:pStyle w:val="TableParagraph"/>
               <w:ind w:left="0"/>
               <w:jc w:val="both"/>
               <w:rPr>
-                <w:rFonts w:ascii="Noto Sans CJK JP Regular" w:hAnsi="Noto Sans CJK JP Regular" w:eastAsia="Noto Sans CJK JP Regular" w:cs="Noto Sans CJK JP Regular"/>
-                <w:b w:val="0"/>
-                <w:bCs w:val="0"/>
-                <w:i w:val="0"/>
-                <w:iCs w:val="0"/>
-                <w:caps w:val="0"/>
-                <w:smallCaps w:val="0"/>
-                <w:noProof w:val="0"/>
-                <w:color w:val="000000" w:themeColor="text1" w:themeTint="FF" w:themeShade="FF"/>
-                <w:lang w:eastAsia="zh-TW"/>
-              </w:rPr>
-            </w:pPr>
-            <w:r>
-              <w:rPr>
-                <w:rFonts w:ascii="Noto Sans CJK JP Regular" w:hAnsi="Noto Sans CJK JP Regular" w:eastAsia="Noto Sans CJK JP Regular" w:cs="Noto Sans CJK JP Regular"/>
-                <w:b w:val="0"/>
-                <w:bCs w:val="0"/>
-                <w:i w:val="0"/>
-                <w:iCs w:val="0"/>
-                <w:caps w:val="0"/>
-                <w:smallCaps w:val="0"/>
-                <w:noProof w:val="0"/>
-                <w:color w:val="000000" w:themeColor="text1" w:themeTint="FF" w:themeShade="FF"/>
-                <w:lang w:eastAsia="zh-TW"/>
+                <w:rFonts w:eastAsia="標楷體"/>
+                <w:color w:val="000000" w:themeColor="text1"/>
+                <w:sz w:val="32"/>
+              </w:rPr>
+            </w:pPr>
+            <w:r>
+              <w:rPr>
+                <w:rFonts w:eastAsia="標楷體"/>
+                <w:color w:val="000000" w:themeColor="text1"/>
+                <w:sz w:val="32"/>
               </w:rPr>
               <w:t>流派查詢</w:t>
             </w:r>
           </w:p>
-          <w:p wp14:textId="4989E687">
+          <w:p>
             <w:pPr>
               <w:pStyle w:val="TableParagraph"/>
               <w:ind w:left="0"/>
               <w:jc w:val="both"/>
               <w:rPr>
-                <w:rFonts w:ascii="Noto Sans CJK JP Regular" w:hAnsi="Noto Sans CJK JP Regular" w:eastAsia="Noto Sans CJK JP Regular" w:cs="Noto Sans CJK JP Regular"/>
-                <w:b w:val="0"/>
-                <w:bCs w:val="0"/>
-                <w:i w:val="0"/>
-                <w:iCs w:val="0"/>
-                <w:caps w:val="0"/>
-                <w:smallCaps w:val="0"/>
-                <w:noProof w:val="0"/>
-                <w:color w:val="000000" w:themeColor="text1" w:themeTint="FF" w:themeShade="FF"/>
-                <w:lang w:eastAsia="zh-TW"/>
-              </w:rPr>
-            </w:pPr>
-            <w:r>
+                <w:color w:val="000000" w:themeColor="text1"/>
+              </w:rPr>
+            </w:pPr>
+            <w:r>
+              <w:rPr>
+                <w:noProof/>
+                <w:lang w:val="en-US" w:bidi="ar-SA"/>
+              </w:rPr>
               <w:drawing>
-                <wp:inline xmlns:wp14="http://schemas.microsoft.com/office/word/2010/wordprocessingDrawing" wp14:editId="15356FE3" wp14:anchorId="5C863B64">
+                <wp:inline distT="0" distB="0" distL="0" distR="0" wp14:anchorId="5C863B64" wp14:editId="15356FE3">
                   <wp:extent cx="2933715" cy="1743098"/>
                   <wp:effectExtent l="0" t="0" r="0" b="0"/>
-                  <wp:docPr id="882079295" name="" title=""/>
+                  <wp:docPr id="882079295" name="圖片 882079295"/>
                   <wp:cNvGraphicFramePr>
-                    <a:graphicFrameLocks noChangeAspect="1"/>
+                    <a:graphicFrameLocks xmlns:a="http://schemas.openxmlformats.org/drawingml/2006/main" noChangeAspect="1"/>
                   </wp:cNvGraphicFramePr>
-                  <a:graphic>
+                  <a:graphic xmlns:a="http://schemas.openxmlformats.org/drawingml/2006/main">
                     <a:graphicData uri="http://schemas.openxmlformats.org/drawingml/2006/picture">
-                      <pic:pic>
+                      <pic:pic xmlns:pic="http://schemas.openxmlformats.org/drawingml/2006/picture">
                         <pic:nvPicPr>
                           <pic:cNvPr id="0" name=""/>
                           <pic:cNvPicPr/>
                         </pic:nvPicPr>
                         <pic:blipFill>
-                          <a:blip r:embed="R6b2cf61fd4d144c0">
-                            <a:extLst xmlns:a="http://schemas.openxmlformats.org/drawingml/2006/main">
-                              <a:ext xmlns:a="http://schemas.openxmlformats.org/drawingml/2006/main" uri="{28A0092B-C50C-407E-A947-70E740481C1C}">
+                          <a:blip r:embed="rId11">
+                            <a:extLst>
+                              <a:ext uri="{28A0092B-C50C-407E-A947-70E740481C1C}">
                                 <a14:useLocalDpi xmlns:a14="http://schemas.microsoft.com/office/drawing/2010/main" val="0"/>
                               </a:ext>
                             </a:extLst>
@@ -979,7 +1130,7 @@
                           </a:stretch>
                         </pic:blipFill>
                         <pic:spPr>
-                          <a:xfrm rot="0" flipH="0" flipV="0">
+                          <a:xfrm>
                             <a:off x="0" y="0"/>
                             <a:ext cx="2933715" cy="1743098"/>
                           </a:xfrm>
@@ -996,30 +1147,30 @@
           </w:p>
         </w:tc>
       </w:tr>
-      <w:tr xmlns:wp14="http://schemas.microsoft.com/office/word/2010/wordml" wp14:textId="77777777">
+      <w:tr>
         <w:tc>
           <w:tcPr>
             <w:tcW w:w="2040" w:type="dxa"/>
-            <w:tcMar/>
           </w:tcPr>
-          <w:p wp14:textId="77777777">
+          <w:p>
             <w:pPr>
               <w:pStyle w:val="TableParagraph"/>
               <w:spacing w:line="240" w:lineRule="atLeast"/>
               <w:ind w:left="108"/>
               <w:jc w:val="both"/>
               <w:rPr>
-                <w:rFonts w:ascii="Arial" w:hAnsi="Arial" w:eastAsia="標楷體"/>
-                <w:sz w:val="32"/>
-                <w:szCs w:val="32"/>
-              </w:rPr>
-            </w:pPr>
-            <w:r>
-              <w:rPr>
-                <w:rFonts w:hint="eastAsia" w:ascii="Arial" w:hAnsi="Arial" w:eastAsia="標楷體"/>
-                <w:sz w:val="32"/>
-                <w:szCs w:val="32"/>
-              </w:rPr>
+                <w:rFonts w:ascii="Arial" w:eastAsia="標楷體" w:hAnsi="Arial"/>
+                <w:sz w:val="32"/>
+                <w:szCs w:val="32"/>
+              </w:rPr>
+            </w:pPr>
+            <w:r>
+              <w:rPr>
+                <w:rFonts w:ascii="Arial" w:eastAsia="標楷體" w:hAnsi="Arial" w:hint="eastAsia"/>
+                <w:sz w:val="32"/>
+                <w:szCs w:val="32"/>
+              </w:rPr>
+              <w:lastRenderedPageBreak/>
               <w:t>系統架構圖</w:t>
             </w:r>
           </w:p>
@@ -1027,39 +1178,39 @@
         <w:tc>
           <w:tcPr>
             <w:tcW w:w="7898" w:type="dxa"/>
-            <w:tcMar/>
             <w:vAlign w:val="center"/>
           </w:tcPr>
-          <w:p wp14:textId="62807529">
+          <w:p>
             <w:pPr>
               <w:pStyle w:val="TableParagraph"/>
               <w:ind w:left="0"/>
               <w:jc w:val="both"/>
-              <w:rPr>
-                <w:rFonts w:ascii="Noto Sans CJK JP Regular" w:hAnsi="Noto Sans CJK JP Regular" w:eastAsia="Noto Sans CJK JP Regular" w:cs="Noto Sans CJK JP Regular"/>
-              </w:rPr>
-            </w:pPr>
-            <w:r>
+            </w:pPr>
+            <w:r>
+              <w:rPr>
+                <w:noProof/>
+                <w:lang w:val="en-US" w:bidi="ar-SA"/>
+              </w:rPr>
               <w:drawing>
-                <wp:inline xmlns:wp14="http://schemas.microsoft.com/office/word/2010/wordprocessingDrawing" wp14:editId="06825B77" wp14:anchorId="28AED3DF">
+                <wp:inline distT="0" distB="0" distL="0" distR="0" wp14:anchorId="28AED3DF" wp14:editId="06825B77">
                   <wp:extent cx="4876800" cy="1524000"/>
                   <wp:effectExtent l="0" t="0" r="0" b="0"/>
-                  <wp:docPr id="32287554" name="" title=""/>
+                  <wp:docPr id="32287554" name="圖片 32287554"/>
                   <wp:cNvGraphicFramePr>
-                    <a:graphicFrameLocks noChangeAspect="1"/>
+                    <a:graphicFrameLocks xmlns:a="http://schemas.openxmlformats.org/drawingml/2006/main" noChangeAspect="1"/>
                   </wp:cNvGraphicFramePr>
-                  <a:graphic>
+                  <a:graphic xmlns:a="http://schemas.openxmlformats.org/drawingml/2006/main">
                     <a:graphicData uri="http://schemas.openxmlformats.org/drawingml/2006/picture">
-                      <pic:pic>
+                      <pic:pic xmlns:pic="http://schemas.openxmlformats.org/drawingml/2006/picture">
                         <pic:nvPicPr>
                           <pic:cNvPr id="0" name=""/>
                           <pic:cNvPicPr/>
                         </pic:nvPicPr>
                         <pic:blipFill>
-                          <a:blip r:embed="R96273c8899e44825">
+                          <a:blip r:embed="rId12">
                             <a:extLst>
-                              <a:ext xmlns:a="http://schemas.openxmlformats.org/drawingml/2006/main" uri="{28A0092B-C50C-407E-A947-70E740481C1C}">
-                                <a14:useLocalDpi val="0"/>
+                              <a:ext uri="{28A0092B-C50C-407E-A947-70E740481C1C}">
+                                <a14:useLocalDpi xmlns:a14="http://schemas.microsoft.com/office/drawing/2010/main" val="0"/>
                               </a:ext>
                             </a:extLst>
                           </a:blip>
@@ -1083,48 +1234,50 @@
               </w:drawing>
             </w:r>
           </w:p>
-          <w:p wp14:textId="77777777">
+          <w:p>
             <w:pPr>
               <w:pStyle w:val="TableParagraph"/>
               <w:ind w:left="480"/>
               <w:jc w:val="both"/>
               <w:rPr>
-                <w:rFonts w:ascii="Arial" w:hAnsi="Arial" w:eastAsia="標楷體"/>
-                <w:sz w:val="32"/>
-                <w:szCs w:val="32"/>
-              </w:rPr>
-            </w:pPr>
-          </w:p>
-          <w:p wp14:textId="455D76C9">
+                <w:rFonts w:ascii="Arial" w:eastAsia="標楷體" w:hAnsi="Arial"/>
+                <w:sz w:val="32"/>
+                <w:szCs w:val="32"/>
+              </w:rPr>
+            </w:pPr>
+          </w:p>
+          <w:p>
             <w:pPr>
               <w:pStyle w:val="TableParagraph"/>
               <w:ind w:left="480"/>
               <w:jc w:val="both"/>
-              <w:rPr>
-                <w:rFonts w:ascii="Noto Sans CJK JP Regular" w:hAnsi="Noto Sans CJK JP Regular" w:eastAsia="Noto Sans CJK JP Regular" w:cs="Noto Sans CJK JP Regular"/>
-              </w:rPr>
-            </w:pPr>
-            <w:r>
+            </w:pPr>
+            <w:r>
+              <w:rPr>
+                <w:noProof/>
+                <w:lang w:val="en-US" w:bidi="ar-SA"/>
+              </w:rPr>
+              <w:lastRenderedPageBreak/>
               <w:drawing>
-                <wp:inline xmlns:wp14="http://schemas.microsoft.com/office/word/2010/wordprocessingDrawing" wp14:editId="4F999F9A" wp14:anchorId="7E392068">
+                <wp:inline distT="0" distB="0" distL="0" distR="0" wp14:anchorId="7E392068" wp14:editId="4F999F9A">
                   <wp:extent cx="4505325" cy="4572000"/>
                   <wp:effectExtent l="0" t="0" r="0" b="0"/>
-                  <wp:docPr id="1895263030" name="" title=""/>
+                  <wp:docPr id="1895263030" name="圖片 1895263030"/>
                   <wp:cNvGraphicFramePr>
-                    <a:graphicFrameLocks noChangeAspect="1"/>
+                    <a:graphicFrameLocks xmlns:a="http://schemas.openxmlformats.org/drawingml/2006/main" noChangeAspect="1"/>
                   </wp:cNvGraphicFramePr>
-                  <a:graphic>
+                  <a:graphic xmlns:a="http://schemas.openxmlformats.org/drawingml/2006/main">
                     <a:graphicData uri="http://schemas.openxmlformats.org/drawingml/2006/picture">
-                      <pic:pic>
+                      <pic:pic xmlns:pic="http://schemas.openxmlformats.org/drawingml/2006/picture">
                         <pic:nvPicPr>
                           <pic:cNvPr id="0" name=""/>
                           <pic:cNvPicPr/>
                         </pic:nvPicPr>
                         <pic:blipFill>
-                          <a:blip r:embed="Rd843992430804594">
+                          <a:blip r:embed="rId13">
                             <a:extLst>
-                              <a:ext xmlns:a="http://schemas.openxmlformats.org/drawingml/2006/main" uri="{28A0092B-C50C-407E-A947-70E740481C1C}">
-                                <a14:useLocalDpi val="0"/>
+                              <a:ext uri="{28A0092B-C50C-407E-A947-70E740481C1C}">
+                                <a14:useLocalDpi xmlns:a14="http://schemas.microsoft.com/office/drawing/2010/main" val="0"/>
                               </a:ext>
                             </a:extLst>
                           </a:blip>
@@ -1148,26 +1301,30 @@
               </w:drawing>
             </w:r>
             <w:r>
+              <w:rPr>
+                <w:noProof/>
+                <w:lang w:val="en-US" w:bidi="ar-SA"/>
+              </w:rPr>
               <w:drawing>
-                <wp:inline xmlns:wp14="http://schemas.microsoft.com/office/word/2010/wordprocessingDrawing" wp14:editId="50A46531" wp14:anchorId="4D51BD3E">
+                <wp:inline distT="0" distB="0" distL="0" distR="0" wp14:anchorId="4D51BD3E" wp14:editId="50A46531">
                   <wp:extent cx="2905125" cy="4572000"/>
                   <wp:effectExtent l="0" t="0" r="0" b="0"/>
-                  <wp:docPr id="444434137" name="" title=""/>
+                  <wp:docPr id="444434137" name="圖片 444434137"/>
                   <wp:cNvGraphicFramePr>
-                    <a:graphicFrameLocks noChangeAspect="1"/>
+                    <a:graphicFrameLocks xmlns:a="http://schemas.openxmlformats.org/drawingml/2006/main" noChangeAspect="1"/>
                   </wp:cNvGraphicFramePr>
-                  <a:graphic>
+                  <a:graphic xmlns:a="http://schemas.openxmlformats.org/drawingml/2006/main">
                     <a:graphicData uri="http://schemas.openxmlformats.org/drawingml/2006/picture">
-                      <pic:pic>
+                      <pic:pic xmlns:pic="http://schemas.openxmlformats.org/drawingml/2006/picture">
                         <pic:nvPicPr>
                           <pic:cNvPr id="0" name=""/>
                           <pic:cNvPicPr/>
                         </pic:nvPicPr>
                         <pic:blipFill>
-                          <a:blip r:embed="R9b8a817a414645dd">
+                          <a:blip r:embed="rId14">
                             <a:extLst>
-                              <a:ext xmlns:a="http://schemas.openxmlformats.org/drawingml/2006/main" uri="{28A0092B-C50C-407E-A947-70E740481C1C}">
-                                <a14:useLocalDpi val="0"/>
+                              <a:ext uri="{28A0092B-C50C-407E-A947-70E740481C1C}">
+                                <a14:useLocalDpi xmlns:a14="http://schemas.microsoft.com/office/drawing/2010/main" val="0"/>
                               </a:ext>
                             </a:extLst>
                           </a:blip>
@@ -1191,13 +1348,12 @@
               </w:drawing>
             </w:r>
           </w:p>
-          <w:p wp14:textId="478AE6E8">
+          <w:p>
             <w:pPr>
               <w:pStyle w:val="TableParagraph"/>
               <w:ind w:left="0"/>
               <w:jc w:val="both"/>
               <w:rPr>
-                <w:rFonts w:ascii="Noto Sans CJK JP Regular" w:hAnsi="Noto Sans CJK JP Regular" w:eastAsia="Noto Sans CJK JP Regular" w:cs="Noto Sans CJK JP Regular"/>
                 <w:sz w:val="32"/>
                 <w:szCs w:val="32"/>
               </w:rPr>
@@ -1205,30 +1361,30 @@
           </w:p>
         </w:tc>
       </w:tr>
-      <w:tr xmlns:wp14="http://schemas.microsoft.com/office/word/2010/wordml" wp14:textId="77777777">
+      <w:tr>
         <w:tc>
           <w:tcPr>
             <w:tcW w:w="2040" w:type="dxa"/>
-            <w:tcMar/>
           </w:tcPr>
-          <w:p wp14:textId="77777777">
+          <w:p>
             <w:pPr>
               <w:pStyle w:val="TableParagraph"/>
               <w:spacing w:line="240" w:lineRule="atLeast"/>
               <w:ind w:left="108"/>
               <w:jc w:val="both"/>
               <w:rPr>
-                <w:rFonts w:ascii="Arial" w:hAnsi="Arial" w:eastAsia="標楷體"/>
-                <w:sz w:val="32"/>
-                <w:szCs w:val="32"/>
-              </w:rPr>
-            </w:pPr>
-            <w:r>
-              <w:rPr>
-                <w:rFonts w:hint="eastAsia" w:ascii="Arial" w:hAnsi="Arial" w:eastAsia="標楷體"/>
-                <w:sz w:val="32"/>
-                <w:szCs w:val="32"/>
-              </w:rPr>
+                <w:rFonts w:ascii="Arial" w:eastAsia="標楷體" w:hAnsi="Arial"/>
+                <w:sz w:val="32"/>
+                <w:szCs w:val="32"/>
+              </w:rPr>
+            </w:pPr>
+            <w:r>
+              <w:rPr>
+                <w:rFonts w:ascii="Arial" w:eastAsia="標楷體" w:hAnsi="Arial" w:hint="eastAsia"/>
+                <w:sz w:val="32"/>
+                <w:szCs w:val="32"/>
+              </w:rPr>
+              <w:lastRenderedPageBreak/>
               <w:t>相關技術</w:t>
             </w:r>
           </w:p>
@@ -1236,10 +1392,9 @@
         <w:tc>
           <w:tcPr>
             <w:tcW w:w="7898" w:type="dxa"/>
-            <w:tcMar/>
             <w:vAlign w:val="center"/>
           </w:tcPr>
-          <w:p wp14:textId="2D7AA55B">
+          <w:p>
             <w:pPr>
               <w:pStyle w:val="TableParagraph"/>
               <w:numPr>
@@ -1247,21 +1402,21 @@
                 <w:numId w:val="4"/>
               </w:numPr>
               <w:rPr>
-                <w:rFonts w:ascii="Arial" w:hAnsi="Arial" w:eastAsia="標楷體"/>
-                <w:sz w:val="32"/>
-                <w:szCs w:val="32"/>
-              </w:rPr>
-            </w:pPr>
-            <w:r>
-              <w:rPr>
-                <w:rFonts w:ascii="Arial" w:hAnsi="Arial" w:eastAsia="標楷體"/>
+                <w:rFonts w:ascii="Arial" w:eastAsia="標楷體" w:hAnsi="Arial"/>
+                <w:sz w:val="32"/>
+                <w:szCs w:val="32"/>
+              </w:rPr>
+            </w:pPr>
+            <w:r>
+              <w:rPr>
+                <w:rFonts w:ascii="Arial" w:eastAsia="標楷體" w:hAnsi="Arial"/>
                 <w:sz w:val="32"/>
                 <w:szCs w:val="32"/>
               </w:rPr>
               <w:t>Python discord.py</w:t>
             </w:r>
           </w:p>
-          <w:p wp14:textId="72F55F29">
+          <w:p>
             <w:pPr>
               <w:pStyle w:val="TableParagraph"/>
               <w:numPr>
@@ -1269,21 +1424,29 @@
                 <w:numId w:val="4"/>
               </w:numPr>
               <w:rPr>
-                <w:rFonts w:ascii="Arial" w:hAnsi="Arial" w:eastAsia="標楷體"/>
-                <w:sz w:val="32"/>
-                <w:szCs w:val="32"/>
-              </w:rPr>
-            </w:pPr>
-            <w:r>
-              <w:rPr>
-                <w:rFonts w:ascii="Arial" w:hAnsi="Arial" w:eastAsia="標楷體"/>
-                <w:sz w:val="32"/>
-                <w:szCs w:val="32"/>
-              </w:rPr>
-              <w:t>AI深度學習的自然語言處理</w:t>
-            </w:r>
-          </w:p>
-          <w:p wp14:textId="76A5CA29">
+                <w:rFonts w:ascii="Arial" w:eastAsia="標楷體" w:hAnsi="Arial"/>
+                <w:sz w:val="32"/>
+                <w:szCs w:val="32"/>
+              </w:rPr>
+            </w:pPr>
+            <w:r>
+              <w:rPr>
+                <w:rFonts w:ascii="Arial" w:eastAsia="標楷體" w:hAnsi="Arial"/>
+                <w:sz w:val="32"/>
+                <w:szCs w:val="32"/>
+              </w:rPr>
+              <w:t>AI</w:t>
+            </w:r>
+            <w:r>
+              <w:rPr>
+                <w:rFonts w:ascii="Arial" w:eastAsia="標楷體" w:hAnsi="Arial"/>
+                <w:sz w:val="32"/>
+                <w:szCs w:val="32"/>
+              </w:rPr>
+              <w:t>深度學習的自然語言處理</w:t>
+            </w:r>
+          </w:p>
+          <w:p>
             <w:pPr>
               <w:pStyle w:val="TableParagraph"/>
               <w:numPr>
@@ -1291,14 +1454,14 @@
                 <w:numId w:val="4"/>
               </w:numPr>
               <w:rPr>
-                <w:rFonts w:ascii="Calibri" w:hAnsi="Calibri" w:eastAsia="Calibri" w:cs="Calibri" w:asciiTheme="minorAscii" w:hAnsiTheme="minorAscii" w:eastAsiaTheme="minorAscii" w:cstheme="minorAscii"/>
-                <w:sz w:val="32"/>
-                <w:szCs w:val="32"/>
-              </w:rPr>
-            </w:pPr>
-            <w:r>
-              <w:rPr>
-                <w:rFonts w:ascii="Arial" w:hAnsi="Arial" w:eastAsia="標楷體"/>
+                <w:rFonts w:asciiTheme="minorHAnsi" w:eastAsiaTheme="minorEastAsia" w:hAnsiTheme="minorHAnsi" w:cstheme="minorBidi"/>
+                <w:sz w:val="32"/>
+                <w:szCs w:val="32"/>
+              </w:rPr>
+            </w:pPr>
+            <w:r>
+              <w:rPr>
+                <w:rFonts w:ascii="Arial" w:eastAsia="標楷體" w:hAnsi="Arial"/>
                 <w:sz w:val="32"/>
                 <w:szCs w:val="32"/>
               </w:rPr>
@@ -1307,27 +1470,26 @@
           </w:p>
         </w:tc>
       </w:tr>
-      <w:tr xmlns:wp14="http://schemas.microsoft.com/office/word/2010/wordml" wp14:textId="77777777">
+      <w:tr>
         <w:tc>
           <w:tcPr>
             <w:tcW w:w="2040" w:type="dxa"/>
-            <w:tcMar/>
           </w:tcPr>
-          <w:p wp14:textId="77777777">
+          <w:p>
             <w:pPr>
               <w:pStyle w:val="TableParagraph"/>
               <w:spacing w:line="240" w:lineRule="atLeast"/>
               <w:ind w:left="108"/>
               <w:jc w:val="both"/>
               <w:rPr>
-                <w:rFonts w:ascii="Arial" w:hAnsi="Arial" w:eastAsia="標楷體"/>
-                <w:sz w:val="32"/>
-                <w:szCs w:val="32"/>
-              </w:rPr>
-            </w:pPr>
-            <w:r>
-              <w:rPr>
-                <w:rFonts w:hint="eastAsia" w:ascii="Arial" w:hAnsi="Arial" w:eastAsia="標楷體"/>
+                <w:rFonts w:ascii="Arial" w:eastAsia="標楷體" w:hAnsi="Arial"/>
+                <w:sz w:val="32"/>
+                <w:szCs w:val="32"/>
+              </w:rPr>
+            </w:pPr>
+            <w:r>
+              <w:rPr>
+                <w:rFonts w:ascii="Arial" w:eastAsia="標楷體" w:hAnsi="Arial" w:hint="eastAsia"/>
                 <w:sz w:val="32"/>
                 <w:szCs w:val="32"/>
               </w:rPr>
@@ -1338,181 +1500,425 @@
         <w:tc>
           <w:tcPr>
             <w:tcW w:w="7898" w:type="dxa"/>
-            <w:tcMar/>
             <w:vAlign w:val="center"/>
           </w:tcPr>
-          <w:p wp14:textId="15CD2036">
+          <w:p>
             <w:pPr>
               <w:pStyle w:val="TableParagraph"/>
               <w:ind w:left="0"/>
               <w:rPr>
-                <w:rFonts w:ascii="Noto Sans CJK JP Regular" w:hAnsi="Noto Sans CJK JP Regular" w:eastAsia="Noto Sans CJK JP Regular" w:cs="Noto Sans CJK JP Regular"/>
                 <w:lang w:val="en-US"/>
               </w:rPr>
             </w:pPr>
             <w:r>
               <w:rPr>
-                <w:rFonts w:ascii="Arial" w:hAnsi="Arial" w:eastAsia="標楷體"/>
+                <w:rFonts w:ascii="Arial" w:eastAsia="標楷體" w:hAnsi="Arial"/>
                 <w:sz w:val="32"/>
                 <w:szCs w:val="32"/>
                 <w:lang w:val="en-US"/>
               </w:rPr>
               <w:t xml:space="preserve"> [1] </w:t>
             </w:r>
-            <w:hyperlink r:id="Reb5ff6804a384333">
-              <w:r>
-                <w:rPr>
-                  <w:rStyle w:val="a9"/>
-                  <w:noProof w:val="0"/>
-                  <w:lang w:eastAsia="zh-TW"/>
+            <w:hyperlink r:id="rId15">
+              <w:r>
+                <w:rPr>
+                  <w:rStyle w:val="a9"/>
+                  <w:lang w:val="en-US"/>
                 </w:rPr>
                 <w:t>Learn Web Scraping the Fun Way by Building A Discord Bot | CodeX (medium.com)</w:t>
               </w:r>
             </w:hyperlink>
           </w:p>
-          <w:p wp14:textId="246863FB">
+          <w:p>
             <w:pPr>
               <w:pStyle w:val="TableParagraph"/>
               <w:ind w:left="0"/>
               <w:rPr>
-                <w:rFonts w:ascii="Noto Sans CJK JP Regular" w:hAnsi="Noto Sans CJK JP Regular" w:eastAsia="Noto Sans CJK JP Regular" w:cs="Noto Sans CJK JP Regular"/>
                 <w:lang w:val="en-US"/>
               </w:rPr>
             </w:pPr>
             <w:r>
               <w:rPr>
-                <w:rFonts w:ascii="Noto Sans CJK JP Regular" w:hAnsi="Noto Sans CJK JP Regular" w:eastAsia="Noto Sans CJK JP Regular" w:cs="Noto Sans CJK JP Regular"/>
-                <w:noProof w:val="0"/>
-                <w:lang w:eastAsia="zh-TW"/>
+                <w:lang w:val="en-US"/>
               </w:rPr>
               <w:t xml:space="preserve"> </w:t>
             </w:r>
             <w:r>
               <w:rPr>
-                <w:rFonts w:ascii="Noto Sans CJK JP Regular" w:hAnsi="Noto Sans CJK JP Regular" w:eastAsia="Noto Sans CJK JP Regular" w:cs="Noto Sans CJK JP Regular"/>
-                <w:noProof w:val="0"/>
-                <w:sz w:val="32"/>
-                <w:szCs w:val="32"/>
-                <w:lang w:eastAsia="zh-TW"/>
+                <w:sz w:val="32"/>
+                <w:szCs w:val="32"/>
+                <w:lang w:val="en-US"/>
               </w:rPr>
               <w:t>[2]</w:t>
             </w:r>
-            <w:hyperlink r:id="R6fdfefd4bc824523">
-              <w:r>
-                <w:rPr>
-                  <w:rStyle w:val="a9"/>
-                  <w:noProof w:val="0"/>
-                  <w:lang w:eastAsia="zh-TW"/>
-                </w:rPr>
-                <w:t>Day-1 Python爬蟲小人生(1) - iT 邦幫忙::一起幫忙解決難題，拯救 IT 人的一天 (ithome.com.tw)</w:t>
+            <w:hyperlink r:id="rId16">
+              <w:r>
+                <w:rPr>
+                  <w:rStyle w:val="a9"/>
+                  <w:lang w:val="en-US"/>
+                </w:rPr>
+                <w:t>Day-1 Python</w:t>
+              </w:r>
+              <w:r>
+                <w:rPr>
+                  <w:rStyle w:val="a9"/>
+                </w:rPr>
+                <w:t>爬蟲小人生</w:t>
+              </w:r>
+              <w:r>
+                <w:rPr>
+                  <w:rStyle w:val="a9"/>
+                  <w:lang w:val="en-US"/>
+                </w:rPr>
+                <w:t xml:space="preserve">(1) - iT </w:t>
+              </w:r>
+              <w:proofErr w:type="gramStart"/>
+              <w:r>
+                <w:rPr>
+                  <w:rStyle w:val="a9"/>
+                </w:rPr>
+                <w:t>邦</w:t>
+              </w:r>
+              <w:proofErr w:type="gramEnd"/>
+              <w:r>
+                <w:rPr>
+                  <w:rStyle w:val="a9"/>
+                </w:rPr>
+                <w:t>幫忙</w:t>
+              </w:r>
+              <w:r>
+                <w:rPr>
+                  <w:rStyle w:val="a9"/>
+                  <w:lang w:val="en-US"/>
+                </w:rPr>
+                <w:t>::</w:t>
+              </w:r>
+              <w:r>
+                <w:rPr>
+                  <w:rStyle w:val="a9"/>
+                </w:rPr>
+                <w:t>一起幫忙解決難題</w:t>
+              </w:r>
+              <w:r>
+                <w:rPr>
+                  <w:rStyle w:val="a9"/>
+                  <w:lang w:val="en-US"/>
+                </w:rPr>
+                <w:t>，</w:t>
+              </w:r>
+              <w:r>
+                <w:rPr>
+                  <w:rStyle w:val="a9"/>
+                </w:rPr>
+                <w:t>拯救</w:t>
+              </w:r>
+              <w:r>
+                <w:rPr>
+                  <w:rStyle w:val="a9"/>
+                  <w:lang w:val="en-US"/>
+                </w:rPr>
+                <w:t xml:space="preserve"> IT </w:t>
+              </w:r>
+              <w:r>
+                <w:rPr>
+                  <w:rStyle w:val="a9"/>
+                </w:rPr>
+                <w:t>人的一天</w:t>
+              </w:r>
+              <w:r>
+                <w:rPr>
+                  <w:rStyle w:val="a9"/>
+                  <w:lang w:val="en-US"/>
+                </w:rPr>
+                <w:t xml:space="preserve"> (ithome.com.tw)</w:t>
               </w:r>
             </w:hyperlink>
           </w:p>
-          <w:p wp14:textId="247F08B5">
+          <w:p>
             <w:pPr>
               <w:pStyle w:val="TableParagraph"/>
               <w:ind w:left="0"/>
               <w:rPr>
-                <w:rFonts w:ascii="Noto Sans CJK JP Regular" w:hAnsi="Noto Sans CJK JP Regular" w:eastAsia="Noto Sans CJK JP Regular" w:cs="Noto Sans CJK JP Regular"/>
                 <w:lang w:val="en-US"/>
               </w:rPr>
             </w:pPr>
             <w:r>
               <w:rPr>
-                <w:rFonts w:ascii="Noto Sans CJK JP Regular" w:hAnsi="Noto Sans CJK JP Regular" w:eastAsia="Noto Sans CJK JP Regular" w:cs="Noto Sans CJK JP Regular"/>
-                <w:noProof w:val="0"/>
-                <w:sz w:val="32"/>
-                <w:szCs w:val="32"/>
-                <w:lang w:eastAsia="zh-TW"/>
+                <w:sz w:val="32"/>
+                <w:szCs w:val="32"/>
+                <w:lang w:val="en-US"/>
               </w:rPr>
               <w:t xml:space="preserve"> [3]</w:t>
             </w:r>
-            <w:hyperlink r:id="R0659240a9a7d4050">
-              <w:r>
-                <w:rPr>
-                  <w:rStyle w:val="a9"/>
-                  <w:noProof w:val="0"/>
-                  <w:lang w:eastAsia="zh-TW"/>
-                </w:rPr>
-                <w:t>【python】selenium 網頁自動化、網路爬蟲 ｜ 爬蟲 ｜ python 爬蟲 ｜ 自動化 ｜pycharm ｜ #爬蟲 #python爬蟲 #自動化 - YouTube</w:t>
+            <w:hyperlink r:id="rId17">
+              <w:r>
+                <w:rPr>
+                  <w:rStyle w:val="a9"/>
+                </w:rPr>
+                <w:t>【</w:t>
+              </w:r>
+              <w:r>
+                <w:rPr>
+                  <w:rStyle w:val="a9"/>
+                  <w:lang w:val="en-US"/>
+                </w:rPr>
+                <w:t>python</w:t>
+              </w:r>
+              <w:r>
+                <w:rPr>
+                  <w:rStyle w:val="a9"/>
+                </w:rPr>
+                <w:t>】</w:t>
+              </w:r>
+              <w:r>
+                <w:rPr>
+                  <w:rStyle w:val="a9"/>
+                  <w:lang w:val="en-US"/>
+                </w:rPr>
+                <w:t xml:space="preserve">selenium </w:t>
+              </w:r>
+              <w:r>
+                <w:rPr>
+                  <w:rStyle w:val="a9"/>
+                </w:rPr>
+                <w:t>網頁自動化、網路爬蟲</w:t>
+              </w:r>
+              <w:r>
+                <w:rPr>
+                  <w:rStyle w:val="a9"/>
+                  <w:lang w:val="en-US"/>
+                </w:rPr>
+                <w:t xml:space="preserve"> </w:t>
+              </w:r>
+              <w:proofErr w:type="gramStart"/>
+              <w:r>
+                <w:rPr>
+                  <w:rStyle w:val="a9"/>
+                  <w:lang w:val="en-US"/>
+                </w:rPr>
+                <w:t>｜</w:t>
+              </w:r>
+              <w:proofErr w:type="gramEnd"/>
+              <w:r>
+                <w:rPr>
+                  <w:rStyle w:val="a9"/>
+                  <w:lang w:val="en-US"/>
+                </w:rPr>
+                <w:t xml:space="preserve"> </w:t>
+              </w:r>
+              <w:r>
+                <w:rPr>
+                  <w:rStyle w:val="a9"/>
+                </w:rPr>
+                <w:t>爬蟲</w:t>
+              </w:r>
+              <w:r>
+                <w:rPr>
+                  <w:rStyle w:val="a9"/>
+                  <w:lang w:val="en-US"/>
+                </w:rPr>
+                <w:t xml:space="preserve"> </w:t>
+              </w:r>
+              <w:proofErr w:type="gramStart"/>
+              <w:r>
+                <w:rPr>
+                  <w:rStyle w:val="a9"/>
+                  <w:lang w:val="en-US"/>
+                </w:rPr>
+                <w:t>｜</w:t>
+              </w:r>
+              <w:proofErr w:type="gramEnd"/>
+              <w:r>
+                <w:rPr>
+                  <w:rStyle w:val="a9"/>
+                  <w:lang w:val="en-US"/>
+                </w:rPr>
+                <w:t xml:space="preserve"> python </w:t>
+              </w:r>
+              <w:r>
+                <w:rPr>
+                  <w:rStyle w:val="a9"/>
+                </w:rPr>
+                <w:t>爬蟲</w:t>
+              </w:r>
+              <w:r>
+                <w:rPr>
+                  <w:rStyle w:val="a9"/>
+                  <w:lang w:val="en-US"/>
+                </w:rPr>
+                <w:t xml:space="preserve"> </w:t>
+              </w:r>
+              <w:proofErr w:type="gramStart"/>
+              <w:r>
+                <w:rPr>
+                  <w:rStyle w:val="a9"/>
+                  <w:lang w:val="en-US"/>
+                </w:rPr>
+                <w:t>｜</w:t>
+              </w:r>
+              <w:proofErr w:type="gramEnd"/>
+              <w:r>
+                <w:rPr>
+                  <w:rStyle w:val="a9"/>
+                  <w:lang w:val="en-US"/>
+                </w:rPr>
+                <w:t xml:space="preserve"> </w:t>
+              </w:r>
+              <w:r>
+                <w:rPr>
+                  <w:rStyle w:val="a9"/>
+                </w:rPr>
+                <w:t>自動化</w:t>
+              </w:r>
+              <w:r>
+                <w:rPr>
+                  <w:rStyle w:val="a9"/>
+                  <w:lang w:val="en-US"/>
+                </w:rPr>
+                <w:t xml:space="preserve"> </w:t>
+              </w:r>
+              <w:proofErr w:type="gramStart"/>
+              <w:r>
+                <w:rPr>
+                  <w:rStyle w:val="a9"/>
+                  <w:lang w:val="en-US"/>
+                </w:rPr>
+                <w:t>｜</w:t>
+              </w:r>
+              <w:proofErr w:type="gramEnd"/>
+              <w:r>
+                <w:rPr>
+                  <w:rStyle w:val="a9"/>
+                  <w:lang w:val="en-US"/>
+                </w:rPr>
+                <w:t xml:space="preserve">pycharm </w:t>
+              </w:r>
+              <w:proofErr w:type="gramStart"/>
+              <w:r>
+                <w:rPr>
+                  <w:rStyle w:val="a9"/>
+                  <w:lang w:val="en-US"/>
+                </w:rPr>
+                <w:t>｜</w:t>
+              </w:r>
+              <w:proofErr w:type="gramEnd"/>
+              <w:r>
+                <w:rPr>
+                  <w:rStyle w:val="a9"/>
+                  <w:lang w:val="en-US"/>
+                </w:rPr>
+                <w:t xml:space="preserve"> #</w:t>
+              </w:r>
+              <w:r>
+                <w:rPr>
+                  <w:rStyle w:val="a9"/>
+                </w:rPr>
+                <w:t>爬蟲</w:t>
+              </w:r>
+              <w:r>
+                <w:rPr>
+                  <w:rStyle w:val="a9"/>
+                  <w:lang w:val="en-US"/>
+                </w:rPr>
+                <w:t xml:space="preserve"> #python</w:t>
+              </w:r>
+              <w:r>
+                <w:rPr>
+                  <w:rStyle w:val="a9"/>
+                </w:rPr>
+                <w:t>爬蟲</w:t>
+              </w:r>
+              <w:r>
+                <w:rPr>
+                  <w:rStyle w:val="a9"/>
+                  <w:lang w:val="en-US"/>
+                </w:rPr>
+                <w:t xml:space="preserve"> #</w:t>
+              </w:r>
+              <w:r>
+                <w:rPr>
+                  <w:rStyle w:val="a9"/>
+                </w:rPr>
+                <w:t>自動化</w:t>
+              </w:r>
+              <w:r>
+                <w:rPr>
+                  <w:rStyle w:val="a9"/>
+                  <w:lang w:val="en-US"/>
+                </w:rPr>
+                <w:t xml:space="preserve"> - YouTube</w:t>
               </w:r>
             </w:hyperlink>
           </w:p>
-          <w:p wp14:textId="3C61D3AC">
+          <w:p>
             <w:pPr>
               <w:pStyle w:val="TableParagraph"/>
               <w:ind w:left="0"/>
               <w:rPr>
-                <w:rFonts w:ascii="Noto Sans CJK JP Regular" w:hAnsi="Noto Sans CJK JP Regular" w:eastAsia="Noto Sans CJK JP Regular" w:cs="Noto Sans CJK JP Regular"/>
                 <w:lang w:val="en-US"/>
               </w:rPr>
             </w:pPr>
             <w:r>
-              <w:rPr/>
+              <w:rPr>
+                <w:lang w:val="en-US"/>
+              </w:rPr>
               <w:t xml:space="preserve"> </w:t>
             </w:r>
             <w:r>
               <w:rPr>
                 <w:sz w:val="32"/>
                 <w:szCs w:val="32"/>
+                <w:lang w:val="en-US"/>
               </w:rPr>
               <w:t>[4]</w:t>
             </w:r>
-            <w:hyperlink r:id="R39e60daee811450a">
-              <w:r>
-                <w:rPr>
-                  <w:rStyle w:val="a9"/>
-                  <w:noProof w:val="0"/>
-                  <w:lang w:eastAsia="zh-TW"/>
+            <w:hyperlink r:id="rId18">
+              <w:r>
+                <w:rPr>
+                  <w:rStyle w:val="a9"/>
+                  <w:lang w:val="en-US"/>
                 </w:rPr>
                 <w:t>Code a Discord Chat Bot That Talks Like Your Favorite Character - Tutorial - YouTube</w:t>
               </w:r>
             </w:hyperlink>
           </w:p>
-          <w:p wp14:textId="62947674">
+          <w:p>
             <w:pPr>
               <w:pStyle w:val="TableParagraph"/>
               <w:ind w:left="0"/>
               <w:rPr>
-                <w:rFonts w:ascii="Noto Sans CJK JP Regular" w:hAnsi="Noto Sans CJK JP Regular" w:eastAsia="Noto Sans CJK JP Regular" w:cs="Noto Sans CJK JP Regular"/>
                 <w:lang w:val="en-US"/>
               </w:rPr>
             </w:pPr>
             <w:r>
               <w:rPr>
-                <w:rFonts w:ascii="Noto Sans CJK JP Regular" w:hAnsi="Noto Sans CJK JP Regular" w:eastAsia="Noto Sans CJK JP Regular" w:cs="Noto Sans CJK JP Regular"/>
-                <w:noProof w:val="0"/>
-                <w:lang w:eastAsia="zh-TW"/>
+                <w:lang w:val="en-US"/>
               </w:rPr>
               <w:t xml:space="preserve"> </w:t>
             </w:r>
             <w:r>
               <w:rPr>
-                <w:rFonts w:ascii="Noto Sans CJK JP Regular" w:hAnsi="Noto Sans CJK JP Regular" w:eastAsia="Noto Sans CJK JP Regular" w:cs="Noto Sans CJK JP Regular"/>
-                <w:noProof w:val="0"/>
-                <w:sz w:val="32"/>
-                <w:szCs w:val="32"/>
-                <w:lang w:eastAsia="zh-TW"/>
+                <w:sz w:val="32"/>
+                <w:szCs w:val="32"/>
+                <w:lang w:val="en-US"/>
               </w:rPr>
               <w:t>[5]</w:t>
             </w:r>
-            <w:hyperlink r:id="Rddffd1b6d41b4263">
-              <w:r>
-                <w:rPr>
-                  <w:rStyle w:val="a9"/>
-                  <w:noProof w:val="0"/>
-                  <w:lang w:eastAsia="zh-TW"/>
+            <w:hyperlink r:id="rId19">
+              <w:r>
+                <w:rPr>
+                  <w:rStyle w:val="a9"/>
+                  <w:lang w:val="en-US"/>
                 </w:rPr>
                 <w:t>Discord Bot Part 1 - Designing the Bot and creating the event proxy - Glenn Prince</w:t>
               </w:r>
             </w:hyperlink>
           </w:p>
-          <w:p wp14:textId="2ABFAF06">
+          <w:p>
             <w:pPr>
               <w:pStyle w:val="TableParagraph"/>
               <w:ind w:left="0"/>
               <w:rPr>
-                <w:rFonts w:ascii="Noto Sans CJK JP Regular" w:hAnsi="Noto Sans CJK JP Regular" w:eastAsia="Noto Sans CJK JP Regular" w:cs="Noto Sans CJK JP Regular"/>
                 <w:sz w:val="32"/>
                 <w:szCs w:val="32"/>
                 <w:lang w:val="en-US"/>
@@ -1521,36 +1927,34 @@
           </w:p>
         </w:tc>
       </w:tr>
-      <w:tr xmlns:wp14="http://schemas.microsoft.com/office/word/2010/wordml" wp14:textId="77777777">
+      <w:tr>
         <w:tc>
           <w:tcPr>
             <w:tcW w:w="2040" w:type="dxa"/>
-            <w:tcMar/>
           </w:tcPr>
-          <w:p wp14:textId="77777777">
+          <w:p>
             <w:pPr>
               <w:pStyle w:val="TableParagraph"/>
               <w:spacing w:line="240" w:lineRule="atLeast"/>
               <w:ind w:left="108"/>
               <w:jc w:val="both"/>
               <w:rPr>
-                <w:rFonts w:ascii="Arial" w:hAnsi="Arial" w:eastAsia="標楷體"/>
-                <w:sz w:val="32"/>
-                <w:szCs w:val="32"/>
-              </w:rPr>
-            </w:pPr>
-            <w:r>
-              <w:rPr>
-                <w:rFonts w:ascii="Arial" w:hAnsi="Arial" w:eastAsia="標楷體"/>
-                <w:sz w:val="32"/>
-                <w:szCs w:val="32"/>
-              </w:rPr>
-              <w:lastRenderedPageBreak/>
+                <w:rFonts w:ascii="Arial" w:eastAsia="標楷體" w:hAnsi="Arial"/>
+                <w:sz w:val="32"/>
+                <w:szCs w:val="32"/>
+              </w:rPr>
+            </w:pPr>
+            <w:r>
+              <w:rPr>
+                <w:rFonts w:ascii="Arial" w:eastAsia="標楷體" w:hAnsi="Arial"/>
+                <w:sz w:val="32"/>
+                <w:szCs w:val="32"/>
+              </w:rPr>
               <w:t>審</w:t>
             </w:r>
             <w:r>
               <w:rPr>
-                <w:rFonts w:hint="eastAsia" w:ascii="Arial" w:hAnsi="Arial" w:eastAsia="標楷體"/>
+                <w:rFonts w:ascii="Arial" w:eastAsia="標楷體" w:hAnsi="Arial" w:hint="eastAsia"/>
                 <w:sz w:val="32"/>
                 <w:szCs w:val="32"/>
               </w:rPr>
@@ -1561,10 +1965,9 @@
         <w:tc>
           <w:tcPr>
             <w:tcW w:w="7898" w:type="dxa"/>
-            <w:tcMar/>
             <w:vAlign w:val="center"/>
           </w:tcPr>
-          <w:p wp14:textId="77777777">
+          <w:p>
             <w:pPr>
               <w:pStyle w:val="TableParagraph"/>
               <w:numPr>
@@ -1572,21 +1975,21 @@
                 <w:numId w:val="8"/>
               </w:numPr>
               <w:rPr>
-                <w:rFonts w:ascii="Arial" w:hAnsi="Arial" w:eastAsia="標楷體"/>
-                <w:sz w:val="32"/>
-                <w:szCs w:val="32"/>
-              </w:rPr>
-            </w:pPr>
-            <w:r>
-              <w:rPr>
-                <w:rFonts w:hint="eastAsia" w:ascii="Arial" w:hAnsi="Arial" w:eastAsia="標楷體"/>
+                <w:rFonts w:ascii="Arial" w:eastAsia="標楷體" w:hAnsi="Arial"/>
+                <w:sz w:val="32"/>
+                <w:szCs w:val="32"/>
+              </w:rPr>
+            </w:pPr>
+            <w:r>
+              <w:rPr>
+                <w:rFonts w:ascii="Arial" w:eastAsia="標楷體" w:hAnsi="Arial" w:hint="eastAsia"/>
                 <w:sz w:val="32"/>
                 <w:szCs w:val="32"/>
               </w:rPr>
               <w:t xml:space="preserve"> </w:t>
             </w:r>
           </w:p>
-          <w:p wp14:textId="77777777">
+          <w:p>
             <w:pPr>
               <w:pStyle w:val="TableParagraph"/>
               <w:numPr>
@@ -1594,21 +1997,21 @@
                 <w:numId w:val="8"/>
               </w:numPr>
               <w:rPr>
-                <w:rFonts w:ascii="Arial" w:hAnsi="Arial" w:eastAsia="標楷體"/>
-                <w:sz w:val="32"/>
-                <w:szCs w:val="32"/>
-              </w:rPr>
-            </w:pPr>
-            <w:r>
-              <w:rPr>
-                <w:rFonts w:hint="eastAsia" w:ascii="Arial" w:hAnsi="Arial" w:eastAsia="標楷體"/>
+                <w:rFonts w:ascii="Arial" w:eastAsia="標楷體" w:hAnsi="Arial"/>
+                <w:sz w:val="32"/>
+                <w:szCs w:val="32"/>
+              </w:rPr>
+            </w:pPr>
+            <w:r>
+              <w:rPr>
+                <w:rFonts w:ascii="Arial" w:eastAsia="標楷體" w:hAnsi="Arial" w:hint="eastAsia"/>
                 <w:sz w:val="32"/>
                 <w:szCs w:val="32"/>
               </w:rPr>
               <w:t xml:space="preserve"> </w:t>
             </w:r>
           </w:p>
-          <w:p wp14:textId="77777777">
+          <w:p>
             <w:pPr>
               <w:pStyle w:val="TableParagraph"/>
               <w:numPr>
@@ -1616,21 +2019,21 @@
                 <w:numId w:val="8"/>
               </w:numPr>
               <w:rPr>
-                <w:rFonts w:ascii="Arial" w:hAnsi="Arial" w:eastAsia="標楷體"/>
-                <w:sz w:val="32"/>
-                <w:szCs w:val="32"/>
-              </w:rPr>
-            </w:pPr>
-            <w:r>
-              <w:rPr>
-                <w:rFonts w:hint="eastAsia" w:ascii="Arial" w:hAnsi="Arial" w:eastAsia="標楷體"/>
+                <w:rFonts w:ascii="Arial" w:eastAsia="標楷體" w:hAnsi="Arial"/>
+                <w:sz w:val="32"/>
+                <w:szCs w:val="32"/>
+              </w:rPr>
+            </w:pPr>
+            <w:r>
+              <w:rPr>
+                <w:rFonts w:ascii="Arial" w:eastAsia="標楷體" w:hAnsi="Arial" w:hint="eastAsia"/>
                 <w:sz w:val="32"/>
                 <w:szCs w:val="32"/>
               </w:rPr>
               <w:t xml:space="preserve"> </w:t>
             </w:r>
           </w:p>
-          <w:p wp14:textId="77777777">
+          <w:p>
             <w:pPr>
               <w:pStyle w:val="TableParagraph"/>
               <w:numPr>
@@ -1638,14 +2041,14 @@
                 <w:numId w:val="8"/>
               </w:numPr>
               <w:rPr>
-                <w:rFonts w:ascii="Arial" w:hAnsi="Arial" w:eastAsia="標楷體"/>
-                <w:sz w:val="32"/>
-                <w:szCs w:val="32"/>
-              </w:rPr>
-            </w:pPr>
-            <w:r>
-              <w:rPr>
-                <w:rFonts w:hint="eastAsia" w:ascii="Arial" w:hAnsi="Arial" w:eastAsia="標楷體"/>
+                <w:rFonts w:ascii="Arial" w:eastAsia="標楷體" w:hAnsi="Arial"/>
+                <w:sz w:val="32"/>
+                <w:szCs w:val="32"/>
+              </w:rPr>
+            </w:pPr>
+            <w:r>
+              <w:rPr>
+                <w:rFonts w:ascii="Arial" w:eastAsia="標楷體" w:hAnsi="Arial" w:hint="eastAsia"/>
                 <w:sz w:val="32"/>
                 <w:szCs w:val="32"/>
               </w:rPr>
@@ -1654,30 +2057,29 @@
           </w:p>
         </w:tc>
       </w:tr>
-      <w:tr xmlns:wp14="http://schemas.microsoft.com/office/word/2010/wordml" wp14:textId="77777777">
+      <w:tr>
         <w:trPr>
           <w:trHeight w:val="724"/>
         </w:trPr>
         <w:tc>
           <w:tcPr>
             <w:tcW w:w="2040" w:type="dxa"/>
-            <w:tcMar/>
           </w:tcPr>
-          <w:p wp14:textId="77777777">
+          <w:p>
             <w:pPr>
               <w:pStyle w:val="TableParagraph"/>
               <w:spacing w:line="240" w:lineRule="atLeast"/>
               <w:ind w:left="108"/>
               <w:jc w:val="both"/>
               <w:rPr>
-                <w:rFonts w:ascii="Arial" w:hAnsi="Arial" w:eastAsia="標楷體"/>
-                <w:sz w:val="32"/>
-                <w:szCs w:val="32"/>
-              </w:rPr>
-            </w:pPr>
-            <w:r>
-              <w:rPr>
-                <w:rFonts w:ascii="Arial" w:hAnsi="Arial" w:eastAsia="標楷體"/>
+                <w:rFonts w:ascii="Arial" w:eastAsia="標楷體" w:hAnsi="Arial"/>
+                <w:sz w:val="32"/>
+                <w:szCs w:val="32"/>
+              </w:rPr>
+            </w:pPr>
+            <w:r>
+              <w:rPr>
+                <w:rFonts w:ascii="Arial" w:eastAsia="標楷體" w:hAnsi="Arial"/>
                 <w:sz w:val="32"/>
                 <w:szCs w:val="32"/>
               </w:rPr>
@@ -1685,7 +2087,7 @@
             </w:r>
             <w:r>
               <w:rPr>
-                <w:rFonts w:hint="eastAsia" w:ascii="Arial" w:hAnsi="Arial" w:eastAsia="標楷體"/>
+                <w:rFonts w:ascii="Arial" w:eastAsia="標楷體" w:hAnsi="Arial" w:hint="eastAsia"/>
                 <w:sz w:val="32"/>
                 <w:szCs w:val="32"/>
               </w:rPr>
@@ -1696,14 +2098,13 @@
         <w:tc>
           <w:tcPr>
             <w:tcW w:w="7898" w:type="dxa"/>
-            <w:tcMar/>
           </w:tcPr>
-          <w:p wp14:textId="77777777">
+          <w:p>
             <w:pPr>
               <w:pStyle w:val="TableParagraph"/>
               <w:ind w:left="0"/>
               <w:rPr>
-                <w:rFonts w:ascii="Arial" w:hAnsi="Arial" w:eastAsia="標楷體"/>
+                <w:rFonts w:ascii="Arial" w:eastAsia="標楷體" w:hAnsi="Arial"/>
                 <w:sz w:val="32"/>
                 <w:szCs w:val="32"/>
               </w:rPr>
@@ -1712,10 +2113,10 @@
         </w:tc>
       </w:tr>
     </w:tbl>
-    <w:p xmlns:wp14="http://schemas.microsoft.com/office/word/2010/wordml" wp14:textId="77777777">
+    <w:p>
       <w:pPr>
         <w:rPr>
-          <w:rFonts w:ascii="Arial" w:hAnsi="Arial" w:eastAsia="標楷體"/>
+          <w:rFonts w:ascii="Arial" w:eastAsia="標楷體" w:hAnsi="Arial"/>
           <w:sz w:val="32"/>
           <w:szCs w:val="32"/>
         </w:rPr>
@@ -1723,7 +2124,7 @@
     </w:p>
     <w:sectPr>
       <w:type w:val="continuous"/>
-      <w:pgSz w:w="11910" w:h="16840" w:orient="portrait"/>
+      <w:pgSz w:w="11910" w:h="16840"/>
       <w:pgMar w:top="1420" w:right="860" w:bottom="280" w:left="860" w:header="720" w:footer="720" w:gutter="0"/>
       <w:cols w:space="720"/>
     </w:sectPr>
@@ -1732,16 +2133,16 @@
 </file>
 
 <file path=word/endnotes.xml><?xml version="1.0" encoding="utf-8"?>
-<w:endnotes xmlns:wpc="http://schemas.microsoft.com/office/word/2010/wordprocessingCanvas" xmlns:cx="http://schemas.microsoft.com/office/drawing/2014/chartex" xmlns:mc="http://schemas.openxmlformats.org/markup-compatibility/2006" xmlns:o="urn:schemas-microsoft-com:office:office" xmlns:r="http://schemas.openxmlformats.org/officeDocument/2006/relationships" xmlns:m="http://schemas.openxmlformats.org/officeDocument/2006/math" xmlns:v="urn:schemas-microsoft-com:vml" xmlns:wp14="http://schemas.microsoft.com/office/word/2010/wordprocessingDrawing" xmlns:wp="http://schemas.openxmlformats.org/drawingml/2006/wordprocessingDrawing" xmlns:w10="urn:schemas-microsoft-com:office:word" xmlns:w="http://schemas.openxmlformats.org/wordprocessingml/2006/main" xmlns:w14="http://schemas.microsoft.com/office/word/2010/wordml" xmlns:w15="http://schemas.microsoft.com/office/word/2012/wordml" xmlns:w16se="http://schemas.microsoft.com/office/word/2015/wordml/symex" xmlns:wpg="http://schemas.microsoft.com/office/word/2010/wordprocessingGroup" xmlns:wpi="http://schemas.microsoft.com/office/word/2010/wordprocessingInk" xmlns:wne="http://schemas.microsoft.com/office/word/2006/wordml" xmlns:wps="http://schemas.microsoft.com/office/word/2010/wordprocessingShape" mc:Ignorable="w14 w15 w16se wp14">
+<w:endnotes xmlns:wpc="http://schemas.microsoft.com/office/word/2010/wordprocessingCanvas" xmlns:mc="http://schemas.openxmlformats.org/markup-compatibility/2006" xmlns:o="urn:schemas-microsoft-com:office:office" xmlns:r="http://schemas.openxmlformats.org/officeDocument/2006/relationships" xmlns:m="http://schemas.openxmlformats.org/officeDocument/2006/math" xmlns:v="urn:schemas-microsoft-com:vml" xmlns:wp14="http://schemas.microsoft.com/office/word/2010/wordprocessingDrawing" xmlns:wp="http://schemas.openxmlformats.org/drawingml/2006/wordprocessingDrawing" xmlns:w10="urn:schemas-microsoft-com:office:word" xmlns:w="http://schemas.openxmlformats.org/wordprocessingml/2006/main" xmlns:w14="http://schemas.microsoft.com/office/word/2010/wordml" xmlns:wpg="http://schemas.microsoft.com/office/word/2010/wordprocessingGroup" xmlns:wpi="http://schemas.microsoft.com/office/word/2010/wordprocessingInk" xmlns:wne="http://schemas.microsoft.com/office/word/2006/wordml" xmlns:wps="http://schemas.microsoft.com/office/word/2010/wordprocessingShape" mc:Ignorable="w14 wp14">
   <w:endnote w:type="separator" w:id="-1">
-    <w:p xmlns:wp14="http://schemas.microsoft.com/office/word/2010/wordml" wp14:textId="77777777">
+    <w:p>
       <w:r>
         <w:separator/>
       </w:r>
     </w:p>
   </w:endnote>
   <w:endnote w:type="continuationSeparator" w:id="0">
-    <w:p xmlns:wp14="http://schemas.microsoft.com/office/word/2010/wordml" wp14:textId="77777777">
+    <w:p>
       <w:r>
         <w:continuationSeparator/>
       </w:r>
@@ -1751,16 +2152,16 @@
 </file>
 
 <file path=word/footnotes.xml><?xml version="1.0" encoding="utf-8"?>
-<w:footnotes xmlns:wpc="http://schemas.microsoft.com/office/word/2010/wordprocessingCanvas" xmlns:cx="http://schemas.microsoft.com/office/drawing/2014/chartex" xmlns:mc="http://schemas.openxmlformats.org/markup-compatibility/2006" xmlns:o="urn:schemas-microsoft-com:office:office" xmlns:r="http://schemas.openxmlformats.org/officeDocument/2006/relationships" xmlns:m="http://schemas.openxmlformats.org/officeDocument/2006/math" xmlns:v="urn:schemas-microsoft-com:vml" xmlns:wp14="http://schemas.microsoft.com/office/word/2010/wordprocessingDrawing" xmlns:wp="http://schemas.openxmlformats.org/drawingml/2006/wordprocessingDrawing" xmlns:w10="urn:schemas-microsoft-com:office:word" xmlns:w="http://schemas.openxmlformats.org/wordprocessingml/2006/main" xmlns:w14="http://schemas.microsoft.com/office/word/2010/wordml" xmlns:w15="http://schemas.microsoft.com/office/word/2012/wordml" xmlns:w16se="http://schemas.microsoft.com/office/word/2015/wordml/symex" xmlns:wpg="http://schemas.microsoft.com/office/word/2010/wordprocessingGroup" xmlns:wpi="http://schemas.microsoft.com/office/word/2010/wordprocessingInk" xmlns:wne="http://schemas.microsoft.com/office/word/2006/wordml" xmlns:wps="http://schemas.microsoft.com/office/word/2010/wordprocessingShape" mc:Ignorable="w14 w15 w16se wp14">
+<w:footnotes xmlns:wpc="http://schemas.microsoft.com/office/word/2010/wordprocessingCanvas" xmlns:mc="http://schemas.openxmlformats.org/markup-compatibility/2006" xmlns:o="urn:schemas-microsoft-com:office:office" xmlns:r="http://schemas.openxmlformats.org/officeDocument/2006/relationships" xmlns:m="http://schemas.openxmlformats.org/officeDocument/2006/math" xmlns:v="urn:schemas-microsoft-com:vml" xmlns:wp14="http://schemas.microsoft.com/office/word/2010/wordprocessingDrawing" xmlns:wp="http://schemas.openxmlformats.org/drawingml/2006/wordprocessingDrawing" xmlns:w10="urn:schemas-microsoft-com:office:word" xmlns:w="http://schemas.openxmlformats.org/wordprocessingml/2006/main" xmlns:w14="http://schemas.microsoft.com/office/word/2010/wordml" xmlns:wpg="http://schemas.microsoft.com/office/word/2010/wordprocessingGroup" xmlns:wpi="http://schemas.microsoft.com/office/word/2010/wordprocessingInk" xmlns:wne="http://schemas.microsoft.com/office/word/2006/wordml" xmlns:wps="http://schemas.microsoft.com/office/word/2010/wordprocessingShape" mc:Ignorable="w14 wp14">
   <w:footnote w:type="separator" w:id="-1">
-    <w:p xmlns:wp14="http://schemas.microsoft.com/office/word/2010/wordml" wp14:textId="77777777">
+    <w:p>
       <w:r>
         <w:separator/>
       </w:r>
     </w:p>
   </w:footnote>
   <w:footnote w:type="continuationSeparator" w:id="0">
-    <w:p xmlns:wp14="http://schemas.microsoft.com/office/word/2010/wordml" wp14:textId="77777777">
+    <w:p>
       <w:r>
         <w:continuationSeparator/>
       </w:r>
@@ -1770,8 +2171,8 @@
 </file>
 
 <file path=word/numbering.xml><?xml version="1.0" encoding="utf-8"?>
-<w:numbering xmlns:wpc="http://schemas.microsoft.com/office/word/2010/wordprocessingCanvas" xmlns:cx="http://schemas.microsoft.com/office/drawing/2014/chartex" xmlns:mc="http://schemas.openxmlformats.org/markup-compatibility/2006" xmlns:o="urn:schemas-microsoft-com:office:office" xmlns:r="http://schemas.openxmlformats.org/officeDocument/2006/relationships" xmlns:m="http://schemas.openxmlformats.org/officeDocument/2006/math" xmlns:v="urn:schemas-microsoft-com:vml" xmlns:wp14="http://schemas.microsoft.com/office/word/2010/wordprocessingDrawing" xmlns:wp="http://schemas.openxmlformats.org/drawingml/2006/wordprocessingDrawing" xmlns:w10="urn:schemas-microsoft-com:office:word" xmlns:w="http://schemas.openxmlformats.org/wordprocessingml/2006/main" xmlns:w14="http://schemas.microsoft.com/office/word/2010/wordml" xmlns:w15="http://schemas.microsoft.com/office/word/2012/wordml" xmlns:w16se="http://schemas.microsoft.com/office/word/2015/wordml/symex" xmlns:wpg="http://schemas.microsoft.com/office/word/2010/wordprocessingGroup" xmlns:wpi="http://schemas.microsoft.com/office/word/2010/wordprocessingInk" xmlns:wne="http://schemas.microsoft.com/office/word/2006/wordml" xmlns:wps="http://schemas.microsoft.com/office/word/2010/wordprocessingShape" mc:Ignorable="w14 w15 w16se wp14">
-  <w:abstractNum w:abstractNumId="0" w15:restartNumberingAfterBreak="0">
+<w:numbering xmlns:wpc="http://schemas.microsoft.com/office/word/2010/wordprocessingCanvas" xmlns:mc="http://schemas.openxmlformats.org/markup-compatibility/2006" xmlns:o="urn:schemas-microsoft-com:office:office" xmlns:r="http://schemas.openxmlformats.org/officeDocument/2006/relationships" xmlns:m="http://schemas.openxmlformats.org/officeDocument/2006/math" xmlns:v="urn:schemas-microsoft-com:vml" xmlns:wp14="http://schemas.microsoft.com/office/word/2010/wordprocessingDrawing" xmlns:wp="http://schemas.openxmlformats.org/drawingml/2006/wordprocessingDrawing" xmlns:w10="urn:schemas-microsoft-com:office:word" xmlns:w="http://schemas.openxmlformats.org/wordprocessingml/2006/main" xmlns:w14="http://schemas.microsoft.com/office/word/2010/wordml" xmlns:wpg="http://schemas.microsoft.com/office/word/2010/wordprocessingGroup" xmlns:wpi="http://schemas.microsoft.com/office/word/2010/wordprocessingInk" xmlns:wne="http://schemas.microsoft.com/office/word/2006/wordml" xmlns:wps="http://schemas.microsoft.com/office/word/2010/wordprocessingShape" mc:Ignorable="w14 wp14">
+  <w:abstractNum w:abstractNumId="0">
     <w:nsid w:val="0A40634C"/>
     <w:multiLevelType w:val="hybridMultilevel"/>
     <w:tmpl w:val="B3D6C518"/>
@@ -1860,7 +2261,7 @@
       </w:pPr>
     </w:lvl>
   </w:abstractNum>
-  <w:abstractNum w:abstractNumId="1" w15:restartNumberingAfterBreak="0">
+  <w:abstractNum w:abstractNumId="1">
     <w:nsid w:val="1CFC24F3"/>
     <w:multiLevelType w:val="hybridMultilevel"/>
     <w:tmpl w:val="63205566"/>
@@ -1949,7 +2350,7 @@
       </w:pPr>
     </w:lvl>
   </w:abstractNum>
-  <w:abstractNum w:abstractNumId="2" w15:restartNumberingAfterBreak="0">
+  <w:abstractNum w:abstractNumId="2">
     <w:nsid w:val="1F4564CD"/>
     <w:multiLevelType w:val="hybridMultilevel"/>
     <w:tmpl w:val="C2446100"/>
@@ -2035,7 +2436,7 @@
       </w:pPr>
     </w:lvl>
   </w:abstractNum>
-  <w:abstractNum w:abstractNumId="3" w15:restartNumberingAfterBreak="0">
+  <w:abstractNum w:abstractNumId="3">
     <w:nsid w:val="22990AE4"/>
     <w:multiLevelType w:val="hybridMultilevel"/>
     <w:tmpl w:val="63205566"/>
@@ -2124,7 +2525,7 @@
       </w:pPr>
     </w:lvl>
   </w:abstractNum>
-  <w:abstractNum w:abstractNumId="4" w15:restartNumberingAfterBreak="0">
+  <w:abstractNum w:abstractNumId="4">
     <w:nsid w:val="22C1754C"/>
     <w:multiLevelType w:val="hybridMultilevel"/>
     <w:tmpl w:val="0F2EBA00"/>
@@ -2213,11 +2614,11 @@
       </w:pPr>
     </w:lvl>
   </w:abstractNum>
-  <w:abstractNum w:abstractNumId="5" w15:restartNumberingAfterBreak="0">
+  <w:abstractNum w:abstractNumId="5">
     <w:nsid w:val="3ACE294B"/>
     <w:multiLevelType w:val="hybridMultilevel"/>
     <w:tmpl w:val="63205566"/>
-    <w:lvl w:ilvl="0">
+    <w:lvl w:ilvl="0" w:tplc="FFFFFFFF">
       <w:start w:val="1"/>
       <w:numFmt w:val="decimal"/>
       <w:lvlText w:val="[%1]"/>
@@ -2225,7 +2626,6 @@
       <w:pPr>
         <w:ind w:left="593" w:hanging="480"/>
       </w:pPr>
-      <w:rPr/>
     </w:lvl>
     <w:lvl w:ilvl="1" w:tplc="04090019" w:tentative="1">
       <w:start w:val="1"/>
@@ -2300,7 +2700,7 @@
       </w:pPr>
     </w:lvl>
   </w:abstractNum>
-  <w:abstractNum w:abstractNumId="6" w15:restartNumberingAfterBreak="0">
+  <w:abstractNum w:abstractNumId="6">
     <w:nsid w:val="414544D2"/>
     <w:multiLevelType w:val="hybridMultilevel"/>
     <w:tmpl w:val="EC16B212"/>
@@ -2313,7 +2713,7 @@
         <w:ind w:left="300" w:hanging="300"/>
       </w:pPr>
       <w:rPr>
-        <w:rFonts w:hint="default" w:cs="Noto Sans CJK JP Regular" w:asciiTheme="minorEastAsia" w:hAnsiTheme="minorEastAsia" w:eastAsiaTheme="minorEastAsia"/>
+        <w:rFonts w:asciiTheme="minorEastAsia" w:eastAsiaTheme="minorEastAsia" w:hAnsiTheme="minorEastAsia" w:cs="Noto Sans CJK JP Regular" w:hint="default"/>
       </w:rPr>
     </w:lvl>
     <w:lvl w:ilvl="1" w:tplc="04090019" w:tentative="1">
@@ -2389,7 +2789,7 @@
       </w:pPr>
     </w:lvl>
   </w:abstractNum>
-  <w:abstractNum w:abstractNumId="7" w15:restartNumberingAfterBreak="0">
+  <w:abstractNum w:abstractNumId="7">
     <w:nsid w:val="77EC7B58"/>
     <w:multiLevelType w:val="hybridMultilevel"/>
     <w:tmpl w:val="83B64C92"/>
@@ -2402,7 +2802,7 @@
         <w:ind w:left="480" w:hanging="480"/>
       </w:pPr>
       <w:rPr>
-        <w:rFonts w:hint="default" w:ascii="Wingdings" w:hAnsi="Wingdings"/>
+        <w:rFonts w:ascii="Wingdings" w:hAnsi="Wingdings" w:hint="default"/>
       </w:rPr>
     </w:lvl>
     <w:lvl w:ilvl="1" w:tplc="04090003" w:tentative="1">
@@ -2414,7 +2814,7 @@
         <w:ind w:left="960" w:hanging="480"/>
       </w:pPr>
       <w:rPr>
-        <w:rFonts w:hint="default" w:ascii="Wingdings" w:hAnsi="Wingdings"/>
+        <w:rFonts w:ascii="Wingdings" w:hAnsi="Wingdings" w:hint="default"/>
       </w:rPr>
     </w:lvl>
     <w:lvl w:ilvl="2" w:tplc="04090005" w:tentative="1">
@@ -2426,7 +2826,7 @@
         <w:ind w:left="1440" w:hanging="480"/>
       </w:pPr>
       <w:rPr>
-        <w:rFonts w:hint="default" w:ascii="Wingdings" w:hAnsi="Wingdings"/>
+        <w:rFonts w:ascii="Wingdings" w:hAnsi="Wingdings" w:hint="default"/>
       </w:rPr>
     </w:lvl>
     <w:lvl w:ilvl="3" w:tplc="04090001" w:tentative="1">
@@ -2438,7 +2838,7 @@
         <w:ind w:left="1920" w:hanging="480"/>
       </w:pPr>
       <w:rPr>
-        <w:rFonts w:hint="default" w:ascii="Wingdings" w:hAnsi="Wingdings"/>
+        <w:rFonts w:ascii="Wingdings" w:hAnsi="Wingdings" w:hint="default"/>
       </w:rPr>
     </w:lvl>
     <w:lvl w:ilvl="4" w:tplc="04090003" w:tentative="1">
@@ -2450,7 +2850,7 @@
         <w:ind w:left="2400" w:hanging="480"/>
       </w:pPr>
       <w:rPr>
-        <w:rFonts w:hint="default" w:ascii="Wingdings" w:hAnsi="Wingdings"/>
+        <w:rFonts w:ascii="Wingdings" w:hAnsi="Wingdings" w:hint="default"/>
       </w:rPr>
     </w:lvl>
     <w:lvl w:ilvl="5" w:tplc="04090005" w:tentative="1">
@@ -2462,7 +2862,7 @@
         <w:ind w:left="2880" w:hanging="480"/>
       </w:pPr>
       <w:rPr>
-        <w:rFonts w:hint="default" w:ascii="Wingdings" w:hAnsi="Wingdings"/>
+        <w:rFonts w:ascii="Wingdings" w:hAnsi="Wingdings" w:hint="default"/>
       </w:rPr>
     </w:lvl>
     <w:lvl w:ilvl="6" w:tplc="04090001" w:tentative="1">
@@ -2474,7 +2874,7 @@
         <w:ind w:left="3360" w:hanging="480"/>
       </w:pPr>
       <w:rPr>
-        <w:rFonts w:hint="default" w:ascii="Wingdings" w:hAnsi="Wingdings"/>
+        <w:rFonts w:ascii="Wingdings" w:hAnsi="Wingdings" w:hint="default"/>
       </w:rPr>
     </w:lvl>
     <w:lvl w:ilvl="7" w:tplc="04090003" w:tentative="1">
@@ -2486,7 +2886,7 @@
         <w:ind w:left="3840" w:hanging="480"/>
       </w:pPr>
       <w:rPr>
-        <w:rFonts w:hint="default" w:ascii="Wingdings" w:hAnsi="Wingdings"/>
+        <w:rFonts w:ascii="Wingdings" w:hAnsi="Wingdings" w:hint="default"/>
       </w:rPr>
     </w:lvl>
     <w:lvl w:ilvl="8" w:tplc="04090005" w:tentative="1">
@@ -2498,7 +2898,7 @@
         <w:ind w:left="4320" w:hanging="480"/>
       </w:pPr>
       <w:rPr>
-        <w:rFonts w:hint="default" w:ascii="Wingdings" w:hAnsi="Wingdings"/>
+        <w:rFonts w:ascii="Wingdings" w:hAnsi="Wingdings" w:hint="default"/>
       </w:rPr>
     </w:lvl>
   </w:abstractNum>
@@ -2530,11 +2930,11 @@
 </file>
 
 <file path=word/styles.xml><?xml version="1.0" encoding="utf-8"?>
-<w:styles xmlns:wp14="http://schemas.microsoft.com/office/word/2010/wordprocessingDrawing" xmlns:mc="http://schemas.openxmlformats.org/markup-compatibility/2006" xmlns:r="http://schemas.openxmlformats.org/officeDocument/2006/relationships" xmlns:w="http://schemas.openxmlformats.org/wordprocessingml/2006/main" xmlns:w14="http://schemas.microsoft.com/office/word/2010/wordml" xmlns:w15="http://schemas.microsoft.com/office/word/2012/wordml" xmlns:w16se="http://schemas.microsoft.com/office/word/2015/wordml/symex" mc:Ignorable="w14 w15 w16se wp14">
+<w:styles xmlns:mc="http://schemas.openxmlformats.org/markup-compatibility/2006" xmlns:r="http://schemas.openxmlformats.org/officeDocument/2006/relationships" xmlns:w="http://schemas.openxmlformats.org/wordprocessingml/2006/main" xmlns:w14="http://schemas.microsoft.com/office/word/2010/wordml" mc:Ignorable="w14">
   <w:docDefaults>
     <w:rPrDefault>
       <w:rPr>
-        <w:rFonts w:asciiTheme="minorHAnsi" w:hAnsiTheme="minorHAnsi" w:eastAsiaTheme="minorEastAsia" w:cstheme="minorBidi"/>
+        <w:rFonts w:asciiTheme="minorHAnsi" w:eastAsiaTheme="minorEastAsia" w:hAnsiTheme="minorHAnsi" w:cstheme="minorBidi"/>
         <w:sz w:val="22"/>
         <w:szCs w:val="22"/>
         <w:lang w:val="en-US" w:eastAsia="en-US" w:bidi="ar-SA"/>
@@ -2548,394 +2948,160 @@
       </w:pPr>
     </w:pPrDefault>
   </w:docDefaults>
-  <w:latentStyles w:defLockedState="0" w:defUIPriority="99" w:defSemiHidden="0" w:defUnhideWhenUsed="0" w:defQFormat="0" w:count="371">
-    <w:lsdException w:name="Normal" w:uiPriority="0" w:qFormat="1"/>
-    <w:lsdException w:name="heading 1" w:uiPriority="9" w:qFormat="1"/>
-    <w:lsdException w:name="heading 2" w:uiPriority="9" w:semiHidden="1" w:unhideWhenUsed="1" w:qFormat="1"/>
-    <w:lsdException w:name="heading 3" w:uiPriority="9" w:semiHidden="1" w:unhideWhenUsed="1" w:qFormat="1"/>
-    <w:lsdException w:name="heading 4" w:uiPriority="9" w:semiHidden="1" w:unhideWhenUsed="1" w:qFormat="1"/>
-    <w:lsdException w:name="heading 5" w:uiPriority="9" w:semiHidden="1" w:unhideWhenUsed="1" w:qFormat="1"/>
-    <w:lsdException w:name="heading 6" w:uiPriority="9" w:semiHidden="1" w:unhideWhenUsed="1" w:qFormat="1"/>
-    <w:lsdException w:name="heading 7" w:uiPriority="9" w:semiHidden="1" w:unhideWhenUsed="1" w:qFormat="1"/>
-    <w:lsdException w:name="heading 8" w:uiPriority="9" w:semiHidden="1" w:unhideWhenUsed="1" w:qFormat="1"/>
-    <w:lsdException w:name="heading 9" w:uiPriority="9" w:semiHidden="1" w:unhideWhenUsed="1" w:qFormat="1"/>
-    <w:lsdException w:name="index 1" w:semiHidden="1" w:unhideWhenUsed="1"/>
-    <w:lsdException w:name="index 2" w:semiHidden="1" w:unhideWhenUsed="1"/>
-    <w:lsdException w:name="index 3" w:semiHidden="1" w:unhideWhenUsed="1"/>
-    <w:lsdException w:name="index 4" w:semiHidden="1" w:unhideWhenUsed="1"/>
-    <w:lsdException w:name="index 5" w:semiHidden="1" w:unhideWhenUsed="1"/>
-    <w:lsdException w:name="index 6" w:semiHidden="1" w:unhideWhenUsed="1"/>
-    <w:lsdException w:name="index 7" w:semiHidden="1" w:unhideWhenUsed="1"/>
-    <w:lsdException w:name="index 8" w:semiHidden="1" w:unhideWhenUsed="1"/>
-    <w:lsdException w:name="index 9" w:semiHidden="1" w:unhideWhenUsed="1"/>
-    <w:lsdException w:name="toc 1" w:uiPriority="39" w:semiHidden="1" w:unhideWhenUsed="1"/>
-    <w:lsdException w:name="toc 2" w:uiPriority="39" w:semiHidden="1" w:unhideWhenUsed="1"/>
-    <w:lsdException w:name="toc 3" w:uiPriority="39" w:semiHidden="1" w:unhideWhenUsed="1"/>
-    <w:lsdException w:name="toc 4" w:uiPriority="39" w:semiHidden="1" w:unhideWhenUsed="1"/>
-    <w:lsdException w:name="toc 5" w:uiPriority="39" w:semiHidden="1" w:unhideWhenUsed="1"/>
-    <w:lsdException w:name="toc 6" w:uiPriority="39" w:semiHidden="1" w:unhideWhenUsed="1"/>
-    <w:lsdException w:name="toc 7" w:uiPriority="39" w:semiHidden="1" w:unhideWhenUsed="1"/>
-    <w:lsdException w:name="toc 8" w:uiPriority="39" w:semiHidden="1" w:unhideWhenUsed="1"/>
-    <w:lsdException w:name="toc 9" w:uiPriority="39" w:semiHidden="1" w:unhideWhenUsed="1"/>
-    <w:lsdException w:name="Normal Indent" w:semiHidden="1" w:unhideWhenUsed="1"/>
-    <w:lsdException w:name="footnote text" w:semiHidden="1" w:unhideWhenUsed="1"/>
-    <w:lsdException w:name="annotation text" w:semiHidden="1" w:unhideWhenUsed="1"/>
-    <w:lsdException w:name="header" w:semiHidden="1" w:unhideWhenUsed="1"/>
-    <w:lsdException w:name="footer" w:semiHidden="1" w:unhideWhenUsed="1"/>
-    <w:lsdException w:name="index heading" w:semiHidden="1" w:unhideWhenUsed="1"/>
-    <w:lsdException w:name="caption" w:uiPriority="35" w:semiHidden="1" w:unhideWhenUsed="1" w:qFormat="1"/>
-    <w:lsdException w:name="table of figures" w:semiHidden="1" w:unhideWhenUsed="1"/>
-    <w:lsdException w:name="envelope address" w:semiHidden="1" w:unhideWhenUsed="1"/>
-    <w:lsdException w:name="envelope return" w:semiHidden="1" w:unhideWhenUsed="1"/>
-    <w:lsdException w:name="footnote reference" w:semiHidden="1" w:unhideWhenUsed="1"/>
-    <w:lsdException w:name="annotation reference" w:semiHidden="1" w:unhideWhenUsed="1"/>
-    <w:lsdException w:name="line number" w:semiHidden="1" w:unhideWhenUsed="1"/>
-    <w:lsdException w:name="page number" w:semiHidden="1" w:unhideWhenUsed="1"/>
-    <w:lsdException w:name="endnote reference" w:semiHidden="1" w:unhideWhenUsed="1"/>
-    <w:lsdException w:name="endnote text" w:semiHidden="1" w:unhideWhenUsed="1"/>
-    <w:lsdException w:name="table of authorities" w:semiHidden="1" w:unhideWhenUsed="1"/>
-    <w:lsdException w:name="macro" w:semiHidden="1" w:unhideWhenUsed="1"/>
-    <w:lsdException w:name="toa heading" w:semiHidden="1" w:unhideWhenUsed="1"/>
-    <w:lsdException w:name="List" w:semiHidden="1" w:unhideWhenUsed="1"/>
-    <w:lsdException w:name="List Bullet" w:semiHidden="1" w:unhideWhenUsed="1"/>
-    <w:lsdException w:name="List Number" w:semiHidden="1" w:unhideWhenUsed="1"/>
-    <w:lsdException w:name="List 2" w:semiHidden="1" w:unhideWhenUsed="1"/>
-    <w:lsdException w:name="List 3" w:semiHidden="1" w:unhideWhenUsed="1"/>
-    <w:lsdException w:name="List 4" w:semiHidden="1" w:unhideWhenUsed="1"/>
-    <w:lsdException w:name="List 5" w:semiHidden="1" w:unhideWhenUsed="1"/>
-    <w:lsdException w:name="List Bullet 2" w:semiHidden="1" w:unhideWhenUsed="1"/>
-    <w:lsdException w:name="List Bullet 3" w:semiHidden="1" w:unhideWhenUsed="1"/>
-    <w:lsdException w:name="List Bullet 4" w:semiHidden="1" w:unhideWhenUsed="1"/>
-    <w:lsdException w:name="List Bullet 5" w:semiHidden="1" w:unhideWhenUsed="1"/>
-    <w:lsdException w:name="List Number 2" w:semiHidden="1" w:unhideWhenUsed="1"/>
-    <w:lsdException w:name="List Number 3" w:semiHidden="1" w:unhideWhenUsed="1"/>
-    <w:lsdException w:name="List Number 4" w:semiHidden="1" w:unhideWhenUsed="1"/>
-    <w:lsdException w:name="List Number 5" w:semiHidden="1" w:unhideWhenUsed="1"/>
-    <w:lsdException w:name="Title" w:uiPriority="10" w:qFormat="1"/>
-    <w:lsdException w:name="Closing" w:semiHidden="1" w:unhideWhenUsed="1"/>
-    <w:lsdException w:name="Signature" w:semiHidden="1" w:unhideWhenUsed="1"/>
-    <w:lsdException w:name="Default Paragraph Font" w:uiPriority="1" w:semiHidden="1" w:unhideWhenUsed="1"/>
-    <w:lsdException w:name="Body Text" w:semiHidden="1" w:unhideWhenUsed="1"/>
-    <w:lsdException w:name="Body Text Indent" w:semiHidden="1" w:unhideWhenUsed="1"/>
-    <w:lsdException w:name="List Continue" w:semiHidden="1" w:unhideWhenUsed="1"/>
-    <w:lsdException w:name="List Continue 2" w:semiHidden="1" w:unhideWhenUsed="1"/>
-    <w:lsdException w:name="List Continue 3" w:semiHidden="1" w:unhideWhenUsed="1"/>
-    <w:lsdException w:name="List Continue 4" w:semiHidden="1" w:unhideWhenUsed="1"/>
-    <w:lsdException w:name="List Continue 5" w:semiHidden="1" w:unhideWhenUsed="1"/>
-    <w:lsdException w:name="Message Header" w:semiHidden="1" w:unhideWhenUsed="1"/>
-    <w:lsdException w:name="Subtitle" w:uiPriority="11" w:qFormat="1"/>
-    <w:lsdException w:name="Salutation" w:semiHidden="1" w:unhideWhenUsed="1"/>
-    <w:lsdException w:name="Date" w:semiHidden="1" w:unhideWhenUsed="1"/>
-    <w:lsdException w:name="Body Text First Indent" w:semiHidden="1" w:unhideWhenUsed="1"/>
-    <w:lsdException w:name="Body Text First Indent 2" w:semiHidden="1" w:unhideWhenUsed="1"/>
-    <w:lsdException w:name="Note Heading" w:semiHidden="1" w:unhideWhenUsed="1"/>
-    <w:lsdException w:name="Body Text 2" w:semiHidden="1" w:unhideWhenUsed="1"/>
-    <w:lsdException w:name="Body Text 3" w:semiHidden="1" w:unhideWhenUsed="1"/>
-    <w:lsdException w:name="Body Text Indent 2" w:semiHidden="1" w:unhideWhenUsed="1"/>
-    <w:lsdException w:name="Body Text Indent 3" w:semiHidden="1" w:unhideWhenUsed="1"/>
-    <w:lsdException w:name="Block Text" w:semiHidden="1" w:unhideWhenUsed="1"/>
-    <w:lsdException w:name="Hyperlink" w:semiHidden="1" w:unhideWhenUsed="1"/>
-    <w:lsdException w:name="FollowedHyperlink" w:semiHidden="1" w:unhideWhenUsed="1"/>
-    <w:lsdException w:name="Strong" w:uiPriority="22" w:qFormat="1"/>
-    <w:lsdException w:name="Emphasis" w:uiPriority="20" w:qFormat="1"/>
-    <w:lsdException w:name="Document Map" w:semiHidden="1" w:unhideWhenUsed="1"/>
-    <w:lsdException w:name="Plain Text" w:semiHidden="1" w:unhideWhenUsed="1"/>
-    <w:lsdException w:name="E-mail Signature" w:semiHidden="1" w:unhideWhenUsed="1"/>
-    <w:lsdException w:name="HTML Top of Form" w:semiHidden="1" w:unhideWhenUsed="1"/>
-    <w:lsdException w:name="HTML Bottom of Form" w:semiHidden="1" w:unhideWhenUsed="1"/>
-    <w:lsdException w:name="Normal (Web)" w:semiHidden="1" w:unhideWhenUsed="1"/>
-    <w:lsdException w:name="HTML Acronym" w:semiHidden="1" w:unhideWhenUsed="1"/>
-    <w:lsdException w:name="HTML Address" w:semiHidden="1" w:unhideWhenUsed="1"/>
-    <w:lsdException w:name="HTML Cite" w:semiHidden="1" w:unhideWhenUsed="1"/>
-    <w:lsdException w:name="HTML Code" w:semiHidden="1" w:unhideWhenUsed="1"/>
-    <w:lsdException w:name="HTML Definition" w:semiHidden="1" w:unhideWhenUsed="1"/>
-    <w:lsdException w:name="HTML Keyboard" w:semiHidden="1" w:unhideWhenUsed="1"/>
-    <w:lsdException w:name="HTML Preformatted" w:semiHidden="1" w:unhideWhenUsed="1"/>
-    <w:lsdException w:name="HTML Sample" w:semiHidden="1" w:unhideWhenUsed="1"/>
-    <w:lsdException w:name="HTML Typewriter" w:semiHidden="1" w:unhideWhenUsed="1"/>
-    <w:lsdException w:name="HTML Variable" w:semiHidden="1" w:unhideWhenUsed="1"/>
-    <w:lsdException w:name="Normal Table" w:semiHidden="1" w:unhideWhenUsed="1"/>
-    <w:lsdException w:name="annotation subject" w:semiHidden="1" w:unhideWhenUsed="1"/>
-    <w:lsdException w:name="No List" w:semiHidden="1" w:unhideWhenUsed="1"/>
-    <w:lsdException w:name="Outline List 1" w:semiHidden="1" w:unhideWhenUsed="1"/>
-    <w:lsdException w:name="Outline List 2" w:semiHidden="1" w:unhideWhenUsed="1"/>
-    <w:lsdException w:name="Outline List 3" w:semiHidden="1" w:unhideWhenUsed="1"/>
-    <w:lsdException w:name="Table Simple 1" w:semiHidden="1" w:unhideWhenUsed="1"/>
-    <w:lsdException w:name="Table Simple 2" w:semiHidden="1" w:unhideWhenUsed="1"/>
-    <w:lsdException w:name="Table Simple 3" w:semiHidden="1" w:unhideWhenUsed="1"/>
-    <w:lsdException w:name="Table Classic 1" w:semiHidden="1" w:unhideWhenUsed="1"/>
-    <w:lsdException w:name="Table Classic 2" w:semiHidden="1" w:unhideWhenUsed="1"/>
-    <w:lsdException w:name="Table Classic 3" w:semiHidden="1" w:unhideWhenUsed="1"/>
-    <w:lsdException w:name="Table Classic 4" w:semiHidden="1" w:unhideWhenUsed="1"/>
-    <w:lsdException w:name="Table Colorful 1" w:semiHidden="1" w:unhideWhenUsed="1"/>
-    <w:lsdException w:name="Table Colorful 2" w:semiHidden="1" w:unhideWhenUsed="1"/>
-    <w:lsdException w:name="Table Colorful 3" w:semiHidden="1" w:unhideWhenUsed="1"/>
-    <w:lsdException w:name="Table Columns 1" w:semiHidden="1" w:unhideWhenUsed="1"/>
-    <w:lsdException w:name="Table Columns 2" w:semiHidden="1" w:unhideWhenUsed="1"/>
-    <w:lsdException w:name="Table Columns 3" w:semiHidden="1" w:unhideWhenUsed="1"/>
-    <w:lsdException w:name="Table Columns 4" w:semiHidden="1" w:unhideWhenUsed="1"/>
-    <w:lsdException w:name="Table Columns 5" w:semiHidden="1" w:unhideWhenUsed="1"/>
-    <w:lsdException w:name="Table Grid 1" w:semiHidden="1" w:unhideWhenUsed="1"/>
-    <w:lsdException w:name="Table Grid 2" w:semiHidden="1" w:unhideWhenUsed="1"/>
-    <w:lsdException w:name="Table Grid 3" w:semiHidden="1" w:unhideWhenUsed="1"/>
-    <w:lsdException w:name="Table Grid 4" w:semiHidden="1" w:unhideWhenUsed="1"/>
-    <w:lsdException w:name="Table Grid 5" w:semiHidden="1" w:unhideWhenUsed="1"/>
-    <w:lsdException w:name="Table Grid 6" w:semiHidden="1" w:unhideWhenUsed="1"/>
-    <w:lsdException w:name="Table Grid 7" w:semiHidden="1" w:unhideWhenUsed="1"/>
-    <w:lsdException w:name="Table Grid 8" w:semiHidden="1" w:unhideWhenUsed="1"/>
-    <w:lsdException w:name="Table List 1" w:semiHidden="1" w:unhideWhenUsed="1"/>
-    <w:lsdException w:name="Table List 2" w:semiHidden="1" w:unhideWhenUsed="1"/>
-    <w:lsdException w:name="Table List 3" w:semiHidden="1" w:unhideWhenUsed="1"/>
-    <w:lsdException w:name="Table List 4" w:semiHidden="1" w:unhideWhenUsed="1"/>
-    <w:lsdException w:name="Table List 5" w:semiHidden="1" w:unhideWhenUsed="1"/>
-    <w:lsdException w:name="Table List 6" w:semiHidden="1" w:unhideWhenUsed="1"/>
-    <w:lsdException w:name="Table List 7" w:semiHidden="1" w:unhideWhenUsed="1"/>
-    <w:lsdException w:name="Table List 8" w:semiHidden="1" w:unhideWhenUsed="1"/>
-    <w:lsdException w:name="Table 3D effects 1" w:semiHidden="1" w:unhideWhenUsed="1"/>
-    <w:lsdException w:name="Table 3D effects 2" w:semiHidden="1" w:unhideWhenUsed="1"/>
-    <w:lsdException w:name="Table 3D effects 3" w:semiHidden="1" w:unhideWhenUsed="1"/>
-    <w:lsdException w:name="Table Contemporary" w:semiHidden="1" w:unhideWhenUsed="1"/>
-    <w:lsdException w:name="Table Elegant" w:semiHidden="1" w:unhideWhenUsed="1"/>
-    <w:lsdException w:name="Table Professional" w:semiHidden="1" w:unhideWhenUsed="1"/>
-    <w:lsdException w:name="Table Subtle 1" w:semiHidden="1" w:unhideWhenUsed="1"/>
-    <w:lsdException w:name="Table Subtle 2" w:semiHidden="1" w:unhideWhenUsed="1"/>
-    <w:lsdException w:name="Table Web 1" w:semiHidden="1" w:unhideWhenUsed="1"/>
-    <w:lsdException w:name="Table Web 2" w:semiHidden="1" w:unhideWhenUsed="1"/>
-    <w:lsdException w:name="Table Web 3" w:semiHidden="1" w:unhideWhenUsed="1"/>
-    <w:lsdException w:name="Balloon Text" w:semiHidden="1" w:unhideWhenUsed="1"/>
-    <w:lsdException w:name="Table Grid" w:uiPriority="39"/>
-    <w:lsdException w:name="Table Theme" w:semiHidden="1" w:unhideWhenUsed="1"/>
-    <w:lsdException w:name="Placeholder Text" w:semiHidden="1"/>
-    <w:lsdException w:name="No Spacing" w:uiPriority="1" w:qFormat="1"/>
-    <w:lsdException w:name="Light Shading" w:uiPriority="60"/>
-    <w:lsdException w:name="Light List" w:uiPriority="61"/>
-    <w:lsdException w:name="Light Grid" w:uiPriority="62"/>
-    <w:lsdException w:name="Medium Shading 1" w:uiPriority="63"/>
-    <w:lsdException w:name="Medium Shading 2" w:uiPriority="64"/>
-    <w:lsdException w:name="Medium List 1" w:uiPriority="65"/>
-    <w:lsdException w:name="Medium List 2" w:uiPriority="66"/>
-    <w:lsdException w:name="Medium Grid 1" w:uiPriority="67"/>
-    <w:lsdException w:name="Medium Grid 2" w:uiPriority="68"/>
-    <w:lsdException w:name="Medium Grid 3" w:uiPriority="69"/>
-    <w:lsdException w:name="Dark List" w:uiPriority="70"/>
-    <w:lsdException w:name="Colorful Shading" w:uiPriority="71"/>
-    <w:lsdException w:name="Colorful List" w:uiPriority="72"/>
-    <w:lsdException w:name="Colorful Grid" w:uiPriority="73"/>
-    <w:lsdException w:name="Light Shading Accent 1" w:uiPriority="60"/>
-    <w:lsdException w:name="Light List Accent 1" w:uiPriority="61"/>
-    <w:lsdException w:name="Light Grid Accent 1" w:uiPriority="62"/>
-    <w:lsdException w:name="Medium Shading 1 Accent 1" w:uiPriority="63"/>
-    <w:lsdException w:name="Medium Shading 2 Accent 1" w:uiPriority="64"/>
-    <w:lsdException w:name="Medium List 1 Accent 1" w:uiPriority="65"/>
-    <w:lsdException w:name="Revision" w:semiHidden="1"/>
-    <w:lsdException w:name="List Paragraph" w:uiPriority="34" w:qFormat="1"/>
-    <w:lsdException w:name="Quote" w:uiPriority="29" w:qFormat="1"/>
-    <w:lsdException w:name="Intense Quote" w:uiPriority="30" w:qFormat="1"/>
-    <w:lsdException w:name="Medium List 2 Accent 1" w:uiPriority="66"/>
-    <w:lsdException w:name="Medium Grid 1 Accent 1" w:uiPriority="67"/>
-    <w:lsdException w:name="Medium Grid 2 Accent 1" w:uiPriority="68"/>
-    <w:lsdException w:name="Medium Grid 3 Accent 1" w:uiPriority="69"/>
-    <w:lsdException w:name="Dark List Accent 1" w:uiPriority="70"/>
-    <w:lsdException w:name="Colorful Shading Accent 1" w:uiPriority="71"/>
-    <w:lsdException w:name="Colorful List Accent 1" w:uiPriority="72"/>
-    <w:lsdException w:name="Colorful Grid Accent 1" w:uiPriority="73"/>
-    <w:lsdException w:name="Light Shading Accent 2" w:uiPriority="60"/>
-    <w:lsdException w:name="Light List Accent 2" w:uiPriority="61"/>
-    <w:lsdException w:name="Light Grid Accent 2" w:uiPriority="62"/>
-    <w:lsdException w:name="Medium Shading 1 Accent 2" w:uiPriority="63"/>
-    <w:lsdException w:name="Medium Shading 2 Accent 2" w:uiPriority="64"/>
-    <w:lsdException w:name="Medium List 1 Accent 2" w:uiPriority="65"/>
-    <w:lsdException w:name="Medium List 2 Accent 2" w:uiPriority="66"/>
-    <w:lsdException w:name="Medium Grid 1 Accent 2" w:uiPriority="67"/>
-    <w:lsdException w:name="Medium Grid 2 Accent 2" w:uiPriority="68"/>
-    <w:lsdException w:name="Medium Grid 3 Accent 2" w:uiPriority="69"/>
-    <w:lsdException w:name="Dark List Accent 2" w:uiPriority="70"/>
-    <w:lsdException w:name="Colorful Shading Accent 2" w:uiPriority="71"/>
-    <w:lsdException w:name="Colorful List Accent 2" w:uiPriority="72"/>
-    <w:lsdException w:name="Colorful Grid Accent 2" w:uiPriority="73"/>
-    <w:lsdException w:name="Light Shading Accent 3" w:uiPriority="60"/>
-    <w:lsdException w:name="Light List Accent 3" w:uiPriority="61"/>
-    <w:lsdException w:name="Light Grid Accent 3" w:uiPriority="62"/>
-    <w:lsdException w:name="Medium Shading 1 Accent 3" w:uiPriority="63"/>
-    <w:lsdException w:name="Medium Shading 2 Accent 3" w:uiPriority="64"/>
-    <w:lsdException w:name="Medium List 1 Accent 3" w:uiPriority="65"/>
-    <w:lsdException w:name="Medium List 2 Accent 3" w:uiPriority="66"/>
-    <w:lsdException w:name="Medium Grid 1 Accent 3" w:uiPriority="67"/>
-    <w:lsdException w:name="Medium Grid 2 Accent 3" w:uiPriority="68"/>
-    <w:lsdException w:name="Medium Grid 3 Accent 3" w:uiPriority="69"/>
-    <w:lsdException w:name="Dark List Accent 3" w:uiPriority="70"/>
-    <w:lsdException w:name="Colorful Shading Accent 3" w:uiPriority="71"/>
-    <w:lsdException w:name="Colorful List Accent 3" w:uiPriority="72"/>
-    <w:lsdException w:name="Colorful Grid Accent 3" w:uiPriority="73"/>
-    <w:lsdException w:name="Light Shading Accent 4" w:uiPriority="60"/>
-    <w:lsdException w:name="Light List Accent 4" w:uiPriority="61"/>
-    <w:lsdException w:name="Light Grid Accent 4" w:uiPriority="62"/>
-    <w:lsdException w:name="Medium Shading 1 Accent 4" w:uiPriority="63"/>
-    <w:lsdException w:name="Medium Shading 2 Accent 4" w:uiPriority="64"/>
-    <w:lsdException w:name="Medium List 1 Accent 4" w:uiPriority="65"/>
-    <w:lsdException w:name="Medium List 2 Accent 4" w:uiPriority="66"/>
-    <w:lsdException w:name="Medium Grid 1 Accent 4" w:uiPriority="67"/>
-    <w:lsdException w:name="Medium Grid 2 Accent 4" w:uiPriority="68"/>
-    <w:lsdException w:name="Medium Grid 3 Accent 4" w:uiPriority="69"/>
-    <w:lsdException w:name="Dark List Accent 4" w:uiPriority="70"/>
-    <w:lsdException w:name="Colorful Shading Accent 4" w:uiPriority="71"/>
-    <w:lsdException w:name="Colorful List Accent 4" w:uiPriority="72"/>
-    <w:lsdException w:name="Colorful Grid Accent 4" w:uiPriority="73"/>
-    <w:lsdException w:name="Light Shading Accent 5" w:uiPriority="60"/>
-    <w:lsdException w:name="Light List Accent 5" w:uiPriority="61"/>
-    <w:lsdException w:name="Light Grid Accent 5" w:uiPriority="62"/>
-    <w:lsdException w:name="Medium Shading 1 Accent 5" w:uiPriority="63"/>
-    <w:lsdException w:name="Medium Shading 2 Accent 5" w:uiPriority="64"/>
-    <w:lsdException w:name="Medium List 1 Accent 5" w:uiPriority="65"/>
-    <w:lsdException w:name="Medium List 2 Accent 5" w:uiPriority="66"/>
-    <w:lsdException w:name="Medium Grid 1 Accent 5" w:uiPriority="67"/>
-    <w:lsdException w:name="Medium Grid 2 Accent 5" w:uiPriority="68"/>
-    <w:lsdException w:name="Medium Grid 3 Accent 5" w:uiPriority="69"/>
-    <w:lsdException w:name="Dark List Accent 5" w:uiPriority="70"/>
-    <w:lsdException w:name="Colorful Shading Accent 5" w:uiPriority="71"/>
-    <w:lsdException w:name="Colorful List Accent 5" w:uiPriority="72"/>
-    <w:lsdException w:name="Colorful Grid Accent 5" w:uiPriority="73"/>
-    <w:lsdException w:name="Light Shading Accent 6" w:uiPriority="60"/>
-    <w:lsdException w:name="Light List Accent 6" w:uiPriority="61"/>
-    <w:lsdException w:name="Light Grid Accent 6" w:uiPriority="62"/>
-    <w:lsdException w:name="Medium Shading 1 Accent 6" w:uiPriority="63"/>
-    <w:lsdException w:name="Medium Shading 2 Accent 6" w:uiPriority="64"/>
-    <w:lsdException w:name="Medium List 1 Accent 6" w:uiPriority="65"/>
-    <w:lsdException w:name="Medium List 2 Accent 6" w:uiPriority="66"/>
-    <w:lsdException w:name="Medium Grid 1 Accent 6" w:uiPriority="67"/>
-    <w:lsdException w:name="Medium Grid 2 Accent 6" w:uiPriority="68"/>
-    <w:lsdException w:name="Medium Grid 3 Accent 6" w:uiPriority="69"/>
-    <w:lsdException w:name="Dark List Accent 6" w:uiPriority="70"/>
-    <w:lsdException w:name="Colorful Shading Accent 6" w:uiPriority="71"/>
-    <w:lsdException w:name="Colorful List Accent 6" w:uiPriority="72"/>
-    <w:lsdException w:name="Colorful Grid Accent 6" w:uiPriority="73"/>
-    <w:lsdException w:name="Subtle Emphasis" w:uiPriority="19" w:qFormat="1"/>
-    <w:lsdException w:name="Intense Emphasis" w:uiPriority="21" w:qFormat="1"/>
-    <w:lsdException w:name="Subtle Reference" w:uiPriority="31" w:qFormat="1"/>
-    <w:lsdException w:name="Intense Reference" w:uiPriority="32" w:qFormat="1"/>
-    <w:lsdException w:name="Book Title" w:uiPriority="33" w:qFormat="1"/>
-    <w:lsdException w:name="Bibliography" w:uiPriority="37" w:semiHidden="1" w:unhideWhenUsed="1"/>
-    <w:lsdException w:name="TOC Heading" w:uiPriority="39" w:semiHidden="1" w:unhideWhenUsed="1" w:qFormat="1"/>
-    <w:lsdException w:name="Plain Table 1" w:uiPriority="41"/>
-    <w:lsdException w:name="Plain Table 2" w:uiPriority="42"/>
-    <w:lsdException w:name="Plain Table 3" w:uiPriority="43"/>
-    <w:lsdException w:name="Plain Table 4" w:uiPriority="44"/>
-    <w:lsdException w:name="Plain Table 5" w:uiPriority="45"/>
-    <w:lsdException w:name="Grid Table Light" w:uiPriority="40"/>
-    <w:lsdException w:name="Grid Table 1 Light" w:uiPriority="46"/>
-    <w:lsdException w:name="Grid Table 2" w:uiPriority="47"/>
-    <w:lsdException w:name="Grid Table 3" w:uiPriority="48"/>
-    <w:lsdException w:name="Grid Table 4" w:uiPriority="49"/>
-    <w:lsdException w:name="Grid Table 5 Dark" w:uiPriority="50"/>
-    <w:lsdException w:name="Grid Table 6 Colorful" w:uiPriority="51"/>
-    <w:lsdException w:name="Grid Table 7 Colorful" w:uiPriority="52"/>
-    <w:lsdException w:name="Grid Table 1 Light Accent 1" w:uiPriority="46"/>
-    <w:lsdException w:name="Grid Table 2 Accent 1" w:uiPriority="47"/>
-    <w:lsdException w:name="Grid Table 3 Accent 1" w:uiPriority="48"/>
-    <w:lsdException w:name="Grid Table 4 Accent 1" w:uiPriority="49"/>
-    <w:lsdException w:name="Grid Table 5 Dark Accent 1" w:uiPriority="50"/>
-    <w:lsdException w:name="Grid Table 6 Colorful Accent 1" w:uiPriority="51"/>
-    <w:lsdException w:name="Grid Table 7 Colorful Accent 1" w:uiPriority="52"/>
-    <w:lsdException w:name="Grid Table 1 Light Accent 2" w:uiPriority="46"/>
-    <w:lsdException w:name="Grid Table 2 Accent 2" w:uiPriority="47"/>
-    <w:lsdException w:name="Grid Table 3 Accent 2" w:uiPriority="48"/>
-    <w:lsdException w:name="Grid Table 4 Accent 2" w:uiPriority="49"/>
-    <w:lsdException w:name="Grid Table 5 Dark Accent 2" w:uiPriority="50"/>
-    <w:lsdException w:name="Grid Table 6 Colorful Accent 2" w:uiPriority="51"/>
-    <w:lsdException w:name="Grid Table 7 Colorful Accent 2" w:uiPriority="52"/>
-    <w:lsdException w:name="Grid Table 1 Light Accent 3" w:uiPriority="46"/>
-    <w:lsdException w:name="Grid Table 2 Accent 3" w:uiPriority="47"/>
-    <w:lsdException w:name="Grid Table 3 Accent 3" w:uiPriority="48"/>
-    <w:lsdException w:name="Grid Table 4 Accent 3" w:uiPriority="49"/>
-    <w:lsdException w:name="Grid Table 5 Dark Accent 3" w:uiPriority="50"/>
-    <w:lsdException w:name="Grid Table 6 Colorful Accent 3" w:uiPriority="51"/>
-    <w:lsdException w:name="Grid Table 7 Colorful Accent 3" w:uiPriority="52"/>
-    <w:lsdException w:name="Grid Table 1 Light Accent 4" w:uiPriority="46"/>
-    <w:lsdException w:name="Grid Table 2 Accent 4" w:uiPriority="47"/>
-    <w:lsdException w:name="Grid Table 3 Accent 4" w:uiPriority="48"/>
-    <w:lsdException w:name="Grid Table 4 Accent 4" w:uiPriority="49"/>
-    <w:lsdException w:name="Grid Table 5 Dark Accent 4" w:uiPriority="50"/>
-    <w:lsdException w:name="Grid Table 6 Colorful Accent 4" w:uiPriority="51"/>
-    <w:lsdException w:name="Grid Table 7 Colorful Accent 4" w:uiPriority="52"/>
-    <w:lsdException w:name="Grid Table 1 Light Accent 5" w:uiPriority="46"/>
-    <w:lsdException w:name="Grid Table 2 Accent 5" w:uiPriority="47"/>
-    <w:lsdException w:name="Grid Table 3 Accent 5" w:uiPriority="48"/>
-    <w:lsdException w:name="Grid Table 4 Accent 5" w:uiPriority="49"/>
-    <w:lsdException w:name="Grid Table 5 Dark Accent 5" w:uiPriority="50"/>
-    <w:lsdException w:name="Grid Table 6 Colorful Accent 5" w:uiPriority="51"/>
-    <w:lsdException w:name="Grid Table 7 Colorful Accent 5" w:uiPriority="52"/>
-    <w:lsdException w:name="Grid Table 1 Light Accent 6" w:uiPriority="46"/>
-    <w:lsdException w:name="Grid Table 2 Accent 6" w:uiPriority="47"/>
-    <w:lsdException w:name="Grid Table 3 Accent 6" w:uiPriority="48"/>
-    <w:lsdException w:name="Grid Table 4 Accent 6" w:uiPriority="49"/>
-    <w:lsdException w:name="Grid Table 5 Dark Accent 6" w:uiPriority="50"/>
-    <w:lsdException w:name="Grid Table 6 Colorful Accent 6" w:uiPriority="51"/>
-    <w:lsdException w:name="Grid Table 7 Colorful Accent 6" w:uiPriority="52"/>
-    <w:lsdException w:name="List Table 1 Light" w:uiPriority="46"/>
-    <w:lsdException w:name="List Table 2" w:uiPriority="47"/>
-    <w:lsdException w:name="List Table 3" w:uiPriority="48"/>
-    <w:lsdException w:name="List Table 4" w:uiPriority="49"/>
-    <w:lsdException w:name="List Table 5 Dark" w:uiPriority="50"/>
-    <w:lsdException w:name="List Table 6 Colorful" w:uiPriority="51"/>
-    <w:lsdException w:name="List Table 7 Colorful" w:uiPriority="52"/>
-    <w:lsdException w:name="List Table 1 Light Accent 1" w:uiPriority="46"/>
-    <w:lsdException w:name="List Table 2 Accent 1" w:uiPriority="47"/>
-    <w:lsdException w:name="List Table 3 Accent 1" w:uiPriority="48"/>
-    <w:lsdException w:name="List Table 4 Accent 1" w:uiPriority="49"/>
-    <w:lsdException w:name="List Table 5 Dark Accent 1" w:uiPriority="50"/>
-    <w:lsdException w:name="List Table 6 Colorful Accent 1" w:uiPriority="51"/>
-    <w:lsdException w:name="List Table 7 Colorful Accent 1" w:uiPriority="52"/>
-    <w:lsdException w:name="List Table 1 Light Accent 2" w:uiPriority="46"/>
-    <w:lsdException w:name="List Table 2 Accent 2" w:uiPriority="47"/>
-    <w:lsdException w:name="List Table 3 Accent 2" w:uiPriority="48"/>
-    <w:lsdException w:name="List Table 4 Accent 2" w:uiPriority="49"/>
-    <w:lsdException w:name="List Table 5 Dark Accent 2" w:uiPriority="50"/>
-    <w:lsdException w:name="List Table 6 Colorful Accent 2" w:uiPriority="51"/>
-    <w:lsdException w:name="List Table 7 Colorful Accent 2" w:uiPriority="52"/>
-    <w:lsdException w:name="List Table 1 Light Accent 3" w:uiPriority="46"/>
-    <w:lsdException w:name="List Table 2 Accent 3" w:uiPriority="47"/>
-    <w:lsdException w:name="List Table 3 Accent 3" w:uiPriority="48"/>
-    <w:lsdException w:name="List Table 4 Accent 3" w:uiPriority="49"/>
-    <w:lsdException w:name="List Table 5 Dark Accent 3" w:uiPriority="50"/>
-    <w:lsdException w:name="List Table 6 Colorful Accent 3" w:uiPriority="51"/>
-    <w:lsdException w:name="List Table 7 Colorful Accent 3" w:uiPriority="52"/>
-    <w:lsdException w:name="List Table 1 Light Accent 4" w:uiPriority="46"/>
-    <w:lsdException w:name="List Table 2 Accent 4" w:uiPriority="47"/>
-    <w:lsdException w:name="List Table 3 Accent 4" w:uiPriority="48"/>
-    <w:lsdException w:name="List Table 4 Accent 4" w:uiPriority="49"/>
-    <w:lsdException w:name="List Table 5 Dark Accent 4" w:uiPriority="50"/>
-    <w:lsdException w:name="List Table 6 Colorful Accent 4" w:uiPriority="51"/>
-    <w:lsdException w:name="List Table 7 Colorful Accent 4" w:uiPriority="52"/>
-    <w:lsdException w:name="List Table 1 Light Accent 5" w:uiPriority="46"/>
-    <w:lsdException w:name="List Table 2 Accent 5" w:uiPriority="47"/>
-    <w:lsdException w:name="List Table 3 Accent 5" w:uiPriority="48"/>
-    <w:lsdException w:name="List Table 4 Accent 5" w:uiPriority="49"/>
-    <w:lsdException w:name="List Table 5 Dark Accent 5" w:uiPriority="50"/>
-    <w:lsdException w:name="List Table 6 Colorful Accent 5" w:uiPriority="51"/>
-    <w:lsdException w:name="List Table 7 Colorful Accent 5" w:uiPriority="52"/>
-    <w:lsdException w:name="List Table 1 Light Accent 6" w:uiPriority="46"/>
-    <w:lsdException w:name="List Table 2 Accent 6" w:uiPriority="47"/>
-    <w:lsdException w:name="List Table 3 Accent 6" w:uiPriority="48"/>
-    <w:lsdException w:name="List Table 4 Accent 6" w:uiPriority="49"/>
-    <w:lsdException w:name="List Table 5 Dark Accent 6" w:uiPriority="50"/>
-    <w:lsdException w:name="List Table 6 Colorful Accent 6" w:uiPriority="51"/>
-    <w:lsdException w:name="List Table 7 Colorful Accent 6" w:uiPriority="52"/>
+  <w:latentStyles w:defLockedState="0" w:defUIPriority="99" w:defSemiHidden="1" w:defUnhideWhenUsed="1" w:defQFormat="0" w:count="267">
+    <w:lsdException w:name="Normal" w:semiHidden="0" w:uiPriority="0" w:unhideWhenUsed="0" w:qFormat="1"/>
+    <w:lsdException w:name="heading 1" w:semiHidden="0" w:uiPriority="9" w:unhideWhenUsed="0" w:qFormat="1"/>
+    <w:lsdException w:name="heading 2" w:uiPriority="9" w:qFormat="1"/>
+    <w:lsdException w:name="heading 3" w:uiPriority="9" w:qFormat="1"/>
+    <w:lsdException w:name="heading 4" w:uiPriority="9" w:qFormat="1"/>
+    <w:lsdException w:name="heading 5" w:uiPriority="9" w:qFormat="1"/>
+    <w:lsdException w:name="heading 6" w:uiPriority="9" w:qFormat="1"/>
+    <w:lsdException w:name="heading 7" w:uiPriority="9" w:qFormat="1"/>
+    <w:lsdException w:name="heading 8" w:uiPriority="9" w:qFormat="1"/>
+    <w:lsdException w:name="heading 9" w:uiPriority="9" w:qFormat="1"/>
+    <w:lsdException w:name="toc 1" w:uiPriority="39"/>
+    <w:lsdException w:name="toc 2" w:uiPriority="39"/>
+    <w:lsdException w:name="toc 3" w:uiPriority="39"/>
+    <w:lsdException w:name="toc 4" w:uiPriority="39"/>
+    <w:lsdException w:name="toc 5" w:uiPriority="39"/>
+    <w:lsdException w:name="toc 6" w:uiPriority="39"/>
+    <w:lsdException w:name="toc 7" w:uiPriority="39"/>
+    <w:lsdException w:name="toc 8" w:uiPriority="39"/>
+    <w:lsdException w:name="toc 9" w:uiPriority="39"/>
+    <w:lsdException w:name="caption" w:uiPriority="35" w:qFormat="1"/>
+    <w:lsdException w:name="Title" w:semiHidden="0" w:uiPriority="10" w:unhideWhenUsed="0" w:qFormat="1"/>
+    <w:lsdException w:name="Default Paragraph Font" w:uiPriority="1"/>
+    <w:lsdException w:name="Subtitle" w:semiHidden="0" w:uiPriority="11" w:unhideWhenUsed="0" w:qFormat="1"/>
+    <w:lsdException w:name="Strong" w:semiHidden="0" w:uiPriority="22" w:unhideWhenUsed="0" w:qFormat="1"/>
+    <w:lsdException w:name="Emphasis" w:semiHidden="0" w:uiPriority="20" w:unhideWhenUsed="0" w:qFormat="1"/>
+    <w:lsdException w:name="Table Grid" w:semiHidden="0" w:uiPriority="39" w:unhideWhenUsed="0"/>
+    <w:lsdException w:name="Placeholder Text" w:unhideWhenUsed="0"/>
+    <w:lsdException w:name="No Spacing" w:semiHidden="0" w:uiPriority="1" w:unhideWhenUsed="0" w:qFormat="1"/>
+    <w:lsdException w:name="Light Shading" w:semiHidden="0" w:uiPriority="60" w:unhideWhenUsed="0"/>
+    <w:lsdException w:name="Light List" w:semiHidden="0" w:uiPriority="61" w:unhideWhenUsed="0"/>
+    <w:lsdException w:name="Light Grid" w:semiHidden="0" w:uiPriority="62" w:unhideWhenUsed="0"/>
+    <w:lsdException w:name="Medium Shading 1" w:semiHidden="0" w:uiPriority="63" w:unhideWhenUsed="0"/>
+    <w:lsdException w:name="Medium Shading 2" w:semiHidden="0" w:uiPriority="64" w:unhideWhenUsed="0"/>
+    <w:lsdException w:name="Medium List 1" w:semiHidden="0" w:uiPriority="65" w:unhideWhenUsed="0"/>
+    <w:lsdException w:name="Medium List 2" w:semiHidden="0" w:uiPriority="66" w:unhideWhenUsed="0"/>
+    <w:lsdException w:name="Medium Grid 1" w:semiHidden="0" w:uiPriority="67" w:unhideWhenUsed="0"/>
+    <w:lsdException w:name="Medium Grid 2" w:semiHidden="0" w:uiPriority="68" w:unhideWhenUsed="0"/>
+    <w:lsdException w:name="Medium Grid 3" w:semiHidden="0" w:uiPriority="69" w:unhideWhenUsed="0"/>
+    <w:lsdException w:name="Dark List" w:semiHidden="0" w:uiPriority="70" w:unhideWhenUsed="0"/>
+    <w:lsdException w:name="Colorful Shading" w:semiHidden="0" w:uiPriority="71" w:unhideWhenUsed="0"/>
+    <w:lsdException w:name="Colorful List" w:semiHidden="0" w:uiPriority="72" w:unhideWhenUsed="0"/>
+    <w:lsdException w:name="Colorful Grid" w:semiHidden="0" w:uiPriority="73" w:unhideWhenUsed="0"/>
+    <w:lsdException w:name="Light Shading Accent 1" w:semiHidden="0" w:uiPriority="60" w:unhideWhenUsed="0"/>
+    <w:lsdException w:name="Light List Accent 1" w:semiHidden="0" w:uiPriority="61" w:unhideWhenUsed="0"/>
+    <w:lsdException w:name="Light Grid Accent 1" w:semiHidden="0" w:uiPriority="62" w:unhideWhenUsed="0"/>
+    <w:lsdException w:name="Medium Shading 1 Accent 1" w:semiHidden="0" w:uiPriority="63" w:unhideWhenUsed="0"/>
+    <w:lsdException w:name="Medium Shading 2 Accent 1" w:semiHidden="0" w:uiPriority="64" w:unhideWhenUsed="0"/>
+    <w:lsdException w:name="Medium List 1 Accent 1" w:semiHidden="0" w:uiPriority="65" w:unhideWhenUsed="0"/>
+    <w:lsdException w:name="Revision" w:unhideWhenUsed="0"/>
+    <w:lsdException w:name="List Paragraph" w:semiHidden="0" w:uiPriority="34" w:unhideWhenUsed="0" w:qFormat="1"/>
+    <w:lsdException w:name="Quote" w:semiHidden="0" w:uiPriority="29" w:unhideWhenUsed="0" w:qFormat="1"/>
+    <w:lsdException w:name="Intense Quote" w:semiHidden="0" w:uiPriority="30" w:unhideWhenUsed="0" w:qFormat="1"/>
+    <w:lsdException w:name="Medium List 2 Accent 1" w:semiHidden="0" w:uiPriority="66" w:unhideWhenUsed="0"/>
+    <w:lsdException w:name="Medium Grid 1 Accent 1" w:semiHidden="0" w:uiPriority="67" w:unhideWhenUsed="0"/>
+    <w:lsdException w:name="Medium Grid 2 Accent 1" w:semiHidden="0" w:uiPriority="68" w:unhideWhenUsed="0"/>
+    <w:lsdException w:name="Medium Grid 3 Accent 1" w:semiHidden="0" w:uiPriority="69" w:unhideWhenUsed="0"/>
+    <w:lsdException w:name="Dark List Accent 1" w:semiHidden="0" w:uiPriority="70" w:unhideWhenUsed="0"/>
+    <w:lsdException w:name="Colorful Shading Accent 1" w:semiHidden="0" w:uiPriority="71" w:unhideWhenUsed="0"/>
+    <w:lsdException w:name="Colorful List Accent 1" w:semiHidden="0" w:uiPriority="72" w:unhideWhenUsed="0"/>
+    <w:lsdException w:name="Colorful Grid Accent 1" w:semiHidden="0" w:uiPriority="73" w:unhideWhenUsed="0"/>
+    <w:lsdException w:name="Light Shading Accent 2" w:semiHidden="0" w:uiPriority="60" w:unhideWhenUsed="0"/>
+    <w:lsdException w:name="Light List Accent 2" w:semiHidden="0" w:uiPriority="61" w:unhideWhenUsed="0"/>
+    <w:lsdException w:name="Light Grid Accent 2" w:semiHidden="0" w:uiPriority="62" w:unhideWhenUsed="0"/>
+    <w:lsdException w:name="Medium Shading 1 Accent 2" w:semiHidden="0" w:uiPriority="63" w:unhideWhenUsed="0"/>
+    <w:lsdException w:name="Medium Shading 2 Accent 2" w:semiHidden="0" w:uiPriority="64" w:unhideWhenUsed="0"/>
+    <w:lsdException w:name="Medium List 1 Accent 2" w:semiHidden="0" w:uiPriority="65" w:unhideWhenUsed="0"/>
+    <w:lsdException w:name="Medium List 2 Accent 2" w:semiHidden="0" w:uiPriority="66" w:unhideWhenUsed="0"/>
+    <w:lsdException w:name="Medium Grid 1 Accent 2" w:semiHidden="0" w:uiPriority="67" w:unhideWhenUsed="0"/>
+    <w:lsdException w:name="Medium Grid 2 Accent 2" w:semiHidden="0" w:uiPriority="68" w:unhideWhenUsed="0"/>
+    <w:lsdException w:name="Medium Grid 3 Accent 2" w:semiHidden="0" w:uiPriority="69" w:unhideWhenUsed="0"/>
+    <w:lsdException w:name="Dark List Accent 2" w:semiHidden="0" w:uiPriority="70" w:unhideWhenUsed="0"/>
+    <w:lsdException w:name="Colorful Shading Accent 2" w:semiHidden="0" w:uiPriority="71" w:unhideWhenUsed="0"/>
+    <w:lsdException w:name="Colorful List Accent 2" w:semiHidden="0" w:uiPriority="72" w:unhideWhenUsed="0"/>
+    <w:lsdException w:name="Colorful Grid Accent 2" w:semiHidden="0" w:uiPriority="73" w:unhideWhenUsed="0"/>
+    <w:lsdException w:name="Light Shading Accent 3" w:semiHidden="0" w:uiPriority="60" w:unhideWhenUsed="0"/>
+    <w:lsdException w:name="Light List Accent 3" w:semiHidden="0" w:uiPriority="61" w:unhideWhenUsed="0"/>
+    <w:lsdException w:name="Light Grid Accent 3" w:semiHidden="0" w:uiPriority="62" w:unhideWhenUsed="0"/>
+    <w:lsdException w:name="Medium Shading 1 Accent 3" w:semiHidden="0" w:uiPriority="63" w:unhideWhenUsed="0"/>
+    <w:lsdException w:name="Medium Shading 2 Accent 3" w:semiHidden="0" w:uiPriority="64" w:unhideWhenUsed="0"/>
+    <w:lsdException w:name="Medium List 1 Accent 3" w:semiHidden="0" w:uiPriority="65" w:unhideWhenUsed="0"/>
+    <w:lsdException w:name="Medium List 2 Accent 3" w:semiHidden="0" w:uiPriority="66" w:unhideWhenUsed="0"/>
+    <w:lsdException w:name="Medium Grid 1 Accent 3" w:semiHidden="0" w:uiPriority="67" w:unhideWhenUsed="0"/>
+    <w:lsdException w:name="Medium Grid 2 Accent 3" w:semiHidden="0" w:uiPriority="68" w:unhideWhenUsed="0"/>
+    <w:lsdException w:name="Medium Grid 3 Accent 3" w:semiHidden="0" w:uiPriority="69" w:unhideWhenUsed="0"/>
+    <w:lsdException w:name="Dark List Accent 3" w:semiHidden="0" w:uiPriority="70" w:unhideWhenUsed="0"/>
+    <w:lsdException w:name="Colorful Shading Accent 3" w:semiHidden="0" w:uiPriority="71" w:unhideWhenUsed="0"/>
+    <w:lsdException w:name="Colorful List Accent 3" w:semiHidden="0" w:uiPriority="72" w:unhideWhenUsed="0"/>
+    <w:lsdException w:name="Colorful Grid Accent 3" w:semiHidden="0" w:uiPriority="73" w:unhideWhenUsed="0"/>
+    <w:lsdException w:name="Light Shading Accent 4" w:semiHidden="0" w:uiPriority="60" w:unhideWhenUsed="0"/>
+    <w:lsdException w:name="Light List Accent 4" w:semiHidden="0" w:uiPriority="61" w:unhideWhenUsed="0"/>
+    <w:lsdException w:name="Light Grid Accent 4" w:semiHidden="0" w:uiPriority="62" w:unhideWhenUsed="0"/>
+    <w:lsdException w:name="Medium Shading 1 Accent 4" w:semiHidden="0" w:uiPriority="63" w:unhideWhenUsed="0"/>
+    <w:lsdException w:name="Medium Shading 2 Accent 4" w:semiHidden="0" w:uiPriority="64" w:unhideWhenUsed="0"/>
+    <w:lsdException w:name="Medium List 1 Accent 4" w:semiHidden="0" w:uiPriority="65" w:unhideWhenUsed="0"/>
+    <w:lsdException w:name="Medium List 2 Accent 4" w:semiHidden="0" w:uiPriority="66" w:unhideWhenUsed="0"/>
+    <w:lsdException w:name="Medium Grid 1 Accent 4" w:semiHidden="0" w:uiPriority="67" w:unhideWhenUsed="0"/>
+    <w:lsdException w:name="Medium Grid 2 Accent 4" w:semiHidden="0" w:uiPriority="68" w:unhideWhenUsed="0"/>
+    <w:lsdException w:name="Medium Grid 3 Accent 4" w:semiHidden="0" w:uiPriority="69" w:unhideWhenUsed="0"/>
+    <w:lsdException w:name="Dark List Accent 4" w:semiHidden="0" w:uiPriority="70" w:unhideWhenUsed="0"/>
+    <w:lsdException w:name="Colorful Shading Accent 4" w:semiHidden="0" w:uiPriority="71" w:unhideWhenUsed="0"/>
+    <w:lsdException w:name="Colorful List Accent 4" w:semiHidden="0" w:uiPriority="72" w:unhideWhenUsed="0"/>
+    <w:lsdException w:name="Colorful Grid Accent 4" w:semiHidden="0" w:uiPriority="73" w:unhideWhenUsed="0"/>
+    <w:lsdException w:name="Light Shading Accent 5" w:semiHidden="0" w:uiPriority="60" w:unhideWhenUsed="0"/>
+    <w:lsdException w:name="Light List Accent 5" w:semiHidden="0" w:uiPriority="61" w:unhideWhenUsed="0"/>
+    <w:lsdException w:name="Light Grid Accent 5" w:semiHidden="0" w:uiPriority="62" w:unhideWhenUsed="0"/>
+    <w:lsdException w:name="Medium Shading 1 Accent 5" w:semiHidden="0" w:uiPriority="63" w:unhideWhenUsed="0"/>
+    <w:lsdException w:name="Medium Shading 2 Accent 5" w:semiHidden="0" w:uiPriority="64" w:unhideWhenUsed="0"/>
+    <w:lsdException w:name="Medium List 1 Accent 5" w:semiHidden="0" w:uiPriority="65" w:unhideWhenUsed="0"/>
+    <w:lsdException w:name="Medium List 2 Accent 5" w:semiHidden="0" w:uiPriority="66" w:unhideWhenUsed="0"/>
+    <w:lsdException w:name="Medium Grid 1 Accent 5" w:semiHidden="0" w:uiPriority="67" w:unhideWhenUsed="0"/>
+    <w:lsdException w:name="Medium Grid 2 Accent 5" w:semiHidden="0" w:uiPriority="68" w:unhideWhenUsed="0"/>
+    <w:lsdException w:name="Medium Grid 3 Accent 5" w:semiHidden="0" w:uiPriority="69" w:unhideWhenUsed="0"/>
+    <w:lsdException w:name="Dark List Accent 5" w:semiHidden="0" w:uiPriority="70" w:unhideWhenUsed="0"/>
+    <w:lsdException w:name="Colorful Shading Accent 5" w:semiHidden="0" w:uiPriority="71" w:unhideWhenUsed="0"/>
+    <w:lsdException w:name="Colorful List Accent 5" w:semiHidden="0" w:uiPriority="72" w:unhideWhenUsed="0"/>
+    <w:lsdException w:name="Colorful Grid Accent 5" w:semiHidden="0" w:uiPriority="73" w:unhideWhenUsed="0"/>
+    <w:lsdException w:name="Light Shading Accent 6" w:semiHidden="0" w:uiPriority="60" w:unhideWhenUsed="0"/>
+    <w:lsdException w:name="Light List Accent 6" w:semiHidden="0" w:uiPriority="61" w:unhideWhenUsed="0"/>
+    <w:lsdException w:name="Light Grid Accent 6" w:semiHidden="0" w:uiPriority="62" w:unhideWhenUsed="0"/>
+    <w:lsdException w:name="Medium Shading 1 Accent 6" w:semiHidden="0" w:uiPriority="63" w:unhideWhenUsed="0"/>
+    <w:lsdException w:name="Medium Shading 2 Accent 6" w:semiHidden="0" w:uiPriority="64" w:unhideWhenUsed="0"/>
+    <w:lsdException w:name="Medium List 1 Accent 6" w:semiHidden="0" w:uiPriority="65" w:unhideWhenUsed="0"/>
+    <w:lsdException w:name="Medium List 2 Accent 6" w:semiHidden="0" w:uiPriority="66" w:unhideWhenUsed="0"/>
+    <w:lsdException w:name="Medium Grid 1 Accent 6" w:semiHidden="0" w:uiPriority="67" w:unhideWhenUsed="0"/>
+    <w:lsdException w:name="Medium Grid 2 Accent 6" w:semiHidden="0" w:uiPriority="68" w:unhideWhenUsed="0"/>
+    <w:lsdException w:name="Medium Grid 3 Accent 6" w:semiHidden="0" w:uiPriority="69" w:unhideWhenUsed="0"/>
+    <w:lsdException w:name="Dark List Accent 6" w:semiHidden="0" w:uiPriority="70" w:unhideWhenUsed="0"/>
+    <w:lsdException w:name="Colorful Shading Accent 6" w:semiHidden="0" w:uiPriority="71" w:unhideWhenUsed="0"/>
+    <w:lsdException w:name="Colorful List Accent 6" w:semiHidden="0" w:uiPriority="72" w:unhideWhenUsed="0"/>
+    <w:lsdException w:name="Colorful Grid Accent 6" w:semiHidden="0" w:uiPriority="73" w:unhideWhenUsed="0"/>
+    <w:lsdException w:name="Subtle Emphasis" w:semiHidden="0" w:uiPriority="19" w:unhideWhenUsed="0" w:qFormat="1"/>
+    <w:lsdException w:name="Intense Emphasis" w:semiHidden="0" w:uiPriority="21" w:unhideWhenUsed="0" w:qFormat="1"/>
+    <w:lsdException w:name="Subtle Reference" w:semiHidden="0" w:uiPriority="31" w:unhideWhenUsed="0" w:qFormat="1"/>
+    <w:lsdException w:name="Intense Reference" w:semiHidden="0" w:uiPriority="32" w:unhideWhenUsed="0" w:qFormat="1"/>
+    <w:lsdException w:name="Book Title" w:semiHidden="0" w:uiPriority="33" w:unhideWhenUsed="0" w:qFormat="1"/>
+    <w:lsdException w:name="Bibliography" w:uiPriority="37"/>
+    <w:lsdException w:name="TOC Heading" w:uiPriority="39" w:qFormat="1"/>
   </w:latentStyles>
-  <w:style w:type="paragraph" w:styleId="a" w:default="1">
+  <w:style w:type="paragraph" w:default="1" w:styleId="a">
     <w:name w:val="Normal"/>
     <w:qFormat/>
     <w:rPr>
-      <w:rFonts w:ascii="Noto Sans CJK JP Regular" w:hAnsi="Noto Sans CJK JP Regular" w:eastAsia="Noto Sans CJK JP Regular" w:cs="Noto Sans CJK JP Regular"/>
+      <w:rFonts w:ascii="Noto Sans CJK JP Regular" w:eastAsia="Noto Sans CJK JP Regular" w:hAnsi="Noto Sans CJK JP Regular" w:cs="Noto Sans CJK JP Regular"/>
       <w:lang w:val="zh-TW" w:eastAsia="zh-TW" w:bidi="zh-TW"/>
     </w:rPr>
   </w:style>
-  <w:style w:type="character" w:styleId="a0" w:default="1">
+  <w:style w:type="character" w:default="1" w:styleId="a0">
     <w:name w:val="Default Paragraph Font"/>
     <w:uiPriority w:val="1"/>
     <w:semiHidden/>
     <w:unhideWhenUsed/>
   </w:style>
-  <w:style w:type="table" w:styleId="a1" w:default="1">
+  <w:style w:type="table" w:default="1" w:styleId="a1">
     <w:name w:val="Normal Table"/>
     <w:uiPriority w:val="99"/>
     <w:semiHidden/>
@@ -2950,13 +3116,13 @@
       </w:tblCellMar>
     </w:tblPr>
   </w:style>
-  <w:style w:type="numbering" w:styleId="a2" w:default="1">
+  <w:style w:type="numbering" w:default="1" w:styleId="a2">
     <w:name w:val="No List"/>
     <w:uiPriority w:val="99"/>
     <w:semiHidden/>
     <w:unhideWhenUsed/>
   </w:style>
-  <w:style w:type="table" w:styleId="TableNormal" w:customStyle="1">
+  <w:style w:type="table" w:customStyle="1" w:styleId="NormalTable0">
     <w:name w:val="Normal Table0"/>
     <w:uiPriority w:val="2"/>
     <w:semiHidden/>
@@ -2991,7 +3157,7 @@
     <w:uiPriority w:val="1"/>
     <w:qFormat/>
   </w:style>
-  <w:style w:type="paragraph" w:styleId="TableParagraph" w:customStyle="1">
+  <w:style w:type="paragraph" w:customStyle="1" w:styleId="TableParagraph">
     <w:name w:val="Table Paragraph"/>
     <w:basedOn w:val="a"/>
     <w:uiPriority w:val="1"/>
@@ -3000,7 +3166,7 @@
       <w:ind w:left="107"/>
     </w:pPr>
   </w:style>
-  <w:style w:type="paragraph" w:styleId="Default" w:customStyle="1">
+  <w:style w:type="paragraph" w:customStyle="1" w:styleId="Default">
     <w:name w:val="Default"/>
     <w:rsid w:val="00140484"/>
     <w:pPr>
@@ -3032,14 +3198,14 @@
       <w:szCs w:val="20"/>
     </w:rPr>
   </w:style>
-  <w:style w:type="character" w:styleId="a6" w:customStyle="1">
+  <w:style w:type="character" w:customStyle="1" w:styleId="a6">
     <w:name w:val="頁首 字元"/>
     <w:basedOn w:val="a0"/>
     <w:link w:val="a5"/>
     <w:uiPriority w:val="99"/>
     <w:rsid w:val="00CA3543"/>
     <w:rPr>
-      <w:rFonts w:ascii="Noto Sans CJK JP Regular" w:hAnsi="Noto Sans CJK JP Regular" w:eastAsia="Noto Sans CJK JP Regular" w:cs="Noto Sans CJK JP Regular"/>
+      <w:rFonts w:ascii="Noto Sans CJK JP Regular" w:eastAsia="Noto Sans CJK JP Regular" w:hAnsi="Noto Sans CJK JP Regular" w:cs="Noto Sans CJK JP Regular"/>
       <w:sz w:val="20"/>
       <w:szCs w:val="20"/>
       <w:lang w:val="zh-TW" w:eastAsia="zh-TW" w:bidi="zh-TW"/>
@@ -3064,14 +3230,14 @@
       <w:szCs w:val="20"/>
     </w:rPr>
   </w:style>
-  <w:style w:type="character" w:styleId="a8" w:customStyle="1">
+  <w:style w:type="character" w:customStyle="1" w:styleId="a8">
     <w:name w:val="頁尾 字元"/>
     <w:basedOn w:val="a0"/>
     <w:link w:val="a7"/>
     <w:uiPriority w:val="99"/>
     <w:rsid w:val="00CA3543"/>
     <w:rPr>
-      <w:rFonts w:ascii="Noto Sans CJK JP Regular" w:hAnsi="Noto Sans CJK JP Regular" w:eastAsia="Noto Sans CJK JP Regular" w:cs="Noto Sans CJK JP Regular"/>
+      <w:rFonts w:ascii="Noto Sans CJK JP Regular" w:eastAsia="Noto Sans CJK JP Regular" w:hAnsi="Noto Sans CJK JP Regular" w:cs="Noto Sans CJK JP Regular"/>
       <w:sz w:val="20"/>
       <w:szCs w:val="20"/>
       <w:lang w:val="zh-TW" w:eastAsia="zh-TW" w:bidi="zh-TW"/>
@@ -3086,6 +3252,390 @@
     <w:rPr>
       <w:color w:val="0000FF" w:themeColor="hyperlink"/>
       <w:u w:val="single"/>
+    </w:rPr>
+  </w:style>
+  <w:style w:type="paragraph" w:styleId="aa">
+    <w:name w:val="Balloon Text"/>
+    <w:basedOn w:val="a"/>
+    <w:link w:val="ab"/>
+    <w:uiPriority w:val="99"/>
+    <w:semiHidden/>
+    <w:unhideWhenUsed/>
+    <w:rsid w:val="004D4F34"/>
+    <w:rPr>
+      <w:rFonts w:asciiTheme="majorHAnsi" w:eastAsiaTheme="majorEastAsia" w:hAnsiTheme="majorHAnsi" w:cstheme="majorBidi"/>
+      <w:sz w:val="18"/>
+      <w:szCs w:val="18"/>
+    </w:rPr>
+  </w:style>
+  <w:style w:type="character" w:customStyle="1" w:styleId="ab">
+    <w:name w:val="註解方塊文字 字元"/>
+    <w:basedOn w:val="a0"/>
+    <w:link w:val="aa"/>
+    <w:uiPriority w:val="99"/>
+    <w:semiHidden/>
+    <w:rsid w:val="004D4F34"/>
+    <w:rPr>
+      <w:rFonts w:asciiTheme="majorHAnsi" w:eastAsiaTheme="majorEastAsia" w:hAnsiTheme="majorHAnsi" w:cstheme="majorBidi"/>
+      <w:sz w:val="18"/>
+      <w:szCs w:val="18"/>
+      <w:lang w:val="zh-TW" w:eastAsia="zh-TW" w:bidi="zh-TW"/>
+    </w:rPr>
+  </w:style>
+</w:styles>
+</file>
+
+<file path=word/stylesWithEffects.xml><?xml version="1.0" encoding="utf-8"?>
+<w:styles xmlns:wpc="http://schemas.microsoft.com/office/word/2010/wordprocessingCanvas" xmlns:mc="http://schemas.openxmlformats.org/markup-compatibility/2006" xmlns:o="urn:schemas-microsoft-com:office:office" xmlns:r="http://schemas.openxmlformats.org/officeDocument/2006/relationships" xmlns:m="http://schemas.openxmlformats.org/officeDocument/2006/math" xmlns:v="urn:schemas-microsoft-com:vml" xmlns:wp14="http://schemas.microsoft.com/office/word/2010/wordprocessingDrawing" xmlns:wp="http://schemas.openxmlformats.org/drawingml/2006/wordprocessingDrawing" xmlns:w10="urn:schemas-microsoft-com:office:word" xmlns:w="http://schemas.openxmlformats.org/wordprocessingml/2006/main" xmlns:w14="http://schemas.microsoft.com/office/word/2010/wordml" xmlns:wpg="http://schemas.microsoft.com/office/word/2010/wordprocessingGroup" xmlns:wpi="http://schemas.microsoft.com/office/word/2010/wordprocessingInk" xmlns:wne="http://schemas.microsoft.com/office/word/2006/wordml" xmlns:wps="http://schemas.microsoft.com/office/word/2010/wordprocessingShape" mc:Ignorable="w14 wp14">
+  <w:docDefaults>
+    <w:rPrDefault>
+      <w:rPr>
+        <w:rFonts w:asciiTheme="minorHAnsi" w:eastAsiaTheme="minorEastAsia" w:hAnsiTheme="minorHAnsi" w:cstheme="minorBidi"/>
+        <w:sz w:val="22"/>
+        <w:szCs w:val="22"/>
+        <w:lang w:val="en-US" w:eastAsia="en-US" w:bidi="ar-SA"/>
+      </w:rPr>
+    </w:rPrDefault>
+    <w:pPrDefault>
+      <w:pPr>
+        <w:widowControl w:val="0"/>
+        <w:autoSpaceDE w:val="0"/>
+        <w:autoSpaceDN w:val="0"/>
+      </w:pPr>
+    </w:pPrDefault>
+  </w:docDefaults>
+  <w:latentStyles w:defLockedState="0" w:defUIPriority="99" w:defSemiHidden="1" w:defUnhideWhenUsed="1" w:defQFormat="0" w:count="267">
+    <w:lsdException w:name="Normal" w:semiHidden="0" w:uiPriority="0" w:unhideWhenUsed="0" w:qFormat="1"/>
+    <w:lsdException w:name="heading 1" w:semiHidden="0" w:uiPriority="9" w:unhideWhenUsed="0" w:qFormat="1"/>
+    <w:lsdException w:name="heading 2" w:uiPriority="9" w:qFormat="1"/>
+    <w:lsdException w:name="heading 3" w:uiPriority="9" w:qFormat="1"/>
+    <w:lsdException w:name="heading 4" w:uiPriority="9" w:qFormat="1"/>
+    <w:lsdException w:name="heading 5" w:uiPriority="9" w:qFormat="1"/>
+    <w:lsdException w:name="heading 6" w:uiPriority="9" w:qFormat="1"/>
+    <w:lsdException w:name="heading 7" w:uiPriority="9" w:qFormat="1"/>
+    <w:lsdException w:name="heading 8" w:uiPriority="9" w:qFormat="1"/>
+    <w:lsdException w:name="heading 9" w:uiPriority="9" w:qFormat="1"/>
+    <w:lsdException w:name="toc 1" w:uiPriority="39"/>
+    <w:lsdException w:name="toc 2" w:uiPriority="39"/>
+    <w:lsdException w:name="toc 3" w:uiPriority="39"/>
+    <w:lsdException w:name="toc 4" w:uiPriority="39"/>
+    <w:lsdException w:name="toc 5" w:uiPriority="39"/>
+    <w:lsdException w:name="toc 6" w:uiPriority="39"/>
+    <w:lsdException w:name="toc 7" w:uiPriority="39"/>
+    <w:lsdException w:name="toc 8" w:uiPriority="39"/>
+    <w:lsdException w:name="toc 9" w:uiPriority="39"/>
+    <w:lsdException w:name="caption" w:uiPriority="35" w:qFormat="1"/>
+    <w:lsdException w:name="Title" w:semiHidden="0" w:uiPriority="10" w:unhideWhenUsed="0" w:qFormat="1"/>
+    <w:lsdException w:name="Default Paragraph Font" w:uiPriority="1"/>
+    <w:lsdException w:name="Subtitle" w:semiHidden="0" w:uiPriority="11" w:unhideWhenUsed="0" w:qFormat="1"/>
+    <w:lsdException w:name="Strong" w:semiHidden="0" w:uiPriority="22" w:unhideWhenUsed="0" w:qFormat="1"/>
+    <w:lsdException w:name="Emphasis" w:semiHidden="0" w:uiPriority="20" w:unhideWhenUsed="0" w:qFormat="1"/>
+    <w:lsdException w:name="Table Grid" w:semiHidden="0" w:uiPriority="39" w:unhideWhenUsed="0"/>
+    <w:lsdException w:name="Placeholder Text" w:unhideWhenUsed="0"/>
+    <w:lsdException w:name="No Spacing" w:semiHidden="0" w:uiPriority="1" w:unhideWhenUsed="0" w:qFormat="1"/>
+    <w:lsdException w:name="Light Shading" w:semiHidden="0" w:uiPriority="60" w:unhideWhenUsed="0"/>
+    <w:lsdException w:name="Light List" w:semiHidden="0" w:uiPriority="61" w:unhideWhenUsed="0"/>
+    <w:lsdException w:name="Light Grid" w:semiHidden="0" w:uiPriority="62" w:unhideWhenUsed="0"/>
+    <w:lsdException w:name="Medium Shading 1" w:semiHidden="0" w:uiPriority="63" w:unhideWhenUsed="0"/>
+    <w:lsdException w:name="Medium Shading 2" w:semiHidden="0" w:uiPriority="64" w:unhideWhenUsed="0"/>
+    <w:lsdException w:name="Medium List 1" w:semiHidden="0" w:uiPriority="65" w:unhideWhenUsed="0"/>
+    <w:lsdException w:name="Medium List 2" w:semiHidden="0" w:uiPriority="66" w:unhideWhenUsed="0"/>
+    <w:lsdException w:name="Medium Grid 1" w:semiHidden="0" w:uiPriority="67" w:unhideWhenUsed="0"/>
+    <w:lsdException w:name="Medium Grid 2" w:semiHidden="0" w:uiPriority="68" w:unhideWhenUsed="0"/>
+    <w:lsdException w:name="Medium Grid 3" w:semiHidden="0" w:uiPriority="69" w:unhideWhenUsed="0"/>
+    <w:lsdException w:name="Dark List" w:semiHidden="0" w:uiPriority="70" w:unhideWhenUsed="0"/>
+    <w:lsdException w:name="Colorful Shading" w:semiHidden="0" w:uiPriority="71" w:unhideWhenUsed="0"/>
+    <w:lsdException w:name="Colorful List" w:semiHidden="0" w:uiPriority="72" w:unhideWhenUsed="0"/>
+    <w:lsdException w:name="Colorful Grid" w:semiHidden="0" w:uiPriority="73" w:unhideWhenUsed="0"/>
+    <w:lsdException w:name="Light Shading Accent 1" w:semiHidden="0" w:uiPriority="60" w:unhideWhenUsed="0"/>
+    <w:lsdException w:name="Light List Accent 1" w:semiHidden="0" w:uiPriority="61" w:unhideWhenUsed="0"/>
+    <w:lsdException w:name="Light Grid Accent 1" w:semiHidden="0" w:uiPriority="62" w:unhideWhenUsed="0"/>
+    <w:lsdException w:name="Medium Shading 1 Accent 1" w:semiHidden="0" w:uiPriority="63" w:unhideWhenUsed="0"/>
+    <w:lsdException w:name="Medium Shading 2 Accent 1" w:semiHidden="0" w:uiPriority="64" w:unhideWhenUsed="0"/>
+    <w:lsdException w:name="Medium List 1 Accent 1" w:semiHidden="0" w:uiPriority="65" w:unhideWhenUsed="0"/>
+    <w:lsdException w:name="Revision" w:unhideWhenUsed="0"/>
+    <w:lsdException w:name="List Paragraph" w:semiHidden="0" w:uiPriority="34" w:unhideWhenUsed="0" w:qFormat="1"/>
+    <w:lsdException w:name="Quote" w:semiHidden="0" w:uiPriority="29" w:unhideWhenUsed="0" w:qFormat="1"/>
+    <w:lsdException w:name="Intense Quote" w:semiHidden="0" w:uiPriority="30" w:unhideWhenUsed="0" w:qFormat="1"/>
+    <w:lsdException w:name="Medium List 2 Accent 1" w:semiHidden="0" w:uiPriority="66" w:unhideWhenUsed="0"/>
+    <w:lsdException w:name="Medium Grid 1 Accent 1" w:semiHidden="0" w:uiPriority="67" w:unhideWhenUsed="0"/>
+    <w:lsdException w:name="Medium Grid 2 Accent 1" w:semiHidden="0" w:uiPriority="68" w:unhideWhenUsed="0"/>
+    <w:lsdException w:name="Medium Grid 3 Accent 1" w:semiHidden="0" w:uiPriority="69" w:unhideWhenUsed="0"/>
+    <w:lsdException w:name="Dark List Accent 1" w:semiHidden="0" w:uiPriority="70" w:unhideWhenUsed="0"/>
+    <w:lsdException w:name="Colorful Shading Accent 1" w:semiHidden="0" w:uiPriority="71" w:unhideWhenUsed="0"/>
+    <w:lsdException w:name="Colorful List Accent 1" w:semiHidden="0" w:uiPriority="72" w:unhideWhenUsed="0"/>
+    <w:lsdException w:name="Colorful Grid Accent 1" w:semiHidden="0" w:uiPriority="73" w:unhideWhenUsed="0"/>
+    <w:lsdException w:name="Light Shading Accent 2" w:semiHidden="0" w:uiPriority="60" w:unhideWhenUsed="0"/>
+    <w:lsdException w:name="Light List Accent 2" w:semiHidden="0" w:uiPriority="61" w:unhideWhenUsed="0"/>
+    <w:lsdException w:name="Light Grid Accent 2" w:semiHidden="0" w:uiPriority="62" w:unhideWhenUsed="0"/>
+    <w:lsdException w:name="Medium Shading 1 Accent 2" w:semiHidden="0" w:uiPriority="63" w:unhideWhenUsed="0"/>
+    <w:lsdException w:name="Medium Shading 2 Accent 2" w:semiHidden="0" w:uiPriority="64" w:unhideWhenUsed="0"/>
+    <w:lsdException w:name="Medium List 1 Accent 2" w:semiHidden="0" w:uiPriority="65" w:unhideWhenUsed="0"/>
+    <w:lsdException w:name="Medium List 2 Accent 2" w:semiHidden="0" w:uiPriority="66" w:unhideWhenUsed="0"/>
+    <w:lsdException w:name="Medium Grid 1 Accent 2" w:semiHidden="0" w:uiPriority="67" w:unhideWhenUsed="0"/>
+    <w:lsdException w:name="Medium Grid 2 Accent 2" w:semiHidden="0" w:uiPriority="68" w:unhideWhenUsed="0"/>
+    <w:lsdException w:name="Medium Grid 3 Accent 2" w:semiHidden="0" w:uiPriority="69" w:unhideWhenUsed="0"/>
+    <w:lsdException w:name="Dark List Accent 2" w:semiHidden="0" w:uiPriority="70" w:unhideWhenUsed="0"/>
+    <w:lsdException w:name="Colorful Shading Accent 2" w:semiHidden="0" w:uiPriority="71" w:unhideWhenUsed="0"/>
+    <w:lsdException w:name="Colorful List Accent 2" w:semiHidden="0" w:uiPriority="72" w:unhideWhenUsed="0"/>
+    <w:lsdException w:name="Colorful Grid Accent 2" w:semiHidden="0" w:uiPriority="73" w:unhideWhenUsed="0"/>
+    <w:lsdException w:name="Light Shading Accent 3" w:semiHidden="0" w:uiPriority="60" w:unhideWhenUsed="0"/>
+    <w:lsdException w:name="Light List Accent 3" w:semiHidden="0" w:uiPriority="61" w:unhideWhenUsed="0"/>
+    <w:lsdException w:name="Light Grid Accent 3" w:semiHidden="0" w:uiPriority="62" w:unhideWhenUsed="0"/>
+    <w:lsdException w:name="Medium Shading 1 Accent 3" w:semiHidden="0" w:uiPriority="63" w:unhideWhenUsed="0"/>
+    <w:lsdException w:name="Medium Shading 2 Accent 3" w:semiHidden="0" w:uiPriority="64" w:unhideWhenUsed="0"/>
+    <w:lsdException w:name="Medium List 1 Accent 3" w:semiHidden="0" w:uiPriority="65" w:unhideWhenUsed="0"/>
+    <w:lsdException w:name="Medium List 2 Accent 3" w:semiHidden="0" w:uiPriority="66" w:unhideWhenUsed="0"/>
+    <w:lsdException w:name="Medium Grid 1 Accent 3" w:semiHidden="0" w:uiPriority="67" w:unhideWhenUsed="0"/>
+    <w:lsdException w:name="Medium Grid 2 Accent 3" w:semiHidden="0" w:uiPriority="68" w:unhideWhenUsed="0"/>
+    <w:lsdException w:name="Medium Grid 3 Accent 3" w:semiHidden="0" w:uiPriority="69" w:unhideWhenUsed="0"/>
+    <w:lsdException w:name="Dark List Accent 3" w:semiHidden="0" w:uiPriority="70" w:unhideWhenUsed="0"/>
+    <w:lsdException w:name="Colorful Shading Accent 3" w:semiHidden="0" w:uiPriority="71" w:unhideWhenUsed="0"/>
+    <w:lsdException w:name="Colorful List Accent 3" w:semiHidden="0" w:uiPriority="72" w:unhideWhenUsed="0"/>
+    <w:lsdException w:name="Colorful Grid Accent 3" w:semiHidden="0" w:uiPriority="73" w:unhideWhenUsed="0"/>
+    <w:lsdException w:name="Light Shading Accent 4" w:semiHidden="0" w:uiPriority="60" w:unhideWhenUsed="0"/>
+    <w:lsdException w:name="Light List Accent 4" w:semiHidden="0" w:uiPriority="61" w:unhideWhenUsed="0"/>
+    <w:lsdException w:name="Light Grid Accent 4" w:semiHidden="0" w:uiPriority="62" w:unhideWhenUsed="0"/>
+    <w:lsdException w:name="Medium Shading 1 Accent 4" w:semiHidden="0" w:uiPriority="63" w:unhideWhenUsed="0"/>
+    <w:lsdException w:name="Medium Shading 2 Accent 4" w:semiHidden="0" w:uiPriority="64" w:unhideWhenUsed="0"/>
+    <w:lsdException w:name="Medium List 1 Accent 4" w:semiHidden="0" w:uiPriority="65" w:unhideWhenUsed="0"/>
+    <w:lsdException w:name="Medium List 2 Accent 4" w:semiHidden="0" w:uiPriority="66" w:unhideWhenUsed="0"/>
+    <w:lsdException w:name="Medium Grid 1 Accent 4" w:semiHidden="0" w:uiPriority="67" w:unhideWhenUsed="0"/>
+    <w:lsdException w:name="Medium Grid 2 Accent 4" w:semiHidden="0" w:uiPriority="68" w:unhideWhenUsed="0"/>
+    <w:lsdException w:name="Medium Grid 3 Accent 4" w:semiHidden="0" w:uiPriority="69" w:unhideWhenUsed="0"/>
+    <w:lsdException w:name="Dark List Accent 4" w:semiHidden="0" w:uiPriority="70" w:unhideWhenUsed="0"/>
+    <w:lsdException w:name="Colorful Shading Accent 4" w:semiHidden="0" w:uiPriority="71" w:unhideWhenUsed="0"/>
+    <w:lsdException w:name="Colorful List Accent 4" w:semiHidden="0" w:uiPriority="72" w:unhideWhenUsed="0"/>
+    <w:lsdException w:name="Colorful Grid Accent 4" w:semiHidden="0" w:uiPriority="73" w:unhideWhenUsed="0"/>
+    <w:lsdException w:name="Light Shading Accent 5" w:semiHidden="0" w:uiPriority="60" w:unhideWhenUsed="0"/>
+    <w:lsdException w:name="Light List Accent 5" w:semiHidden="0" w:uiPriority="61" w:unhideWhenUsed="0"/>
+    <w:lsdException w:name="Light Grid Accent 5" w:semiHidden="0" w:uiPriority="62" w:unhideWhenUsed="0"/>
+    <w:lsdException w:name="Medium Shading 1 Accent 5" w:semiHidden="0" w:uiPriority="63" w:unhideWhenUsed="0"/>
+    <w:lsdException w:name="Medium Shading 2 Accent 5" w:semiHidden="0" w:uiPriority="64" w:unhideWhenUsed="0"/>
+    <w:lsdException w:name="Medium List 1 Accent 5" w:semiHidden="0" w:uiPriority="65" w:unhideWhenUsed="0"/>
+    <w:lsdException w:name="Medium List 2 Accent 5" w:semiHidden="0" w:uiPriority="66" w:unhideWhenUsed="0"/>
+    <w:lsdException w:name="Medium Grid 1 Accent 5" w:semiHidden="0" w:uiPriority="67" w:unhideWhenUsed="0"/>
+    <w:lsdException w:name="Medium Grid 2 Accent 5" w:semiHidden="0" w:uiPriority="68" w:unhideWhenUsed="0"/>
+    <w:lsdException w:name="Medium Grid 3 Accent 5" w:semiHidden="0" w:uiPriority="69" w:unhideWhenUsed="0"/>
+    <w:lsdException w:name="Dark List Accent 5" w:semiHidden="0" w:uiPriority="70" w:unhideWhenUsed="0"/>
+    <w:lsdException w:name="Colorful Shading Accent 5" w:semiHidden="0" w:uiPriority="71" w:unhideWhenUsed="0"/>
+    <w:lsdException w:name="Colorful List Accent 5" w:semiHidden="0" w:uiPriority="72" w:unhideWhenUsed="0"/>
+    <w:lsdException w:name="Colorful Grid Accent 5" w:semiHidden="0" w:uiPriority="73" w:unhideWhenUsed="0"/>
+    <w:lsdException w:name="Light Shading Accent 6" w:semiHidden="0" w:uiPriority="60" w:unhideWhenUsed="0"/>
+    <w:lsdException w:name="Light List Accent 6" w:semiHidden="0" w:uiPriority="61" w:unhideWhenUsed="0"/>
+    <w:lsdException w:name="Light Grid Accent 6" w:semiHidden="0" w:uiPriority="62" w:unhideWhenUsed="0"/>
+    <w:lsdException w:name="Medium Shading 1 Accent 6" w:semiHidden="0" w:uiPriority="63" w:unhideWhenUsed="0"/>
+    <w:lsdException w:name="Medium Shading 2 Accent 6" w:semiHidden="0" w:uiPriority="64" w:unhideWhenUsed="0"/>
+    <w:lsdException w:name="Medium List 1 Accent 6" w:semiHidden="0" w:uiPriority="65" w:unhideWhenUsed="0"/>
+    <w:lsdException w:name="Medium List 2 Accent 6" w:semiHidden="0" w:uiPriority="66" w:unhideWhenUsed="0"/>
+    <w:lsdException w:name="Medium Grid 1 Accent 6" w:semiHidden="0" w:uiPriority="67" w:unhideWhenUsed="0"/>
+    <w:lsdException w:name="Medium Grid 2 Accent 6" w:semiHidden="0" w:uiPriority="68" w:unhideWhenUsed="0"/>
+    <w:lsdException w:name="Medium Grid 3 Accent 6" w:semiHidden="0" w:uiPriority="69" w:unhideWhenUsed="0"/>
+    <w:lsdException w:name="Dark List Accent 6" w:semiHidden="0" w:uiPriority="70" w:unhideWhenUsed="0"/>
+    <w:lsdException w:name="Colorful Shading Accent 6" w:semiHidden="0" w:uiPriority="71" w:unhideWhenUsed="0"/>
+    <w:lsdException w:name="Colorful List Accent 6" w:semiHidden="0" w:uiPriority="72" w:unhideWhenUsed="0"/>
+    <w:lsdException w:name="Colorful Grid Accent 6" w:semiHidden="0" w:uiPriority="73" w:unhideWhenUsed="0"/>
+    <w:lsdException w:name="Subtle Emphasis" w:semiHidden="0" w:uiPriority="19" w:unhideWhenUsed="0" w:qFormat="1"/>
+    <w:lsdException w:name="Intense Emphasis" w:semiHidden="0" w:uiPriority="21" w:unhideWhenUsed="0" w:qFormat="1"/>
+    <w:lsdException w:name="Subtle Reference" w:semiHidden="0" w:uiPriority="31" w:unhideWhenUsed="0" w:qFormat="1"/>
+    <w:lsdException w:name="Intense Reference" w:semiHidden="0" w:uiPriority="32" w:unhideWhenUsed="0" w:qFormat="1"/>
+    <w:lsdException w:name="Book Title" w:semiHidden="0" w:uiPriority="33" w:unhideWhenUsed="0" w:qFormat="1"/>
+    <w:lsdException w:name="Bibliography" w:uiPriority="37"/>
+    <w:lsdException w:name="TOC Heading" w:uiPriority="39" w:qFormat="1"/>
+  </w:latentStyles>
+  <w:style w:type="paragraph" w:default="1" w:styleId="a">
+    <w:name w:val="Normal"/>
+    <w:qFormat/>
+    <w:rPr>
+      <w:rFonts w:ascii="Noto Sans CJK JP Regular" w:eastAsia="Noto Sans CJK JP Regular" w:hAnsi="Noto Sans CJK JP Regular" w:cs="Noto Sans CJK JP Regular"/>
+      <w:lang w:val="zh-TW" w:eastAsia="zh-TW" w:bidi="zh-TW"/>
+    </w:rPr>
+  </w:style>
+  <w:style w:type="character" w:default="1" w:styleId="a0">
+    <w:name w:val="Default Paragraph Font"/>
+    <w:uiPriority w:val="1"/>
+    <w:semiHidden/>
+    <w:unhideWhenUsed/>
+  </w:style>
+  <w:style w:type="table" w:default="1" w:styleId="a1">
+    <w:name w:val="Normal Table"/>
+    <w:uiPriority w:val="99"/>
+    <w:semiHidden/>
+    <w:unhideWhenUsed/>
+    <w:tblPr>
+      <w:tblInd w:w="0" w:type="dxa"/>
+      <w:tblCellMar>
+        <w:top w:w="0" w:type="dxa"/>
+        <w:left w:w="108" w:type="dxa"/>
+        <w:bottom w:w="0" w:type="dxa"/>
+        <w:right w:w="108" w:type="dxa"/>
+      </w:tblCellMar>
+    </w:tblPr>
+  </w:style>
+  <w:style w:type="numbering" w:default="1" w:styleId="a2">
+    <w:name w:val="No List"/>
+    <w:uiPriority w:val="99"/>
+    <w:semiHidden/>
+    <w:unhideWhenUsed/>
+  </w:style>
+  <w:style w:type="table" w:customStyle="1" w:styleId="NormalTable0">
+    <w:name w:val="Normal Table0"/>
+    <w:uiPriority w:val="2"/>
+    <w:semiHidden/>
+    <w:unhideWhenUsed/>
+    <w:qFormat/>
+    <w:tblPr>
+      <w:tblInd w:w="0" w:type="dxa"/>
+      <w:tblCellMar>
+        <w:top w:w="0" w:type="dxa"/>
+        <w:left w:w="0" w:type="dxa"/>
+        <w:bottom w:w="0" w:type="dxa"/>
+        <w:right w:w="0" w:type="dxa"/>
+      </w:tblCellMar>
+    </w:tblPr>
+  </w:style>
+  <w:style w:type="paragraph" w:styleId="a3">
+    <w:name w:val="Body Text"/>
+    <w:basedOn w:val="a"/>
+    <w:uiPriority w:val="1"/>
+    <w:qFormat/>
+    <w:pPr>
+      <w:jc w:val="center"/>
+    </w:pPr>
+    <w:rPr>
+      <w:sz w:val="48"/>
+      <w:szCs w:val="48"/>
+    </w:rPr>
+  </w:style>
+  <w:style w:type="paragraph" w:styleId="a4">
+    <w:name w:val="List Paragraph"/>
+    <w:basedOn w:val="a"/>
+    <w:uiPriority w:val="1"/>
+    <w:qFormat/>
+  </w:style>
+  <w:style w:type="paragraph" w:customStyle="1" w:styleId="TableParagraph">
+    <w:name w:val="Table Paragraph"/>
+    <w:basedOn w:val="a"/>
+    <w:uiPriority w:val="1"/>
+    <w:qFormat/>
+    <w:pPr>
+      <w:ind w:left="107"/>
+    </w:pPr>
+  </w:style>
+  <w:style w:type="paragraph" w:customStyle="1" w:styleId="Default">
+    <w:name w:val="Default"/>
+    <w:rsid w:val="00140484"/>
+    <w:pPr>
+      <w:adjustRightInd w:val="0"/>
+    </w:pPr>
+    <w:rPr>
+      <w:rFonts w:ascii="Calibri" w:hAnsi="Calibri" w:cs="Calibri"/>
+      <w:color w:val="000000"/>
+      <w:sz w:val="24"/>
+      <w:szCs w:val="24"/>
+    </w:rPr>
+  </w:style>
+  <w:style w:type="paragraph" w:styleId="a5">
+    <w:name w:val="header"/>
+    <w:basedOn w:val="a"/>
+    <w:link w:val="a6"/>
+    <w:uiPriority w:val="99"/>
+    <w:unhideWhenUsed/>
+    <w:rsid w:val="00CA3543"/>
+    <w:pPr>
+      <w:tabs>
+        <w:tab w:val="center" w:pos="4153"/>
+        <w:tab w:val="right" w:pos="8306"/>
+      </w:tabs>
+      <w:snapToGrid w:val="0"/>
+    </w:pPr>
+    <w:rPr>
+      <w:sz w:val="20"/>
+      <w:szCs w:val="20"/>
+    </w:rPr>
+  </w:style>
+  <w:style w:type="character" w:customStyle="1" w:styleId="a6">
+    <w:name w:val="頁首 字元"/>
+    <w:basedOn w:val="a0"/>
+    <w:link w:val="a5"/>
+    <w:uiPriority w:val="99"/>
+    <w:rsid w:val="00CA3543"/>
+    <w:rPr>
+      <w:rFonts w:ascii="Noto Sans CJK JP Regular" w:eastAsia="Noto Sans CJK JP Regular" w:hAnsi="Noto Sans CJK JP Regular" w:cs="Noto Sans CJK JP Regular"/>
+      <w:sz w:val="20"/>
+      <w:szCs w:val="20"/>
+      <w:lang w:val="zh-TW" w:eastAsia="zh-TW" w:bidi="zh-TW"/>
+    </w:rPr>
+  </w:style>
+  <w:style w:type="paragraph" w:styleId="a7">
+    <w:name w:val="footer"/>
+    <w:basedOn w:val="a"/>
+    <w:link w:val="a8"/>
+    <w:uiPriority w:val="99"/>
+    <w:unhideWhenUsed/>
+    <w:rsid w:val="00CA3543"/>
+    <w:pPr>
+      <w:tabs>
+        <w:tab w:val="center" w:pos="4153"/>
+        <w:tab w:val="right" w:pos="8306"/>
+      </w:tabs>
+      <w:snapToGrid w:val="0"/>
+    </w:pPr>
+    <w:rPr>
+      <w:sz w:val="20"/>
+      <w:szCs w:val="20"/>
+    </w:rPr>
+  </w:style>
+  <w:style w:type="character" w:customStyle="1" w:styleId="a8">
+    <w:name w:val="頁尾 字元"/>
+    <w:basedOn w:val="a0"/>
+    <w:link w:val="a7"/>
+    <w:uiPriority w:val="99"/>
+    <w:rsid w:val="00CA3543"/>
+    <w:rPr>
+      <w:rFonts w:ascii="Noto Sans CJK JP Regular" w:eastAsia="Noto Sans CJK JP Regular" w:hAnsi="Noto Sans CJK JP Regular" w:cs="Noto Sans CJK JP Regular"/>
+      <w:sz w:val="20"/>
+      <w:szCs w:val="20"/>
+      <w:lang w:val="zh-TW" w:eastAsia="zh-TW" w:bidi="zh-TW"/>
+    </w:rPr>
+  </w:style>
+  <w:style w:type="character" w:styleId="a9">
+    <w:name w:val="Hyperlink"/>
+    <w:basedOn w:val="a0"/>
+    <w:uiPriority w:val="99"/>
+    <w:unhideWhenUsed/>
+    <w:rsid w:val="00A75F1C"/>
+    <w:rPr>
+      <w:color w:val="0000FF" w:themeColor="hyperlink"/>
+      <w:u w:val="single"/>
+    </w:rPr>
+  </w:style>
+  <w:style w:type="paragraph" w:styleId="aa">
+    <w:name w:val="Balloon Text"/>
+    <w:basedOn w:val="a"/>
+    <w:link w:val="ab"/>
+    <w:uiPriority w:val="99"/>
+    <w:semiHidden/>
+    <w:unhideWhenUsed/>
+    <w:rsid w:val="004D4F34"/>
+    <w:rPr>
+      <w:rFonts w:asciiTheme="majorHAnsi" w:eastAsiaTheme="majorEastAsia" w:hAnsiTheme="majorHAnsi" w:cstheme="majorBidi"/>
+      <w:sz w:val="18"/>
+      <w:szCs w:val="18"/>
+    </w:rPr>
+  </w:style>
+  <w:style w:type="character" w:customStyle="1" w:styleId="ab">
+    <w:name w:val="註解方塊文字 字元"/>
+    <w:basedOn w:val="a0"/>
+    <w:link w:val="aa"/>
+    <w:uiPriority w:val="99"/>
+    <w:semiHidden/>
+    <w:rsid w:val="004D4F34"/>
+    <w:rPr>
+      <w:rFonts w:asciiTheme="majorHAnsi" w:eastAsiaTheme="majorEastAsia" w:hAnsiTheme="majorHAnsi" w:cstheme="majorBidi"/>
+      <w:sz w:val="18"/>
+      <w:szCs w:val="18"/>
+      <w:lang w:val="zh-TW" w:eastAsia="zh-TW" w:bidi="zh-TW"/>
     </w:rPr>
   </w:style>
 </w:styles>

</xml_diff>

<commit_message>
edit: change photo size
變更成果解釋圖片中的所有圖片大小，使其統一化
</commit_message>
<xml_diff>
--- a/文件/0504專題_.docx
+++ b/文件/0504專題_.docx
@@ -736,17 +736,7 @@
                 <w:sz w:val="32"/>
                 <w:szCs w:val="32"/>
               </w:rPr>
-              <w:t>流</w:t>
-            </w:r>
-            <w:bookmarkStart w:id="0" w:name="_GoBack"/>
-            <w:bookmarkEnd w:id="0"/>
-            <w:r>
-              <w:rPr>
-                <w:rFonts w:ascii="Arial" w:eastAsia="標楷體" w:hAnsi="Arial"/>
-                <w:sz w:val="32"/>
-                <w:szCs w:val="32"/>
-              </w:rPr>
-              <w:t>派</w:t>
+              <w:t>流派</w:t>
             </w:r>
             <w:r>
               <w:rPr>
@@ -849,7 +839,7 @@
               <w:ind w:left="0"/>
               <w:jc w:val="both"/>
               <w:rPr>
-                <w:rFonts w:ascii="標楷體" w:eastAsia="標楷體"/>
+                <w:rFonts w:ascii="標楷體" w:eastAsia="標楷體" w:hint="eastAsia"/>
                 <w:sz w:val="32"/>
               </w:rPr>
             </w:pPr>
@@ -873,9 +863,9 @@
                 <w:lang w:val="en-US" w:bidi="ar-SA"/>
               </w:rPr>
               <w:drawing>
-                <wp:inline distT="0" distB="0" distL="0" distR="0" wp14:anchorId="7BB091F7" wp14:editId="3F601C89">
-                  <wp:extent cx="3415850" cy="2126762"/>
-                  <wp:effectExtent l="0" t="0" r="0" b="0"/>
+                <wp:inline distT="0" distB="0" distL="0" distR="0" wp14:anchorId="7BB091F7" wp14:editId="49AFE6BE">
+                  <wp:extent cx="2228850" cy="1533525"/>
+                  <wp:effectExtent l="0" t="0" r="0" b="9525"/>
                   <wp:docPr id="336019290" name="圖片 336019290"/>
                   <wp:cNvGraphicFramePr>
                     <a:graphicFrameLocks xmlns:a="http://schemas.openxmlformats.org/drawingml/2006/main" noChangeAspect="1"/>
@@ -887,7 +877,7 @@
                           <pic:cNvPr id="0" name=""/>
                           <pic:cNvPicPr/>
                         </pic:nvPicPr>
-                        <pic:blipFill>
+                        <pic:blipFill rotWithShape="1">
                           <a:blip r:embed="rId8">
                             <a:extLst>
                               <a:ext uri="{28A0092B-C50C-407E-A947-70E740481C1C}">
@@ -895,19 +885,25 @@
                               </a:ext>
                             </a:extLst>
                           </a:blip>
-                          <a:srcRect r="22883" b="11016"/>
-                          <a:stretch>
-                            <a:fillRect/>
-                          </a:stretch>
+                          <a:srcRect l="24974" t="24757" r="24608" b="10955"/>
+                          <a:stretch/>
                         </pic:blipFill>
-                        <pic:spPr>
+                        <pic:spPr bwMode="auto">
                           <a:xfrm>
                             <a:off x="0" y="0"/>
-                            <a:ext cx="3415850" cy="2126762"/>
+                            <a:ext cx="2233203" cy="1536520"/>
                           </a:xfrm>
                           <a:prstGeom prst="rect">
                             <a:avLst/>
                           </a:prstGeom>
+                          <a:ln>
+                            <a:noFill/>
+                          </a:ln>
+                          <a:extLst>
+                            <a:ext uri="{53640926-AAD7-44D8-BBD7-CCE9431645EC}">
+                              <a14:shadowObscured xmlns:a14="http://schemas.microsoft.com/office/drawing/2010/main"/>
+                            </a:ext>
+                          </a:extLst>
                         </pic:spPr>
                       </pic:pic>
                     </a:graphicData>
@@ -922,17 +918,17 @@
               <w:ind w:left="0"/>
               <w:jc w:val="both"/>
               <w:rPr>
+                <w:rFonts w:eastAsia="標楷體" w:hint="eastAsia"/>
+                <w:color w:val="000000" w:themeColor="text1"/>
+                <w:sz w:val="32"/>
+              </w:rPr>
+            </w:pPr>
+            <w:r>
+              <w:rPr>
                 <w:rFonts w:eastAsia="標楷體"/>
                 <w:color w:val="000000" w:themeColor="text1"/>
                 <w:sz w:val="32"/>
               </w:rPr>
-            </w:pPr>
-            <w:r>
-              <w:rPr>
-                <w:rFonts w:eastAsia="標楷體"/>
-                <w:color w:val="000000" w:themeColor="text1"/>
-                <w:sz w:val="32"/>
-              </w:rPr>
               <w:t>詞綴查詢</w:t>
             </w:r>
           </w:p>
@@ -949,8 +945,8 @@
               </w:rPr>
               <w:lastRenderedPageBreak/>
               <w:drawing>
-                <wp:inline distT="0" distB="0" distL="0" distR="0" wp14:anchorId="340C45C3" wp14:editId="188A20F6">
-                  <wp:extent cx="3449591" cy="1592801"/>
+                <wp:inline distT="0" distB="0" distL="0" distR="0" wp14:anchorId="340C45C3" wp14:editId="42E58743">
+                  <wp:extent cx="2381250" cy="1409700"/>
                   <wp:effectExtent l="0" t="0" r="0" b="0"/>
                   <wp:docPr id="333180383" name="圖片 333180383"/>
                   <wp:cNvGraphicFramePr>
@@ -963,7 +959,7 @@
                           <pic:cNvPr id="0" name=""/>
                           <pic:cNvPicPr/>
                         </pic:nvPicPr>
-                        <pic:blipFill>
+                        <pic:blipFill rotWithShape="1">
                           <a:blip r:embed="rId9">
                             <a:extLst>
                               <a:ext uri="{28A0092B-C50C-407E-A947-70E740481C1C}">
@@ -971,19 +967,25 @@
                               </a:ext>
                             </a:extLst>
                           </a:blip>
-                          <a:srcRect r="18333" b="17351"/>
-                          <a:stretch>
-                            <a:fillRect/>
-                          </a:stretch>
+                          <a:srcRect l="25290" t="9404" r="18260" b="17351"/>
+                          <a:stretch/>
                         </pic:blipFill>
-                        <pic:spPr>
+                        <pic:spPr bwMode="auto">
                           <a:xfrm>
                             <a:off x="0" y="0"/>
-                            <a:ext cx="3449591" cy="1592801"/>
+                            <a:ext cx="2384432" cy="1411584"/>
                           </a:xfrm>
                           <a:prstGeom prst="rect">
                             <a:avLst/>
                           </a:prstGeom>
+                          <a:ln>
+                            <a:noFill/>
+                          </a:ln>
+                          <a:extLst>
+                            <a:ext uri="{53640926-AAD7-44D8-BBD7-CCE9431645EC}">
+                              <a14:shadowObscured xmlns:a14="http://schemas.microsoft.com/office/drawing/2010/main"/>
+                            </a:ext>
+                          </a:extLst>
                         </pic:spPr>
                       </pic:pic>
                     </a:graphicData>
@@ -998,17 +1000,17 @@
               <w:ind w:left="0"/>
               <w:jc w:val="both"/>
               <w:rPr>
+                <w:rFonts w:eastAsia="標楷體" w:hint="eastAsia"/>
+                <w:color w:val="000000" w:themeColor="text1"/>
+                <w:sz w:val="32"/>
+              </w:rPr>
+            </w:pPr>
+            <w:r>
+              <w:rPr>
                 <w:rFonts w:eastAsia="標楷體"/>
                 <w:color w:val="000000" w:themeColor="text1"/>
                 <w:sz w:val="32"/>
               </w:rPr>
-            </w:pPr>
-            <w:r>
-              <w:rPr>
-                <w:rFonts w:eastAsia="標楷體"/>
-                <w:color w:val="000000" w:themeColor="text1"/>
-                <w:sz w:val="32"/>
-              </w:rPr>
               <w:t>價錢查詢</w:t>
             </w:r>
           </w:p>
@@ -1024,8 +1026,8 @@
                 <w:lang w:val="en-US" w:bidi="ar-SA"/>
               </w:rPr>
               <w:drawing>
-                <wp:inline distT="0" distB="0" distL="0" distR="0" wp14:anchorId="6BECE900" wp14:editId="56237126">
-                  <wp:extent cx="2901384" cy="1819302"/>
+                <wp:inline distT="0" distB="0" distL="0" distR="0" wp14:anchorId="6BECE900" wp14:editId="25C455E9">
+                  <wp:extent cx="2905125" cy="1866900"/>
                   <wp:effectExtent l="0" t="0" r="0" b="0"/>
                   <wp:docPr id="1994649926" name="圖片 1994649926"/>
                   <wp:cNvGraphicFramePr>
@@ -1038,7 +1040,7 @@
                           <pic:cNvPr id="0" name=""/>
                           <pic:cNvPicPr/>
                         </pic:nvPicPr>
-                        <pic:blipFill>
+                        <pic:blipFill rotWithShape="1">
                           <a:blip r:embed="rId10">
                             <a:extLst>
                               <a:ext uri="{28A0092B-C50C-407E-A947-70E740481C1C}">
@@ -1046,19 +1048,25 @@
                               </a:ext>
                             </a:extLst>
                           </a:blip>
-                          <a:srcRect l="1250" t="8611" r="9375" b="16666"/>
-                          <a:stretch>
-                            <a:fillRect/>
-                          </a:stretch>
+                          <a:srcRect l="1250" t="6656" r="9258" b="16667"/>
+                          <a:stretch/>
                         </pic:blipFill>
-                        <pic:spPr>
+                        <pic:spPr bwMode="auto">
                           <a:xfrm>
                             <a:off x="0" y="0"/>
-                            <a:ext cx="2901384" cy="1819302"/>
+                            <a:ext cx="2905168" cy="1866928"/>
                           </a:xfrm>
                           <a:prstGeom prst="rect">
                             <a:avLst/>
                           </a:prstGeom>
+                          <a:ln>
+                            <a:noFill/>
+                          </a:ln>
+                          <a:extLst>
+                            <a:ext uri="{53640926-AAD7-44D8-BBD7-CCE9431645EC}">
+                              <a14:shadowObscured xmlns:a14="http://schemas.microsoft.com/office/drawing/2010/main"/>
+                            </a:ext>
+                          </a:extLst>
                         </pic:spPr>
                       </pic:pic>
                     </a:graphicData>
@@ -1073,17 +1081,17 @@
               <w:ind w:left="0"/>
               <w:jc w:val="both"/>
               <w:rPr>
+                <w:rFonts w:eastAsia="標楷體" w:hint="eastAsia"/>
+                <w:color w:val="000000" w:themeColor="text1"/>
+                <w:sz w:val="32"/>
+              </w:rPr>
+            </w:pPr>
+            <w:r>
+              <w:rPr>
                 <w:rFonts w:eastAsia="標楷體"/>
                 <w:color w:val="000000" w:themeColor="text1"/>
                 <w:sz w:val="32"/>
               </w:rPr>
-            </w:pPr>
-            <w:r>
-              <w:rPr>
-                <w:rFonts w:eastAsia="標楷體"/>
-                <w:color w:val="000000" w:themeColor="text1"/>
-                <w:sz w:val="32"/>
-              </w:rPr>
               <w:t>流派查詢</w:t>
             </w:r>
           </w:p>
@@ -1102,8 +1110,8 @@
                 <w:lang w:val="en-US" w:bidi="ar-SA"/>
               </w:rPr>
               <w:drawing>
-                <wp:inline distT="0" distB="0" distL="0" distR="0" wp14:anchorId="5C863B64" wp14:editId="15356FE3">
-                  <wp:extent cx="2933715" cy="1743098"/>
+                <wp:inline distT="0" distB="0" distL="0" distR="0" wp14:anchorId="5C863B64" wp14:editId="5CC1923E">
+                  <wp:extent cx="2905125" cy="1581150"/>
                   <wp:effectExtent l="0" t="0" r="0" b="0"/>
                   <wp:docPr id="882079295" name="圖片 882079295"/>
                   <wp:cNvGraphicFramePr>
@@ -1116,7 +1124,7 @@
                           <pic:cNvPr id="0" name=""/>
                           <pic:cNvPicPr/>
                         </pic:nvPicPr>
-                        <pic:blipFill>
+                        <pic:blipFill rotWithShape="1">
                           <a:blip r:embed="rId11">
                             <a:extLst>
                               <a:ext uri="{28A0092B-C50C-407E-A947-70E740481C1C}">
@@ -1124,19 +1132,25 @@
                               </a:ext>
                             </a:extLst>
                           </a:blip>
-                          <a:srcRect l="26250" t="27301" r="9583" b="14603"/>
-                          <a:stretch>
-                            <a:fillRect/>
-                          </a:stretch>
+                          <a:srcRect l="26250" t="32698" r="10208" b="14603"/>
+                          <a:stretch/>
                         </pic:blipFill>
-                        <pic:spPr>
+                        <pic:spPr bwMode="auto">
                           <a:xfrm>
                             <a:off x="0" y="0"/>
-                            <a:ext cx="2933715" cy="1743098"/>
+                            <a:ext cx="2905163" cy="1581171"/>
                           </a:xfrm>
                           <a:prstGeom prst="rect">
                             <a:avLst/>
                           </a:prstGeom>
+                          <a:ln>
+                            <a:noFill/>
+                          </a:ln>
+                          <a:extLst>
+                            <a:ext uri="{53640926-AAD7-44D8-BBD7-CCE9431645EC}">
+                              <a14:shadowObscured xmlns:a14="http://schemas.microsoft.com/office/drawing/2010/main"/>
+                            </a:ext>
+                          </a:extLst>
                         </pic:spPr>
                       </pic:pic>
                     </a:graphicData>
@@ -1245,6 +1259,8 @@
                 <w:szCs w:val="32"/>
               </w:rPr>
             </w:pPr>
+            <w:bookmarkStart w:id="0" w:name="_GoBack"/>
+            <w:bookmarkEnd w:id="0"/>
           </w:p>
           <w:p>
             <w:pPr>

</xml_diff>

<commit_message>
edit: fix some word
刪除 不該出現的字樣(專題預審書 【空白】的部分)
</commit_message>
<xml_diff>
--- a/文件/0504專題_.docx
+++ b/文件/0504專題_.docx
@@ -55,30 +55,6 @@
           <w:szCs w:val="52"/>
         </w:rPr>
         <w:t>專題預審書</w:t>
-      </w:r>
-      <w:r>
-        <w:rPr>
-          <w:rFonts w:ascii="Arial" w:eastAsia="標楷體" w:hAnsi="Arial" w:hint="eastAsia"/>
-          <w:sz w:val="52"/>
-          <w:szCs w:val="52"/>
-        </w:rPr>
-        <w:t>(</w:t>
-      </w:r>
-      <w:r>
-        <w:rPr>
-          <w:rFonts w:ascii="Arial" w:eastAsia="標楷體" w:hAnsi="Arial" w:hint="eastAsia"/>
-          <w:sz w:val="52"/>
-          <w:szCs w:val="52"/>
-        </w:rPr>
-        <w:t>空白</w:t>
-      </w:r>
-      <w:r>
-        <w:rPr>
-          <w:rFonts w:ascii="Arial" w:eastAsia="標楷體" w:hAnsi="Arial" w:hint="eastAsia"/>
-          <w:sz w:val="52"/>
-          <w:szCs w:val="52"/>
-        </w:rPr>
-        <w:t>)</w:t>
       </w:r>
     </w:p>
     <w:p>

</xml_diff>

<commit_message>
edit:  add new text
增加系統架構圖中 流程圖簡易說明文字
</commit_message>
<xml_diff>
--- a/文件/0504專題_.docx
+++ b/文件/0504專題_.docx
@@ -1289,6 +1289,40 @@
                 <w:sz w:val="32"/>
                 <w:szCs w:val="32"/>
               </w:rPr>
+              <w:t>(</w:t>
+            </w:r>
+            <w:r>
+              <w:rPr>
+                <w:rFonts w:ascii="Arial" w:eastAsia="標楷體" w:hAnsi="Arial" w:hint="eastAsia"/>
+                <w:sz w:val="32"/>
+                <w:szCs w:val="32"/>
+              </w:rPr>
+              <w:t>分支</w:t>
+            </w:r>
+            <w:proofErr w:type="gramStart"/>
+            <w:r>
+              <w:rPr>
+                <w:rFonts w:ascii="Arial" w:eastAsia="標楷體" w:hAnsi="Arial" w:hint="eastAsia"/>
+                <w:sz w:val="32"/>
+                <w:szCs w:val="32"/>
+              </w:rPr>
+              <w:t>一</w:t>
+            </w:r>
+            <w:proofErr w:type="gramEnd"/>
+            <w:r>
+              <w:rPr>
+                <w:rFonts w:ascii="Arial" w:eastAsia="標楷體" w:hAnsi="Arial" w:hint="eastAsia"/>
+                <w:sz w:val="32"/>
+                <w:szCs w:val="32"/>
+              </w:rPr>
+              <w:t>)</w:t>
+            </w:r>
+            <w:r>
+              <w:rPr>
+                <w:rFonts w:ascii="Arial" w:eastAsia="標楷體" w:hAnsi="Arial" w:hint="eastAsia"/>
+                <w:sz w:val="32"/>
+                <w:szCs w:val="32"/>
+              </w:rPr>
               <w:t>如查詢道具類問題則回覆合適的答案</w:t>
             </w:r>
             <w:r>
@@ -1321,6 +1355,62 @@
                 <w:sz w:val="32"/>
                 <w:szCs w:val="32"/>
               </w:rPr>
+              <w:t>。</w:t>
+            </w:r>
+            <w:r>
+              <w:rPr>
+                <w:rFonts w:ascii="Arial" w:eastAsia="標楷體" w:hAnsi="Arial" w:hint="eastAsia"/>
+                <w:sz w:val="32"/>
+                <w:szCs w:val="32"/>
+              </w:rPr>
+              <w:t>(</w:t>
+            </w:r>
+            <w:r>
+              <w:rPr>
+                <w:rFonts w:ascii="Arial" w:eastAsia="標楷體" w:hAnsi="Arial" w:hint="eastAsia"/>
+                <w:sz w:val="32"/>
+                <w:szCs w:val="32"/>
+              </w:rPr>
+              <w:t>分支二</w:t>
+            </w:r>
+            <w:r>
+              <w:rPr>
+                <w:rFonts w:ascii="Arial" w:eastAsia="標楷體" w:hAnsi="Arial" w:hint="eastAsia"/>
+                <w:sz w:val="32"/>
+                <w:szCs w:val="32"/>
+              </w:rPr>
+              <w:t>)</w:t>
+            </w:r>
+            <w:r>
+              <w:rPr>
+                <w:rFonts w:ascii="Arial" w:eastAsia="標楷體" w:hAnsi="Arial" w:hint="eastAsia"/>
+                <w:sz w:val="32"/>
+                <w:szCs w:val="32"/>
+              </w:rPr>
+              <w:t>若無法分析出則再次詢問</w:t>
+            </w:r>
+            <w:r>
+              <w:rPr>
+                <w:rFonts w:ascii="Arial" w:eastAsia="標楷體" w:hAnsi="Arial" w:hint="eastAsia"/>
+                <w:sz w:val="32"/>
+                <w:szCs w:val="32"/>
+              </w:rPr>
+              <w:t>/</w:t>
+            </w:r>
+            <w:r>
+              <w:rPr>
+                <w:rFonts w:ascii="Arial" w:eastAsia="標楷體" w:hAnsi="Arial" w:hint="eastAsia"/>
+                <w:sz w:val="32"/>
+                <w:szCs w:val="32"/>
+              </w:rPr>
+              <w:t>告知使用者無法分析</w:t>
+            </w:r>
+            <w:r>
+              <w:rPr>
+                <w:rFonts w:ascii="Arial" w:eastAsia="標楷體" w:hAnsi="Arial" w:hint="eastAsia"/>
+                <w:sz w:val="32"/>
+                <w:szCs w:val="32"/>
+              </w:rPr>
               <w:t>&gt;</w:t>
             </w:r>
             <w:r>
@@ -1329,23 +1419,7 @@
                 <w:sz w:val="32"/>
                 <w:szCs w:val="32"/>
               </w:rPr>
-              <w:t>若無法分析出則再次詢問</w:t>
-            </w:r>
-            <w:r>
-              <w:rPr>
-                <w:rFonts w:ascii="Arial" w:eastAsia="標楷體" w:hAnsi="Arial" w:hint="eastAsia"/>
-                <w:sz w:val="32"/>
-                <w:szCs w:val="32"/>
-              </w:rPr>
-              <w:t>/</w:t>
-            </w:r>
-            <w:r>
-              <w:rPr>
-                <w:rFonts w:ascii="Arial" w:eastAsia="標楷體" w:hAnsi="Arial" w:hint="eastAsia"/>
-                <w:sz w:val="32"/>
-                <w:szCs w:val="32"/>
-              </w:rPr>
-              <w:t>告知使用者無法分析</w:t>
+              <w:t>回到提問問題。</w:t>
             </w:r>
             <w:bookmarkStart w:id="0" w:name="_GoBack"/>
             <w:bookmarkEnd w:id="0"/>

</xml_diff>

<commit_message>
edit: edit some word
更改了專題動機中的文字敘述
</commit_message>
<xml_diff>
--- a/文件/0504專題_.docx
+++ b/文件/0504專題_.docx
@@ -506,7 +506,6 @@
                 <w:szCs w:val="32"/>
               </w:rPr>
             </w:pPr>
-            <w:proofErr w:type="gramStart"/>
             <w:r>
               <w:rPr>
                 <w:rFonts w:ascii="Arial" w:eastAsia="標楷體" w:hAnsi="Arial"/>
@@ -515,7 +514,6 @@
               </w:rPr>
               <w:t>近幾年來</w:t>
             </w:r>
-            <w:proofErr w:type="gramEnd"/>
             <w:r>
               <w:rPr>
                 <w:rFonts w:ascii="Arial" w:eastAsia="標楷體" w:hAnsi="Arial"/>
@@ -546,7 +544,33 @@
                 <w:sz w:val="32"/>
                 <w:szCs w:val="32"/>
               </w:rPr>
-              <w:t>為了讓所有玩家能更方便獲得想要的資訊，所以我們想在這平台上開發出以遊戲為主的自然語言聊天互動機器人及專精一種遊戲的遊戲顧問。</w:t>
+              <w:t>為了讓所有玩家能更方便獲得想要的資訊，所以我們想在這平台上開發出</w:t>
+            </w:r>
+            <w:r>
+              <w:rPr>
+                <w:rFonts w:ascii="Arial" w:eastAsia="標楷體" w:hAnsi="Arial" w:hint="eastAsia"/>
+                <w:sz w:val="32"/>
+                <w:szCs w:val="32"/>
+              </w:rPr>
+              <w:t>以遊戲為主</w:t>
+            </w:r>
+            <w:bookmarkStart w:id="0" w:name="_GoBack"/>
+            <w:bookmarkEnd w:id="0"/>
+            <w:r>
+              <w:rPr>
+                <w:rFonts w:ascii="Arial" w:eastAsia="標楷體" w:hAnsi="Arial" w:hint="eastAsia"/>
+                <w:sz w:val="32"/>
+                <w:szCs w:val="32"/>
+              </w:rPr>
+              <w:t>的自然語言互動</w:t>
+            </w:r>
+            <w:r>
+              <w:rPr>
+                <w:rFonts w:ascii="Arial" w:eastAsia="標楷體" w:hAnsi="Arial"/>
+                <w:sz w:val="32"/>
+                <w:szCs w:val="32"/>
+              </w:rPr>
+              <w:t>機器人及專精一種遊戲的遊戲顧問。</w:t>
             </w:r>
           </w:p>
         </w:tc>
@@ -1421,8 +1445,6 @@
               </w:rPr>
               <w:t>回到提問問題。</w:t>
             </w:r>
-            <w:bookmarkStart w:id="0" w:name="_GoBack"/>
-            <w:bookmarkEnd w:id="0"/>
           </w:p>
           <w:p>
             <w:pPr>

</xml_diff>